<commit_message>
Modificato legamimainwindow.cpp per la traduzione della unregisteredmenubar. Modificati di conseguenza anche i file di traduzione. Relazione continua.
</commit_message>
<xml_diff>
--- a/relazione.docx
+++ b/relazione.docx
@@ -236,7 +236,7 @@
     </w:p>
     <w:sdt>
       <w:sdtPr>
-        <w:id w:val="-75675727"/>
+        <w:id w:val="293342812"/>
         <w:docPartObj>
           <w:docPartGallery w:val="Table of Contents"/>
           <w:docPartUnique/>
@@ -279,50 +279,159 @@
           <w:r>
             <w:fldChar w:fldCharType="separate"/>
           </w:r>
-          <w:hyperlink w:anchor="_Toc303858754" w:history="1">
+          <w:bookmarkStart w:id="0" w:name="_GoBack"/>
+          <w:bookmarkEnd w:id="0"/>
+          <w:r>
+            <w:rPr>
+              <w:rStyle w:val="Collegamentoipertestuale"/>
+            </w:rPr>
+            <w:fldChar w:fldCharType="begin"/>
+          </w:r>
+          <w:r>
+            <w:rPr>
+              <w:rStyle w:val="Collegamentoipertestuale"/>
+            </w:rPr>
+            <w:instrText xml:space="preserve"> </w:instrText>
+          </w:r>
+          <w:r>
+            <w:instrText>HYPERLINK \l "_Toc303930065"</w:instrText>
+          </w:r>
+          <w:r>
+            <w:rPr>
+              <w:rStyle w:val="Collegamentoipertestuale"/>
+            </w:rPr>
+            <w:instrText xml:space="preserve"> </w:instrText>
+          </w:r>
+          <w:r>
+            <w:rPr>
+              <w:rStyle w:val="Collegamentoipertestuale"/>
+            </w:rPr>
+          </w:r>
+          <w:r>
+            <w:rPr>
+              <w:rStyle w:val="Collegamentoipertestuale"/>
+            </w:rPr>
+            <w:fldChar w:fldCharType="separate"/>
+          </w:r>
+          <w:r>
+            <w:rPr>
+              <w:rStyle w:val="Collegamentoipertestuale"/>
+            </w:rPr>
+            <w:t>Introduzione e note di sviluppo</w:t>
+          </w:r>
+          <w:r>
+            <w:rPr>
+              <w:webHidden/>
+            </w:rPr>
+            <w:tab/>
+          </w:r>
+          <w:r>
+            <w:rPr>
+              <w:webHidden/>
+            </w:rPr>
+            <w:fldChar w:fldCharType="begin"/>
+          </w:r>
+          <w:r>
+            <w:rPr>
+              <w:webHidden/>
+            </w:rPr>
+            <w:instrText xml:space="preserve"> PAGEREF _Toc303930065 \h </w:instrText>
+          </w:r>
+          <w:r>
+            <w:rPr>
+              <w:webHidden/>
+            </w:rPr>
+          </w:r>
+          <w:r>
+            <w:rPr>
+              <w:webHidden/>
+            </w:rPr>
+            <w:fldChar w:fldCharType="separate"/>
+          </w:r>
+          <w:r>
+            <w:rPr>
+              <w:webHidden/>
+            </w:rPr>
+            <w:t>3</w:t>
+          </w:r>
+          <w:r>
+            <w:rPr>
+              <w:webHidden/>
+            </w:rPr>
+            <w:fldChar w:fldCharType="end"/>
+          </w:r>
+          <w:r>
+            <w:rPr>
+              <w:rStyle w:val="Collegamentoipertestuale"/>
+            </w:rPr>
+            <w:fldChar w:fldCharType="end"/>
+          </w:r>
+        </w:p>
+        <w:p>
+          <w:pPr>
+            <w:pStyle w:val="Sommario2"/>
+            <w:tabs>
+              <w:tab w:val="right" w:leader="dot" w:pos="8290"/>
+            </w:tabs>
+            <w:rPr>
+              <w:noProof/>
+              <w:sz w:val="22"/>
+              <w:szCs w:val="22"/>
+              <w:lang w:eastAsia="it-IT"/>
+            </w:rPr>
+          </w:pPr>
+          <w:hyperlink w:anchor="_Toc303930066" w:history="1">
             <w:r>
               <w:rPr>
                 <w:rStyle w:val="Collegamentoipertestuale"/>
-              </w:rPr>
-              <w:t>Introduzione e note di sviluppo</w:t>
-            </w:r>
-            <w:r>
-              <w:rPr>
+                <w:noProof/>
+              </w:rPr>
+              <w:t>Variabili di sviluppo</w:t>
+            </w:r>
+            <w:r>
+              <w:rPr>
+                <w:noProof/>
                 <w:webHidden/>
               </w:rPr>
               <w:tab/>
             </w:r>
             <w:r>
               <w:rPr>
+                <w:noProof/>
                 <w:webHidden/>
               </w:rPr>
               <w:fldChar w:fldCharType="begin"/>
             </w:r>
             <w:r>
               <w:rPr>
-                <w:webHidden/>
-              </w:rPr>
-              <w:instrText xml:space="preserve"> PAGEREF _Toc303858754 \h </w:instrText>
-            </w:r>
-            <w:r>
-              <w:rPr>
-                <w:webHidden/>
-              </w:rPr>
-            </w:r>
-            <w:r>
-              <w:rPr>
+                <w:noProof/>
+                <w:webHidden/>
+              </w:rPr>
+              <w:instrText xml:space="preserve"> PAGEREF _Toc303930066 \h </w:instrText>
+            </w:r>
+            <w:r>
+              <w:rPr>
+                <w:noProof/>
+                <w:webHidden/>
+              </w:rPr>
+            </w:r>
+            <w:r>
+              <w:rPr>
+                <w:noProof/>
                 <w:webHidden/>
               </w:rPr>
               <w:fldChar w:fldCharType="separate"/>
             </w:r>
             <w:r>
               <w:rPr>
+                <w:noProof/>
                 <w:webHidden/>
               </w:rPr>
               <w:t>3</w:t>
             </w:r>
             <w:r>
               <w:rPr>
+                <w:noProof/>
                 <w:webHidden/>
               </w:rPr>
               <w:fldChar w:fldCharType="end"/>
@@ -342,13 +451,13 @@
               <w:lang w:eastAsia="it-IT"/>
             </w:rPr>
           </w:pPr>
-          <w:hyperlink w:anchor="_Toc303858755" w:history="1">
+          <w:hyperlink w:anchor="_Toc303930067" w:history="1">
             <w:r>
               <w:rPr>
                 <w:rStyle w:val="Collegamentoipertestuale"/>
                 <w:noProof/>
               </w:rPr>
-              <w:t>Variabili di sviluppo</w:t>
+              <w:t>Note di sviluppo</w:t>
             </w:r>
             <w:r>
               <w:rPr>
@@ -369,7 +478,7 @@
                 <w:noProof/>
                 <w:webHidden/>
               </w:rPr>
-              <w:instrText xml:space="preserve"> PAGEREF _Toc303858755 \h </w:instrText>
+              <w:instrText xml:space="preserve"> PAGEREF _Toc303930067 \h </w:instrText>
             </w:r>
             <w:r>
               <w:rPr>
@@ -413,13 +522,13 @@
               <w:lang w:eastAsia="it-IT"/>
             </w:rPr>
           </w:pPr>
-          <w:hyperlink w:anchor="_Toc303858756" w:history="1">
+          <w:hyperlink w:anchor="_Toc303930068" w:history="1">
             <w:r>
               <w:rPr>
                 <w:rStyle w:val="Collegamentoipertestuale"/>
                 <w:noProof/>
               </w:rPr>
-              <w:t>Note di sviluppo</w:t>
+              <w:t>Note di installazione</w:t>
             </w:r>
             <w:r>
               <w:rPr>
@@ -440,7 +549,7 @@
                 <w:noProof/>
                 <w:webHidden/>
               </w:rPr>
-              <w:instrText xml:space="preserve"> PAGEREF _Toc303858756 \h </w:instrText>
+              <w:instrText xml:space="preserve"> PAGEREF _Toc303930068 \h </w:instrText>
             </w:r>
             <w:r>
               <w:rPr>
@@ -461,6 +570,279 @@
                 <w:webHidden/>
               </w:rPr>
               <w:t>3</w:t>
+            </w:r>
+            <w:r>
+              <w:rPr>
+                <w:noProof/>
+                <w:webHidden/>
+              </w:rPr>
+              <w:fldChar w:fldCharType="end"/>
+            </w:r>
+          </w:hyperlink>
+        </w:p>
+        <w:p>
+          <w:pPr>
+            <w:pStyle w:val="Sommario1"/>
+            <w:rPr>
+              <w:b w:val="0"/>
+              <w:sz w:val="22"/>
+              <w:szCs w:val="22"/>
+              <w:lang w:eastAsia="it-IT"/>
+            </w:rPr>
+          </w:pPr>
+          <w:hyperlink w:anchor="_Toc303930069" w:history="1">
+            <w:r>
+              <w:rPr>
+                <w:rStyle w:val="Collegamentoipertestuale"/>
+              </w:rPr>
+              <w:t>Parte logica(./lib/)</w:t>
+            </w:r>
+            <w:r>
+              <w:rPr>
+                <w:webHidden/>
+              </w:rPr>
+              <w:tab/>
+            </w:r>
+            <w:r>
+              <w:rPr>
+                <w:webHidden/>
+              </w:rPr>
+              <w:fldChar w:fldCharType="begin"/>
+            </w:r>
+            <w:r>
+              <w:rPr>
+                <w:webHidden/>
+              </w:rPr>
+              <w:instrText xml:space="preserve"> PAGEREF _Toc303930069 \h </w:instrText>
+            </w:r>
+            <w:r>
+              <w:rPr>
+                <w:webHidden/>
+              </w:rPr>
+            </w:r>
+            <w:r>
+              <w:rPr>
+                <w:webHidden/>
+              </w:rPr>
+              <w:fldChar w:fldCharType="separate"/>
+            </w:r>
+            <w:r>
+              <w:rPr>
+                <w:webHidden/>
+              </w:rPr>
+              <w:t>4</w:t>
+            </w:r>
+            <w:r>
+              <w:rPr>
+                <w:webHidden/>
+              </w:rPr>
+              <w:fldChar w:fldCharType="end"/>
+            </w:r>
+          </w:hyperlink>
+        </w:p>
+        <w:p>
+          <w:pPr>
+            <w:pStyle w:val="Sommario2"/>
+            <w:tabs>
+              <w:tab w:val="right" w:leader="dot" w:pos="8290"/>
+            </w:tabs>
+            <w:rPr>
+              <w:noProof/>
+              <w:sz w:val="22"/>
+              <w:szCs w:val="22"/>
+              <w:lang w:eastAsia="it-IT"/>
+            </w:rPr>
+          </w:pPr>
+          <w:hyperlink w:anchor="_Toc303930070" w:history="1">
+            <w:r>
+              <w:rPr>
+                <w:rStyle w:val="Collegamentoipertestuale"/>
+                <w:noProof/>
+              </w:rPr>
+              <w:t>Introduzione</w:t>
+            </w:r>
+            <w:r>
+              <w:rPr>
+                <w:noProof/>
+                <w:webHidden/>
+              </w:rPr>
+              <w:tab/>
+            </w:r>
+            <w:r>
+              <w:rPr>
+                <w:noProof/>
+                <w:webHidden/>
+              </w:rPr>
+              <w:fldChar w:fldCharType="begin"/>
+            </w:r>
+            <w:r>
+              <w:rPr>
+                <w:noProof/>
+                <w:webHidden/>
+              </w:rPr>
+              <w:instrText xml:space="preserve"> PAGEREF _Toc303930070 \h </w:instrText>
+            </w:r>
+            <w:r>
+              <w:rPr>
+                <w:noProof/>
+                <w:webHidden/>
+              </w:rPr>
+            </w:r>
+            <w:r>
+              <w:rPr>
+                <w:noProof/>
+                <w:webHidden/>
+              </w:rPr>
+              <w:fldChar w:fldCharType="separate"/>
+            </w:r>
+            <w:r>
+              <w:rPr>
+                <w:noProof/>
+                <w:webHidden/>
+              </w:rPr>
+              <w:t>4</w:t>
+            </w:r>
+            <w:r>
+              <w:rPr>
+                <w:noProof/>
+                <w:webHidden/>
+              </w:rPr>
+              <w:fldChar w:fldCharType="end"/>
+            </w:r>
+          </w:hyperlink>
+        </w:p>
+        <w:p>
+          <w:pPr>
+            <w:pStyle w:val="Sommario2"/>
+            <w:tabs>
+              <w:tab w:val="right" w:leader="dot" w:pos="8290"/>
+            </w:tabs>
+            <w:rPr>
+              <w:noProof/>
+              <w:sz w:val="22"/>
+              <w:szCs w:val="22"/>
+              <w:lang w:eastAsia="it-IT"/>
+            </w:rPr>
+          </w:pPr>
+          <w:hyperlink w:anchor="_Toc303930071" w:history="1">
+            <w:r>
+              <w:rPr>
+                <w:rStyle w:val="Collegamentoipertestuale"/>
+                <w:noProof/>
+              </w:rPr>
+              <w:t>Descrizione classi logiche</w:t>
+            </w:r>
+            <w:r>
+              <w:rPr>
+                <w:noProof/>
+                <w:webHidden/>
+              </w:rPr>
+              <w:tab/>
+            </w:r>
+            <w:r>
+              <w:rPr>
+                <w:noProof/>
+                <w:webHidden/>
+              </w:rPr>
+              <w:fldChar w:fldCharType="begin"/>
+            </w:r>
+            <w:r>
+              <w:rPr>
+                <w:noProof/>
+                <w:webHidden/>
+              </w:rPr>
+              <w:instrText xml:space="preserve"> PAGEREF _Toc303930071 \h </w:instrText>
+            </w:r>
+            <w:r>
+              <w:rPr>
+                <w:noProof/>
+                <w:webHidden/>
+              </w:rPr>
+            </w:r>
+            <w:r>
+              <w:rPr>
+                <w:noProof/>
+                <w:webHidden/>
+              </w:rPr>
+              <w:fldChar w:fldCharType="separate"/>
+            </w:r>
+            <w:r>
+              <w:rPr>
+                <w:noProof/>
+                <w:webHidden/>
+              </w:rPr>
+              <w:t>4</w:t>
+            </w:r>
+            <w:r>
+              <w:rPr>
+                <w:noProof/>
+                <w:webHidden/>
+              </w:rPr>
+              <w:fldChar w:fldCharType="end"/>
+            </w:r>
+          </w:hyperlink>
+        </w:p>
+        <w:p>
+          <w:pPr>
+            <w:pStyle w:val="Sommario3"/>
+            <w:tabs>
+              <w:tab w:val="right" w:leader="dot" w:pos="8290"/>
+            </w:tabs>
+            <w:rPr>
+              <w:noProof/>
+              <w:sz w:val="22"/>
+              <w:szCs w:val="22"/>
+              <w:lang w:eastAsia="it-IT"/>
+            </w:rPr>
+          </w:pPr>
+          <w:hyperlink w:anchor="_Toc303930072" w:history="1">
+            <w:r>
+              <w:rPr>
+                <w:rStyle w:val="Collegamentoipertestuale"/>
+                <w:noProof/>
+              </w:rPr>
+              <w:t>Account</w:t>
+            </w:r>
+            <w:r>
+              <w:rPr>
+                <w:noProof/>
+                <w:webHidden/>
+              </w:rPr>
+              <w:tab/>
+            </w:r>
+            <w:r>
+              <w:rPr>
+                <w:noProof/>
+                <w:webHidden/>
+              </w:rPr>
+              <w:fldChar w:fldCharType="begin"/>
+            </w:r>
+            <w:r>
+              <w:rPr>
+                <w:noProof/>
+                <w:webHidden/>
+              </w:rPr>
+              <w:instrText xml:space="preserve"> PAGEREF _Toc303930072 \h </w:instrText>
+            </w:r>
+            <w:r>
+              <w:rPr>
+                <w:noProof/>
+                <w:webHidden/>
+              </w:rPr>
+            </w:r>
+            <w:r>
+              <w:rPr>
+                <w:noProof/>
+                <w:webHidden/>
+              </w:rPr>
+              <w:fldChar w:fldCharType="separate"/>
+            </w:r>
+            <w:r>
+              <w:rPr>
+                <w:noProof/>
+                <w:webHidden/>
+              </w:rPr>
+              <w:t>4</w:t>
             </w:r>
             <w:r>
               <w:rPr>
@@ -501,12 +883,12 @@
       <w:pPr>
         <w:pStyle w:val="Titolo1"/>
       </w:pPr>
-      <w:bookmarkStart w:id="0" w:name="_Toc303858754"/>
+      <w:bookmarkStart w:id="1" w:name="_Toc303930065"/>
       <w:r>
         <w:lastRenderedPageBreak/>
         <w:t>Introduzione e note di sviluppo</w:t>
       </w:r>
-      <w:bookmarkEnd w:id="0"/>
+      <w:bookmarkEnd w:id="1"/>
     </w:p>
     <w:p/>
     <w:p>
@@ -560,11 +942,11 @@
       <w:pPr>
         <w:pStyle w:val="Titolo2"/>
       </w:pPr>
-      <w:bookmarkStart w:id="1" w:name="_Toc303858755"/>
+      <w:bookmarkStart w:id="2" w:name="_Toc303930066"/>
       <w:r>
         <w:t>Variabili di sviluppo</w:t>
       </w:r>
-      <w:bookmarkEnd w:id="1"/>
+      <w:bookmarkEnd w:id="2"/>
     </w:p>
     <w:p>
       <w:pPr>
@@ -577,31 +959,25 @@
           <w:lang w:val="en-US"/>
         </w:rPr>
       </w:pPr>
-      <w:proofErr w:type="spellStart"/>
+      <w:r>
+        <w:rPr>
+          <w:b/>
+        </w:rPr>
+        <w:t>Sistema</w:t>
+      </w:r>
       <w:r>
         <w:rPr>
           <w:b/>
           <w:lang w:val="en-US"/>
         </w:rPr>
-        <w:t>Sistema</w:t>
-      </w:r>
-      <w:proofErr w:type="spellEnd"/>
+        <w:t xml:space="preserve"> </w:t>
+      </w:r>
       <w:r>
         <w:rPr>
           <w:b/>
-          <w:lang w:val="en-US"/>
-        </w:rPr>
-        <w:t xml:space="preserve"> </w:t>
-      </w:r>
-      <w:proofErr w:type="spellStart"/>
-      <w:r>
-        <w:rPr>
-          <w:b/>
-          <w:lang w:val="en-US"/>
         </w:rPr>
         <w:t>operativo</w:t>
       </w:r>
-      <w:proofErr w:type="spellEnd"/>
       <w:r>
         <w:rPr>
           <w:b/>
@@ -675,16 +1051,8 @@
         <w:rPr>
           <w:b/>
         </w:rPr>
-        <w:t xml:space="preserve">Versione libreria </w:t>
-      </w:r>
-      <w:proofErr w:type="spellStart"/>
-      <w:r>
-        <w:rPr>
-          <w:b/>
-        </w:rPr>
-        <w:t>Qt</w:t>
-      </w:r>
-      <w:proofErr w:type="spellEnd"/>
+        <w:t>Versione libreria Qt</w:t>
+      </w:r>
       <w:r>
         <w:rPr>
           <w:rFonts w:ascii="Arial" w:hAnsi="Arial" w:cs="Arial"/>
@@ -708,11 +1076,11 @@
       <w:pPr>
         <w:pStyle w:val="Titolo2"/>
       </w:pPr>
-      <w:bookmarkStart w:id="2" w:name="_Toc303858756"/>
+      <w:bookmarkStart w:id="3" w:name="_Toc303930067"/>
       <w:r>
         <w:t>Note di sviluppo</w:t>
       </w:r>
-      <w:bookmarkEnd w:id="2"/>
+      <w:bookmarkEnd w:id="3"/>
     </w:p>
     <w:p>
       <w:r>
@@ -752,10 +1120,16 @@
         <w:rPr>
           <w:i/>
         </w:rPr>
-        <w:t>Legami.cpp</w:t>
-      </w:r>
-      <w:r>
-        <w:t xml:space="preserve"> e questa relazione stessa.</w:t>
+        <w:t>Legami.pro</w:t>
+      </w:r>
+      <w:r>
+        <w:t xml:space="preserve"> e </w:t>
+      </w:r>
+      <w:r>
+        <w:t>la</w:t>
+      </w:r>
+      <w:r>
+        <w:t xml:space="preserve"> relazione.</w:t>
       </w:r>
     </w:p>
     <w:p>
@@ -769,22 +1143,22 @@
       <w:r>
         <w:t>La cartella “</w:t>
       </w:r>
-      <w:proofErr w:type="spellStart"/>
       <w:r>
         <w:rPr>
           <w:i/>
+          <w:lang w:val="en-US"/>
         </w:rPr>
         <w:t>lib</w:t>
       </w:r>
-      <w:proofErr w:type="spellEnd"/>
       <w:r>
         <w:t xml:space="preserve">” contiene i file </w:t>
       </w:r>
-      <w:proofErr w:type="spellStart"/>
-      <w:r>
+      <w:r>
+        <w:rPr>
+          <w:lang w:val="en-US"/>
+        </w:rPr>
         <w:t>header</w:t>
       </w:r>
-      <w:proofErr w:type="spellEnd"/>
       <w:r>
         <w:t xml:space="preserve"> e i sorgenti della parte logica del programma, ovvero tutte quelle classi che si occupano della gestione vera e propria delle informazioni e dei dati</w:t>
       </w:r>
@@ -804,6 +1178,7 @@
       <w:r>
         <w:rPr>
           <w:i/>
+          <w:lang w:val="en-US"/>
         </w:rPr>
         <w:t>gui</w:t>
       </w:r>
@@ -811,19 +1186,18 @@
       <w:r>
         <w:t xml:space="preserve">” contiene i file </w:t>
       </w:r>
-      <w:proofErr w:type="spellStart"/>
-      <w:r>
+      <w:r>
+        <w:rPr>
+          <w:lang w:val="en-US"/>
+        </w:rPr>
         <w:t>header</w:t>
       </w:r>
-      <w:proofErr w:type="spellEnd"/>
       <w:r>
         <w:t xml:space="preserve"> e i file sorgenti della parte grafica del programma, mera </w:t>
       </w:r>
-      <w:proofErr w:type="spellStart"/>
-      <w:r>
-        <w:t>intefaccia</w:t>
-      </w:r>
-      <w:proofErr w:type="spellEnd"/>
+      <w:r>
+        <w:t>interfaccia</w:t>
+      </w:r>
       <w:r>
         <w:t xml:space="preserve"> per la parte logica</w:t>
       </w:r>
@@ -839,30 +1213,368 @@
       <w:r>
         <w:t>La cartella “</w:t>
       </w:r>
+      <w:r>
+        <w:rPr>
+          <w:i/>
+          <w:lang w:val="en-US"/>
+        </w:rPr>
+        <w:t>translation</w:t>
+      </w:r>
+      <w:r>
+        <w:t>” contiene i file di traduzione del programma.</w:t>
+      </w:r>
+    </w:p>
+    <w:p/>
+    <w:p>
+      <w:r>
+        <w:t xml:space="preserve">Nelle sezioni successive di questa relazione descriverò ogni singola classe scritta, scrivendone sia la funzione che il funzionamento a livello globale. </w:t>
+      </w:r>
+    </w:p>
+    <w:p/>
+    <w:p>
+      <w:pPr>
+        <w:pStyle w:val="Titolo2"/>
+      </w:pPr>
+      <w:bookmarkStart w:id="4" w:name="_Toc303930068"/>
+      <w:r>
+        <w:t>Note di installazione</w:t>
+      </w:r>
+      <w:bookmarkEnd w:id="4"/>
+    </w:p>
+    <w:p>
+      <w:pPr>
+        <w:rPr>
+          <w:rFonts w:cs="Arial"/>
+        </w:rPr>
+      </w:pPr>
+      <w:r>
+        <w:t>Legami</w:t>
+      </w:r>
+      <w:r>
+        <w:rPr>
+          <w:rFonts w:ascii="Arial" w:hAnsi="Arial" w:cs="Arial"/>
+          <w:sz w:val="26"/>
+          <w:szCs w:val="26"/>
+          <w:vertAlign w:val="superscript"/>
+        </w:rPr>
+        <w:t>©</w:t>
+      </w:r>
+      <w:r>
+        <w:rPr>
+          <w:rFonts w:ascii="Arial" w:hAnsi="Arial" w:cs="Arial"/>
+          <w:sz w:val="26"/>
+          <w:szCs w:val="26"/>
+          <w:vertAlign w:val="superscript"/>
+        </w:rPr>
+        <w:t xml:space="preserve"> </w:t>
+      </w:r>
+      <w:r>
+        <w:rPr>
+          <w:rFonts w:cs="Arial"/>
+        </w:rPr>
+        <w:t>è stato sviluppato nativamente come programma multipiattaforma, per cui non ci sono particolari indicazioni per quanto riguarda la compilazione e l’esecuzione in alcun sistema operativo.</w:t>
+      </w:r>
+    </w:p>
+    <w:p>
+      <w:pPr>
+        <w:rPr>
+          <w:rFonts w:cs="Arial"/>
+        </w:rPr>
+      </w:pPr>
+      <w:r>
+        <w:rPr>
+          <w:rFonts w:cs="Arial"/>
+        </w:rPr>
+        <w:t>L’unico appunto, nel caso dovesse rendersi necessario rigenerare il file di progetto (</w:t>
+      </w:r>
+      <w:r>
+        <w:rPr>
+          <w:rFonts w:cs="Arial"/>
+          <w:i/>
+        </w:rPr>
+        <w:t>*.pro</w:t>
+      </w:r>
+      <w:r>
+        <w:rPr>
+          <w:rFonts w:cs="Arial"/>
+        </w:rPr>
+        <w:t>), è che si dovrà aggiungere la stringa “</w:t>
+      </w:r>
+      <w:r>
+        <w:rPr>
+          <w:rFonts w:cs="Arial"/>
+          <w:i/>
+        </w:rPr>
+        <w:t>QT += xml</w:t>
+      </w:r>
+      <w:r>
+        <w:rPr>
+          <w:rFonts w:cs="Arial"/>
+        </w:rPr>
+        <w:t>” in quanto, diversamente, non verrebbero incluse le librerie Qt responsabili della gestione dei file xml e quindi il programma, ovviamente, non funzionerebbe.</w:t>
+      </w:r>
+    </w:p>
+    <w:p>
+      <w:pPr>
+        <w:rPr>
+          <w:rFonts w:ascii="Cambria" w:hAnsi="Cambria" w:cs="Arial"/>
+        </w:rPr>
+      </w:pPr>
+      <w:r>
+        <w:rPr>
+          <w:rFonts w:cs="Arial"/>
+        </w:rPr>
+        <w:t>Inoltre la car</w:t>
+      </w:r>
+      <w:r>
+        <w:rPr>
+          <w:rFonts w:cs="Arial"/>
+        </w:rPr>
+        <w:t>tella “</w:t>
+      </w:r>
+      <w:r>
+        <w:rPr>
+          <w:rFonts w:cs="Arial"/>
+          <w:i/>
+          <w:lang w:val="en-US"/>
+        </w:rPr>
+        <w:t>translation</w:t>
+      </w:r>
+      <w:r>
+        <w:rPr>
+          <w:rFonts w:cs="Arial"/>
+        </w:rPr>
+        <w:t xml:space="preserve">” non è necessaria ai fini dell’esecuzione, ma consigliata per godere di una migliore esperienza nell’uso di </w:t>
+      </w:r>
+      <w:r>
+        <w:t>Legami</w:t>
+      </w:r>
+      <w:r>
+        <w:rPr>
+          <w:rFonts w:ascii="Arial" w:hAnsi="Arial" w:cs="Arial"/>
+          <w:sz w:val="26"/>
+          <w:szCs w:val="26"/>
+          <w:vertAlign w:val="superscript"/>
+        </w:rPr>
+        <w:t>©</w:t>
+      </w:r>
+      <w:r>
+        <w:rPr>
+          <w:rFonts w:ascii="Cambria" w:hAnsi="Cambria" w:cs="Arial"/>
+          <w:szCs w:val="26"/>
+        </w:rPr>
+        <w:t>.</w:t>
+      </w:r>
+    </w:p>
+    <w:p>
+      <w:pPr>
+        <w:rPr>
+          <w:rFonts w:cs="Arial"/>
+        </w:rPr>
+      </w:pPr>
+      <w:r>
+        <w:rPr>
+          <w:rFonts w:cs="Arial"/>
+        </w:rPr>
+        <w:br w:type="page"/>
+      </w:r>
+    </w:p>
+    <w:p>
+      <w:pPr>
+        <w:pStyle w:val="Titolo1"/>
+      </w:pPr>
+      <w:bookmarkStart w:id="5" w:name="_Toc303930069"/>
+      <w:r>
+        <w:lastRenderedPageBreak/>
+        <w:t>Parte logica</w:t>
+      </w:r>
+      <w:r>
+        <w:t>(./</w:t>
+      </w:r>
       <w:proofErr w:type="spellStart"/>
       <w:r>
+        <w:t>lib</w:t>
+      </w:r>
+      <w:proofErr w:type="spellEnd"/>
+      <w:r>
+        <w:t>/)</w:t>
+      </w:r>
+      <w:bookmarkEnd w:id="5"/>
+    </w:p>
+    <w:p>
+      <w:pPr>
+        <w:pStyle w:val="Titolo2"/>
+      </w:pPr>
+      <w:bookmarkStart w:id="6" w:name="_Toc303930070"/>
+      <w:r>
+        <w:t>Introduzione</w:t>
+      </w:r>
+      <w:bookmarkEnd w:id="6"/>
+    </w:p>
+    <w:p>
+      <w:r>
+        <w:t xml:space="preserve">La “parte logica” è quel set di classi che si occupano di gestire tutte le funzionalità del programma, a partire dalla gestione degli utenti, fino ad arrivare alla memorizzazione su file </w:t>
+      </w:r>
+      <w:r>
+        <w:t>dei dati memorizzati all’interno del programma.</w:t>
+      </w:r>
+    </w:p>
+    <w:p>
+      <w:r>
+        <w:t>E’ stato scelto di non utilizzare la STL in favore delle librerie Qt anche all’interno di questo lato per due motivi:</w:t>
+      </w:r>
+    </w:p>
+    <w:p>
+      <w:pPr>
+        <w:ind w:left="360"/>
+      </w:pPr>
+    </w:p>
+    <w:p>
+      <w:pPr>
+        <w:pStyle w:val="Paragrafoelenco"/>
+        <w:numPr>
+          <w:ilvl w:val="0"/>
+          <w:numId w:val="4"/>
+        </w:numPr>
+      </w:pPr>
+      <w:r>
+        <w:t xml:space="preserve">Per una </w:t>
+      </w:r>
+      <w:r>
+        <w:rPr>
+          <w:b/>
+        </w:rPr>
+        <w:t>conformità</w:t>
+      </w:r>
+      <w:r>
+        <w:t xml:space="preserve"> di linguaggio</w:t>
+      </w:r>
+      <w:r>
+        <w:t>: infatti anche la grafica utilizza queste librerie, quindi si è scelto di uniformare le librerie utilizzate</w:t>
+      </w:r>
+    </w:p>
+    <w:p>
+      <w:pPr>
+        <w:pStyle w:val="Paragrafoelenco"/>
+        <w:numPr>
+          <w:ilvl w:val="0"/>
+          <w:numId w:val="4"/>
+        </w:numPr>
+      </w:pPr>
+      <w:r>
+        <w:t>Perché le Qt implementano le stesse strutture che si possono trovare all’interno della STL, però con una migliore gestione, ad esempio, della memoria (essendo le Qt state sviluppate più recentemente rispetto alla STL)</w:t>
+      </w:r>
+    </w:p>
+    <w:p/>
+    <w:p>
+      <w:pPr>
+        <w:rPr>
+          <w:rFonts w:ascii="Cambria" w:hAnsi="Cambria" w:cs="Arial"/>
+          <w:szCs w:val="26"/>
+        </w:rPr>
+      </w:pPr>
+      <w:r>
+        <w:t xml:space="preserve">Per questi motivi all’interno delle librerie logiche di </w:t>
+      </w:r>
+      <w:r>
+        <w:t>Legami</w:t>
+      </w:r>
+      <w:r>
+        <w:rPr>
+          <w:rFonts w:ascii="Arial" w:hAnsi="Arial" w:cs="Arial"/>
+          <w:sz w:val="26"/>
+          <w:szCs w:val="26"/>
+          <w:vertAlign w:val="superscript"/>
+        </w:rPr>
+        <w:t>©</w:t>
+      </w:r>
+      <w:r>
+        <w:rPr>
+          <w:rFonts w:ascii="Arial" w:hAnsi="Arial" w:cs="Arial"/>
+          <w:sz w:val="26"/>
+          <w:szCs w:val="26"/>
+          <w:vertAlign w:val="superscript"/>
+        </w:rPr>
+        <w:t xml:space="preserve"> </w:t>
+      </w:r>
+      <w:r>
+        <w:rPr>
+          <w:rFonts w:ascii="Cambria" w:hAnsi="Cambria" w:cs="Arial"/>
+          <w:szCs w:val="26"/>
+        </w:rPr>
+        <w:t>non si troveranno contenitori appartenenti alla STL (ex. String, vector, etc…), ma contenitori appartenenti alle Qt (ex. QString, QVector, etc…)</w:t>
+      </w:r>
+      <w:r>
+        <w:rPr>
+          <w:rFonts w:ascii="Cambria" w:hAnsi="Cambria" w:cs="Arial"/>
+          <w:szCs w:val="26"/>
+        </w:rPr>
+        <w:t>.</w:t>
+      </w:r>
+    </w:p>
+    <w:p>
+      <w:pPr>
+        <w:rPr>
+          <w:rFonts w:ascii="Cambria" w:hAnsi="Cambria" w:cs="Arial"/>
+          <w:szCs w:val="26"/>
+        </w:rPr>
+      </w:pPr>
+    </w:p>
+    <w:p>
+      <w:pPr>
+        <w:pStyle w:val="Titolo2"/>
+      </w:pPr>
+      <w:bookmarkStart w:id="7" w:name="_Toc303930071"/>
+      <w:r>
+        <w:t>Descrizione classi logiche</w:t>
+      </w:r>
+      <w:bookmarkEnd w:id="7"/>
+    </w:p>
+    <w:p>
+      <w:pPr>
+        <w:pStyle w:val="Titolo3"/>
+      </w:pPr>
+      <w:bookmarkStart w:id="8" w:name="_Toc303930072"/>
+      <w:r>
+        <w:t>Account</w:t>
+      </w:r>
+      <w:bookmarkEnd w:id="8"/>
+    </w:p>
+    <w:p>
+      <w:r>
+        <w:t xml:space="preserve">La classe </w:t>
+      </w:r>
+      <w:r>
+        <w:rPr>
+          <w:b/>
+        </w:rPr>
+        <w:t>account</w:t>
+      </w:r>
+      <w:r>
+        <w:t xml:space="preserve"> è una classe virtuale pura che serve da padre per le classi </w:t>
+      </w:r>
+      <w:proofErr w:type="spellStart"/>
+      <w:r>
         <w:rPr>
           <w:i/>
         </w:rPr>
-        <w:t>translation</w:t>
+        <w:t>companyaccount</w:t>
       </w:r>
       <w:proofErr w:type="spellEnd"/>
       <w:r>
-        <w:t>” contiene i file di traduzione del programma.</w:t>
-      </w:r>
-    </w:p>
-    <w:p/>
-    <w:p>
-      <w:r>
-        <w:t xml:space="preserve">Nella parte logica si è scelto di adottare una nomenclatura tale che permettesse rapidamente di verificare quali fossero i nomi dei campi dati e distinguerli da quelli di metodi e classi. </w:t>
-      </w:r>
-      <w:r>
-        <w:t>A questo proposito i campi dati hanno un “_” che precede il loro nome.</w:t>
-      </w:r>
-    </w:p>
-    <w:p>
-      <w:bookmarkStart w:id="3" w:name="_GoBack"/>
-      <w:bookmarkEnd w:id="3"/>
+        <w:t xml:space="preserve"> e </w:t>
+      </w:r>
+      <w:proofErr w:type="spellStart"/>
+      <w:r>
+        <w:rPr>
+          <w:i/>
+        </w:rPr>
+        <w:t>useraccount</w:t>
+      </w:r>
+      <w:proofErr w:type="spellEnd"/>
+      <w:r>
+        <w:t xml:space="preserve">. </w:t>
+      </w:r>
     </w:p>
     <w:sectPr>
       <w:headerReference w:type="default" r:id="rId9"/>
@@ -909,6 +1621,7 @@
         <w:docPartUnique/>
       </w:docPartObj>
     </w:sdtPr>
+    <w:sdtEndPr/>
     <w:sdtContent>
       <w:p>
         <w:pPr>
@@ -953,6 +1666,7 @@
         <w:docPartUnique/>
       </w:docPartObj>
     </w:sdtPr>
+    <w:sdtEndPr/>
     <w:sdtContent>
       <w:p>
         <w:pPr>
@@ -972,7 +1686,7 @@
           <w:rPr>
             <w:noProof/>
           </w:rPr>
-          <w:t>3</w:t>
+          <w:t>2</w:t>
         </w:r>
         <w:r>
           <w:fldChar w:fldCharType="end"/>
@@ -1065,7 +1779,7 @@
                       <a:effectLst/>
                       <a:extLst>
                         <a:ext uri="{C572A759-6A51-4108-AA02-DFA0A04FC94B}">
-                          <ma14:wrappingTextBoxFlag xmlns:ma14="http://schemas.microsoft.com/office/mac/drawingml/2011/main" xmlns:w="http://schemas.openxmlformats.org/wordprocessingml/2006/main" xmlns:w10="urn:schemas-microsoft-com:office:word" xmlns:v="urn:schemas-microsoft-com:vml" xmlns:o="urn:schemas-microsoft-com:office:office" xmlns:mv="urn:schemas-microsoft-com:mac:vml" xmlns:mo="http://schemas.microsoft.com/office/mac/office/2008/main" xmlns=""/>
+                          <ma14:wrappingTextBoxFlag xmlns="" xmlns:mo="http://schemas.microsoft.com/office/mac/office/2008/main" xmlns:mv="urn:schemas-microsoft-com:mac:vml" xmlns:o="urn:schemas-microsoft-com:office:office" xmlns:v="urn:schemas-microsoft-com:vml" xmlns:w10="urn:schemas-microsoft-com:office:word" xmlns:w="http://schemas.openxmlformats.org/wordprocessingml/2006/main" xmlns:ma14="http://schemas.microsoft.com/office/mac/drawingml/2011/main"/>
                         </a:ext>
                       </a:extLst>
                     </wps:spPr>
@@ -1256,7 +1970,7 @@
                       <a:effectLst/>
                       <a:extLst>
                         <a:ext uri="{C572A759-6A51-4108-AA02-DFA0A04FC94B}">
-                          <ma14:wrappingTextBoxFlag xmlns:ma14="http://schemas.microsoft.com/office/mac/drawingml/2011/main" xmlns:w="http://schemas.openxmlformats.org/wordprocessingml/2006/main" xmlns:w10="urn:schemas-microsoft-com:office:word" xmlns:v="urn:schemas-microsoft-com:vml" xmlns:o="urn:schemas-microsoft-com:office:office" xmlns:mv="urn:schemas-microsoft-com:mac:vml" xmlns:mo="http://schemas.microsoft.com/office/mac/office/2008/main" xmlns=""/>
+                          <ma14:wrappingTextBoxFlag xmlns="" xmlns:mo="http://schemas.microsoft.com/office/mac/office/2008/main" xmlns:mv="urn:schemas-microsoft-com:mac:vml" xmlns:o="urn:schemas-microsoft-com:office:office" xmlns:v="urn:schemas-microsoft-com:vml" xmlns:w10="urn:schemas-microsoft-com:office:word" xmlns:w="http://schemas.openxmlformats.org/wordprocessingml/2006/main" xmlns:ma14="http://schemas.microsoft.com/office/mac/drawingml/2011/main"/>
                         </a:ext>
                       </a:extLst>
                     </wps:spPr>
@@ -1445,7 +2159,7 @@
                       <a:effectLst/>
                       <a:extLst>
                         <a:ext uri="{C572A759-6A51-4108-AA02-DFA0A04FC94B}">
-                          <ma14:wrappingTextBoxFlag xmlns:ma14="http://schemas.microsoft.com/office/mac/drawingml/2011/main" xmlns:w="http://schemas.openxmlformats.org/wordprocessingml/2006/main" xmlns:w10="urn:schemas-microsoft-com:office:word" xmlns:v="urn:schemas-microsoft-com:vml" xmlns:o="urn:schemas-microsoft-com:office:office" xmlns:mv="urn:schemas-microsoft-com:mac:vml" xmlns:mo="http://schemas.microsoft.com/office/mac/office/2008/main" xmlns=""/>
+                          <ma14:wrappingTextBoxFlag xmlns="" xmlns:mo="http://schemas.microsoft.com/office/mac/office/2008/main" xmlns:mv="urn:schemas-microsoft-com:mac:vml" xmlns:o="urn:schemas-microsoft-com:office:office" xmlns:v="urn:schemas-microsoft-com:vml" xmlns:w10="urn:schemas-microsoft-com:office:word" xmlns:w="http://schemas.openxmlformats.org/wordprocessingml/2006/main" xmlns:ma14="http://schemas.microsoft.com/office/mac/drawingml/2011/main"/>
                         </a:ext>
                       </a:extLst>
                     </wps:spPr>
@@ -1636,7 +2350,7 @@
                       <a:effectLst/>
                       <a:extLst>
                         <a:ext uri="{C572A759-6A51-4108-AA02-DFA0A04FC94B}">
-                          <ma14:wrappingTextBoxFlag xmlns:ma14="http://schemas.microsoft.com/office/mac/drawingml/2011/main" xmlns:w="http://schemas.openxmlformats.org/wordprocessingml/2006/main" xmlns:w10="urn:schemas-microsoft-com:office:word" xmlns:v="urn:schemas-microsoft-com:vml" xmlns:o="urn:schemas-microsoft-com:office:office" xmlns:mv="urn:schemas-microsoft-com:mac:vml" xmlns:mo="http://schemas.microsoft.com/office/mac/office/2008/main" xmlns=""/>
+                          <ma14:wrappingTextBoxFlag xmlns="" xmlns:mo="http://schemas.microsoft.com/office/mac/office/2008/main" xmlns:mv="urn:schemas-microsoft-com:mac:vml" xmlns:o="urn:schemas-microsoft-com:office:office" xmlns:v="urn:schemas-microsoft-com:vml" xmlns:w10="urn:schemas-microsoft-com:office:word" xmlns:w="http://schemas.openxmlformats.org/wordprocessingml/2006/main" xmlns:ma14="http://schemas.microsoft.com/office/mac/drawingml/2011/main"/>
                         </a:ext>
                       </a:extLst>
                     </wps:spPr>
@@ -1787,6 +2501,92 @@
 <file path=word/numbering.xml><?xml version="1.0" encoding="utf-8"?>
 <w:numbering xmlns:wpc="http://schemas.microsoft.com/office/word/2010/wordprocessingCanvas" xmlns:mc="http://schemas.openxmlformats.org/markup-compatibility/2006" xmlns:o="urn:schemas-microsoft-com:office:office" xmlns:r="http://schemas.openxmlformats.org/officeDocument/2006/relationships" xmlns:m="http://schemas.openxmlformats.org/officeDocument/2006/math" xmlns:v="urn:schemas-microsoft-com:vml" xmlns:wp14="http://schemas.microsoft.com/office/word/2010/wordprocessingDrawing" xmlns:wp="http://schemas.openxmlformats.org/drawingml/2006/wordprocessingDrawing" xmlns:w10="urn:schemas-microsoft-com:office:word" xmlns:w="http://schemas.openxmlformats.org/wordprocessingml/2006/main" xmlns:w14="http://schemas.microsoft.com/office/word/2010/wordml" xmlns:wpg="http://schemas.microsoft.com/office/word/2010/wordprocessingGroup" xmlns:wpi="http://schemas.microsoft.com/office/word/2010/wordprocessingInk" xmlns:wne="http://schemas.microsoft.com/office/word/2006/wordml" xmlns:wps="http://schemas.microsoft.com/office/word/2010/wordprocessingShape" mc:Ignorable="w14 wp14">
   <w:abstractNum w:abstractNumId="0">
+    <w:nsid w:val="0F1432DD"/>
+    <w:multiLevelType w:val="hybridMultilevel"/>
+    <w:tmpl w:val="F0408FEA"/>
+    <w:lvl w:ilvl="0" w:tplc="0410000F">
+      <w:start w:val="1"/>
+      <w:numFmt w:val="decimal"/>
+      <w:lvlText w:val="%1."/>
+      <w:lvlJc w:val="left"/>
+      <w:pPr>
+        <w:ind w:left="720" w:hanging="360"/>
+      </w:pPr>
+    </w:lvl>
+    <w:lvl w:ilvl="1" w:tplc="04100019" w:tentative="1">
+      <w:start w:val="1"/>
+      <w:numFmt w:val="lowerLetter"/>
+      <w:lvlText w:val="%2."/>
+      <w:lvlJc w:val="left"/>
+      <w:pPr>
+        <w:ind w:left="1440" w:hanging="360"/>
+      </w:pPr>
+    </w:lvl>
+    <w:lvl w:ilvl="2" w:tplc="0410001B" w:tentative="1">
+      <w:start w:val="1"/>
+      <w:numFmt w:val="lowerRoman"/>
+      <w:lvlText w:val="%3."/>
+      <w:lvlJc w:val="right"/>
+      <w:pPr>
+        <w:ind w:left="2160" w:hanging="180"/>
+      </w:pPr>
+    </w:lvl>
+    <w:lvl w:ilvl="3" w:tplc="0410000F" w:tentative="1">
+      <w:start w:val="1"/>
+      <w:numFmt w:val="decimal"/>
+      <w:lvlText w:val="%4."/>
+      <w:lvlJc w:val="left"/>
+      <w:pPr>
+        <w:ind w:left="2880" w:hanging="360"/>
+      </w:pPr>
+    </w:lvl>
+    <w:lvl w:ilvl="4" w:tplc="04100019" w:tentative="1">
+      <w:start w:val="1"/>
+      <w:numFmt w:val="lowerLetter"/>
+      <w:lvlText w:val="%5."/>
+      <w:lvlJc w:val="left"/>
+      <w:pPr>
+        <w:ind w:left="3600" w:hanging="360"/>
+      </w:pPr>
+    </w:lvl>
+    <w:lvl w:ilvl="5" w:tplc="0410001B" w:tentative="1">
+      <w:start w:val="1"/>
+      <w:numFmt w:val="lowerRoman"/>
+      <w:lvlText w:val="%6."/>
+      <w:lvlJc w:val="right"/>
+      <w:pPr>
+        <w:ind w:left="4320" w:hanging="180"/>
+      </w:pPr>
+    </w:lvl>
+    <w:lvl w:ilvl="6" w:tplc="0410000F" w:tentative="1">
+      <w:start w:val="1"/>
+      <w:numFmt w:val="decimal"/>
+      <w:lvlText w:val="%7."/>
+      <w:lvlJc w:val="left"/>
+      <w:pPr>
+        <w:ind w:left="5040" w:hanging="360"/>
+      </w:pPr>
+    </w:lvl>
+    <w:lvl w:ilvl="7" w:tplc="04100019" w:tentative="1">
+      <w:start w:val="1"/>
+      <w:numFmt w:val="lowerLetter"/>
+      <w:lvlText w:val="%8."/>
+      <w:lvlJc w:val="left"/>
+      <w:pPr>
+        <w:ind w:left="5760" w:hanging="360"/>
+      </w:pPr>
+    </w:lvl>
+    <w:lvl w:ilvl="8" w:tplc="0410001B" w:tentative="1">
+      <w:start w:val="1"/>
+      <w:numFmt w:val="lowerRoman"/>
+      <w:lvlText w:val="%9."/>
+      <w:lvlJc w:val="right"/>
+      <w:pPr>
+        <w:ind w:left="6480" w:hanging="180"/>
+      </w:pPr>
+    </w:lvl>
+  </w:abstractNum>
+  <w:abstractNum w:abstractNumId="1">
     <w:nsid w:val="3B3F1B8A"/>
     <w:multiLevelType w:val="hybridMultilevel"/>
     <w:tmpl w:val="4C2A7042"/>
@@ -1899,7 +2699,7 @@
       </w:rPr>
     </w:lvl>
   </w:abstractNum>
-  <w:abstractNum w:abstractNumId="1">
+  <w:abstractNum w:abstractNumId="2">
     <w:nsid w:val="5CEF7F33"/>
     <w:multiLevelType w:val="hybridMultilevel"/>
     <w:tmpl w:val="131A16D8"/>
@@ -2012,11 +2812,103 @@
       </w:rPr>
     </w:lvl>
   </w:abstractNum>
+  <w:abstractNum w:abstractNumId="3">
+    <w:nsid w:val="62F3403F"/>
+    <w:multiLevelType w:val="hybridMultilevel"/>
+    <w:tmpl w:val="080E6744"/>
+    <w:lvl w:ilvl="0" w:tplc="0410000F">
+      <w:start w:val="1"/>
+      <w:numFmt w:val="decimal"/>
+      <w:lvlText w:val="%1."/>
+      <w:lvlJc w:val="left"/>
+      <w:pPr>
+        <w:ind w:left="1080" w:hanging="360"/>
+      </w:pPr>
+    </w:lvl>
+    <w:lvl w:ilvl="1" w:tplc="04100019" w:tentative="1">
+      <w:start w:val="1"/>
+      <w:numFmt w:val="lowerLetter"/>
+      <w:lvlText w:val="%2."/>
+      <w:lvlJc w:val="left"/>
+      <w:pPr>
+        <w:ind w:left="1800" w:hanging="360"/>
+      </w:pPr>
+    </w:lvl>
+    <w:lvl w:ilvl="2" w:tplc="0410001B" w:tentative="1">
+      <w:start w:val="1"/>
+      <w:numFmt w:val="lowerRoman"/>
+      <w:lvlText w:val="%3."/>
+      <w:lvlJc w:val="right"/>
+      <w:pPr>
+        <w:ind w:left="2520" w:hanging="180"/>
+      </w:pPr>
+    </w:lvl>
+    <w:lvl w:ilvl="3" w:tplc="0410000F" w:tentative="1">
+      <w:start w:val="1"/>
+      <w:numFmt w:val="decimal"/>
+      <w:lvlText w:val="%4."/>
+      <w:lvlJc w:val="left"/>
+      <w:pPr>
+        <w:ind w:left="3240" w:hanging="360"/>
+      </w:pPr>
+    </w:lvl>
+    <w:lvl w:ilvl="4" w:tplc="04100019" w:tentative="1">
+      <w:start w:val="1"/>
+      <w:numFmt w:val="lowerLetter"/>
+      <w:lvlText w:val="%5."/>
+      <w:lvlJc w:val="left"/>
+      <w:pPr>
+        <w:ind w:left="3960" w:hanging="360"/>
+      </w:pPr>
+    </w:lvl>
+    <w:lvl w:ilvl="5" w:tplc="0410001B" w:tentative="1">
+      <w:start w:val="1"/>
+      <w:numFmt w:val="lowerRoman"/>
+      <w:lvlText w:val="%6."/>
+      <w:lvlJc w:val="right"/>
+      <w:pPr>
+        <w:ind w:left="4680" w:hanging="180"/>
+      </w:pPr>
+    </w:lvl>
+    <w:lvl w:ilvl="6" w:tplc="0410000F" w:tentative="1">
+      <w:start w:val="1"/>
+      <w:numFmt w:val="decimal"/>
+      <w:lvlText w:val="%7."/>
+      <w:lvlJc w:val="left"/>
+      <w:pPr>
+        <w:ind w:left="5400" w:hanging="360"/>
+      </w:pPr>
+    </w:lvl>
+    <w:lvl w:ilvl="7" w:tplc="04100019" w:tentative="1">
+      <w:start w:val="1"/>
+      <w:numFmt w:val="lowerLetter"/>
+      <w:lvlText w:val="%8."/>
+      <w:lvlJc w:val="left"/>
+      <w:pPr>
+        <w:ind w:left="6120" w:hanging="360"/>
+      </w:pPr>
+    </w:lvl>
+    <w:lvl w:ilvl="8" w:tplc="0410001B" w:tentative="1">
+      <w:start w:val="1"/>
+      <w:numFmt w:val="lowerRoman"/>
+      <w:lvlText w:val="%9."/>
+      <w:lvlJc w:val="right"/>
+      <w:pPr>
+        <w:ind w:left="6840" w:hanging="180"/>
+      </w:pPr>
+    </w:lvl>
+  </w:abstractNum>
   <w:num w:numId="1">
+    <w:abstractNumId w:val="1"/>
+  </w:num>
+  <w:num w:numId="2">
+    <w:abstractNumId w:val="2"/>
+  </w:num>
+  <w:num w:numId="3">
     <w:abstractNumId w:val="0"/>
   </w:num>
-  <w:num w:numId="2">
-    <w:abstractNumId w:val="1"/>
+  <w:num w:numId="4">
+    <w:abstractNumId w:val="3"/>
   </w:num>
 </w:numbering>
 </file>
@@ -2045,9 +2937,9 @@
     <w:lsdException w:name="heading 7" w:uiPriority="9" w:qFormat="1"/>
     <w:lsdException w:name="heading 8" w:uiPriority="9" w:qFormat="1"/>
     <w:lsdException w:name="heading 9" w:uiPriority="9" w:qFormat="1"/>
-    <w:lsdException w:name="toc 1" w:uiPriority="39"/>
-    <w:lsdException w:name="toc 2" w:uiPriority="39"/>
-    <w:lsdException w:name="toc 3" w:uiPriority="39"/>
+    <w:lsdException w:name="toc 1" w:uiPriority="39" w:qFormat="1"/>
+    <w:lsdException w:name="toc 2" w:uiPriority="39" w:qFormat="1"/>
+    <w:lsdException w:name="toc 3" w:uiPriority="39" w:qFormat="1"/>
     <w:lsdException w:name="toc 4" w:uiPriority="39"/>
     <w:lsdException w:name="toc 5" w:uiPriority="39"/>
     <w:lsdException w:name="toc 6" w:uiPriority="39"/>
@@ -2224,9 +3116,32 @@
       <w:szCs w:val="26"/>
     </w:rPr>
   </w:style>
+  <w:style w:type="paragraph" w:styleId="Titolo3">
+    <w:name w:val="heading 3"/>
+    <w:basedOn w:val="Normale"/>
+    <w:next w:val="Normale"/>
+    <w:link w:val="Titolo3Carattere"/>
+    <w:uiPriority w:val="9"/>
+    <w:unhideWhenUsed/>
+    <w:qFormat/>
+    <w:rsid w:val="00CE5A04"/>
+    <w:pPr>
+      <w:keepNext/>
+      <w:keepLines/>
+      <w:spacing w:before="200"/>
+      <w:outlineLvl w:val="2"/>
+    </w:pPr>
+    <w:rPr>
+      <w:rFonts w:asciiTheme="majorHAnsi" w:eastAsiaTheme="majorEastAsia" w:hAnsiTheme="majorHAnsi" w:cstheme="majorBidi"/>
+      <w:b/>
+      <w:bCs/>
+      <w:color w:val="4F81BD" w:themeColor="accent1"/>
+    </w:rPr>
+  </w:style>
   <w:style w:type="character" w:default="1" w:styleId="Carpredefinitoparagrafo">
     <w:name w:val="Default Paragraph Font"/>
     <w:uiPriority w:val="1"/>
+    <w:semiHidden/>
     <w:unhideWhenUsed/>
   </w:style>
   <w:style w:type="table" w:default="1" w:styleId="Tabellanormale">
@@ -2373,6 +3288,7 @@
     <w:autoRedefine/>
     <w:uiPriority w:val="39"/>
     <w:unhideWhenUsed/>
+    <w:qFormat/>
     <w:rsid w:val="00B971F8"/>
     <w:pPr>
       <w:tabs>
@@ -2392,6 +3308,7 @@
     <w:autoRedefine/>
     <w:uiPriority w:val="39"/>
     <w:unhideWhenUsed/>
+    <w:qFormat/>
     <w:rsid w:val="00A93C27"/>
     <w:pPr>
       <w:spacing w:after="100"/>
@@ -2418,6 +3335,33 @@
     <w:pPr>
       <w:ind w:left="720"/>
       <w:contextualSpacing/>
+    </w:pPr>
+  </w:style>
+  <w:style w:type="character" w:customStyle="1" w:styleId="Titolo3Carattere">
+    <w:name w:val="Titolo 3 Carattere"/>
+    <w:basedOn w:val="Carpredefinitoparagrafo"/>
+    <w:link w:val="Titolo3"/>
+    <w:uiPriority w:val="9"/>
+    <w:rsid w:val="00CE5A04"/>
+    <w:rPr>
+      <w:rFonts w:asciiTheme="majorHAnsi" w:eastAsiaTheme="majorEastAsia" w:hAnsiTheme="majorHAnsi" w:cstheme="majorBidi"/>
+      <w:b/>
+      <w:bCs/>
+      <w:color w:val="4F81BD" w:themeColor="accent1"/>
+    </w:rPr>
+  </w:style>
+  <w:style w:type="paragraph" w:styleId="Sommario3">
+    <w:name w:val="toc 3"/>
+    <w:basedOn w:val="Normale"/>
+    <w:next w:val="Normale"/>
+    <w:autoRedefine/>
+    <w:uiPriority w:val="39"/>
+    <w:unhideWhenUsed/>
+    <w:qFormat/>
+    <w:rsid w:val="00CE5A04"/>
+    <w:pPr>
+      <w:spacing w:after="100"/>
+      <w:ind w:left="480"/>
     </w:pPr>
   </w:style>
 </w:styles>
@@ -2447,9 +3391,9 @@
     <w:lsdException w:name="heading 7" w:uiPriority="9" w:qFormat="1"/>
     <w:lsdException w:name="heading 8" w:uiPriority="9" w:qFormat="1"/>
     <w:lsdException w:name="heading 9" w:uiPriority="9" w:qFormat="1"/>
-    <w:lsdException w:name="toc 1" w:uiPriority="39"/>
-    <w:lsdException w:name="toc 2" w:uiPriority="39"/>
-    <w:lsdException w:name="toc 3" w:uiPriority="39"/>
+    <w:lsdException w:name="toc 1" w:uiPriority="39" w:qFormat="1"/>
+    <w:lsdException w:name="toc 2" w:uiPriority="39" w:qFormat="1"/>
+    <w:lsdException w:name="toc 3" w:uiPriority="39" w:qFormat="1"/>
     <w:lsdException w:name="toc 4" w:uiPriority="39"/>
     <w:lsdException w:name="toc 5" w:uiPriority="39"/>
     <w:lsdException w:name="toc 6" w:uiPriority="39"/>
@@ -2626,9 +3570,32 @@
       <w:szCs w:val="26"/>
     </w:rPr>
   </w:style>
+  <w:style w:type="paragraph" w:styleId="Titolo3">
+    <w:name w:val="heading 3"/>
+    <w:basedOn w:val="Normale"/>
+    <w:next w:val="Normale"/>
+    <w:link w:val="Titolo3Carattere"/>
+    <w:uiPriority w:val="9"/>
+    <w:unhideWhenUsed/>
+    <w:qFormat/>
+    <w:rsid w:val="00CE5A04"/>
+    <w:pPr>
+      <w:keepNext/>
+      <w:keepLines/>
+      <w:spacing w:before="200"/>
+      <w:outlineLvl w:val="2"/>
+    </w:pPr>
+    <w:rPr>
+      <w:rFonts w:asciiTheme="majorHAnsi" w:eastAsiaTheme="majorEastAsia" w:hAnsiTheme="majorHAnsi" w:cstheme="majorBidi"/>
+      <w:b/>
+      <w:bCs/>
+      <w:color w:val="4F81BD" w:themeColor="accent1"/>
+    </w:rPr>
+  </w:style>
   <w:style w:type="character" w:default="1" w:styleId="Carpredefinitoparagrafo">
     <w:name w:val="Default Paragraph Font"/>
     <w:uiPriority w:val="1"/>
+    <w:semiHidden/>
     <w:unhideWhenUsed/>
   </w:style>
   <w:style w:type="table" w:default="1" w:styleId="Tabellanormale">
@@ -2775,6 +3742,7 @@
     <w:autoRedefine/>
     <w:uiPriority w:val="39"/>
     <w:unhideWhenUsed/>
+    <w:qFormat/>
     <w:rsid w:val="00B971F8"/>
     <w:pPr>
       <w:tabs>
@@ -2794,6 +3762,7 @@
     <w:autoRedefine/>
     <w:uiPriority w:val="39"/>
     <w:unhideWhenUsed/>
+    <w:qFormat/>
     <w:rsid w:val="00A93C27"/>
     <w:pPr>
       <w:spacing w:after="100"/>
@@ -2822,6 +3791,33 @@
       <w:contextualSpacing/>
     </w:pPr>
   </w:style>
+  <w:style w:type="character" w:customStyle="1" w:styleId="Titolo3Carattere">
+    <w:name w:val="Titolo 3 Carattere"/>
+    <w:basedOn w:val="Carpredefinitoparagrafo"/>
+    <w:link w:val="Titolo3"/>
+    <w:uiPriority w:val="9"/>
+    <w:rsid w:val="00CE5A04"/>
+    <w:rPr>
+      <w:rFonts w:asciiTheme="majorHAnsi" w:eastAsiaTheme="majorEastAsia" w:hAnsiTheme="majorHAnsi" w:cstheme="majorBidi"/>
+      <w:b/>
+      <w:bCs/>
+      <w:color w:val="4F81BD" w:themeColor="accent1"/>
+    </w:rPr>
+  </w:style>
+  <w:style w:type="paragraph" w:styleId="Sommario3">
+    <w:name w:val="toc 3"/>
+    <w:basedOn w:val="Normale"/>
+    <w:next w:val="Normale"/>
+    <w:autoRedefine/>
+    <w:uiPriority w:val="39"/>
+    <w:unhideWhenUsed/>
+    <w:qFormat/>
+    <w:rsid w:val="00CE5A04"/>
+    <w:pPr>
+      <w:spacing w:after="100"/>
+      <w:ind w:left="480"/>
+    </w:pPr>
+  </w:style>
 </w:styles>
 </file>
 
@@ -2831,19 +3827,19 @@
 
 <file path=word/glossary/fontTable.xml><?xml version="1.0" encoding="utf-8"?>
 <w:fonts xmlns:mc="http://schemas.openxmlformats.org/markup-compatibility/2006" xmlns:r="http://schemas.openxmlformats.org/officeDocument/2006/relationships" xmlns:w="http://schemas.openxmlformats.org/wordprocessingml/2006/main" xmlns:w14="http://schemas.microsoft.com/office/word/2010/wordml" mc:Ignorable="w14">
+  <w:font w:name="Times New Roman">
+    <w:panose1 w:val="02020603050405020304"/>
+    <w:charset w:val="00"/>
+    <w:family w:val="roman"/>
+    <w:pitch w:val="variable"/>
+    <w:sig w:usb0="E0002AFF" w:usb1="C0007841" w:usb2="00000009" w:usb3="00000000" w:csb0="000001FF" w:csb1="00000000"/>
+  </w:font>
   <w:font w:name="Symbol">
     <w:panose1 w:val="05050102010706020507"/>
     <w:charset w:val="02"/>
     <w:family w:val="roman"/>
     <w:pitch w:val="variable"/>
     <w:sig w:usb0="00000000" w:usb1="10000000" w:usb2="00000000" w:usb3="00000000" w:csb0="80000000" w:csb1="00000000"/>
-  </w:font>
-  <w:font w:name="Times New Roman">
-    <w:panose1 w:val="02020603050405020304"/>
-    <w:charset w:val="00"/>
-    <w:family w:val="roman"/>
-    <w:pitch w:val="variable"/>
-    <w:sig w:usb0="E0002AFF" w:usb1="C0007841" w:usb2="00000009" w:usb3="00000000" w:csb0="000001FF" w:csb1="00000000"/>
   </w:font>
   <w:font w:name="Courier New">
     <w:panose1 w:val="02070309020205020404"/>
@@ -2921,7 +3917,9 @@
   <w:rsids>
     <w:rsidRoot w:val="0072556B"/>
     <w:rsid w:val="0072556B"/>
+    <w:rsid w:val="00B411C8"/>
     <w:rsid w:val="00B62502"/>
+    <w:rsid w:val="00DF44D5"/>
   </w:rsids>
   <m:mathPr>
     <m:mathFont m:val="Cambria Math"/>
@@ -3134,6 +4132,18 @@
     <w:name w:val="8FFBEC81CD0040DEAC61CF6013FFF5F8"/>
     <w:rsid w:val="0072556B"/>
   </w:style>
+  <w:style w:type="paragraph" w:customStyle="1" w:styleId="DC8C22643711443DB91501DC76B8CEEE">
+    <w:name w:val="DC8C22643711443DB91501DC76B8CEEE"/>
+    <w:rsid w:val="00DF44D5"/>
+  </w:style>
+  <w:style w:type="paragraph" w:customStyle="1" w:styleId="8869DED67C8F4400A7883E155172C392">
+    <w:name w:val="8869DED67C8F4400A7883E155172C392"/>
+    <w:rsid w:val="00DF44D5"/>
+  </w:style>
+  <w:style w:type="paragraph" w:customStyle="1" w:styleId="CFACECA3E6C64CF2B3B04BDB4A614AED">
+    <w:name w:val="CFACECA3E6C64CF2B3B04BDB4A614AED"/>
+    <w:rsid w:val="00DF44D5"/>
+  </w:style>
 </w:styles>
 </file>
 
@@ -3327,6 +4337,18 @@
   <w:style w:type="paragraph" w:customStyle="1" w:styleId="8FFBEC81CD0040DEAC61CF6013FFF5F8">
     <w:name w:val="8FFBEC81CD0040DEAC61CF6013FFF5F8"/>
     <w:rsid w:val="0072556B"/>
+  </w:style>
+  <w:style w:type="paragraph" w:customStyle="1" w:styleId="DC8C22643711443DB91501DC76B8CEEE">
+    <w:name w:val="DC8C22643711443DB91501DC76B8CEEE"/>
+    <w:rsid w:val="00DF44D5"/>
+  </w:style>
+  <w:style w:type="paragraph" w:customStyle="1" w:styleId="8869DED67C8F4400A7883E155172C392">
+    <w:name w:val="8869DED67C8F4400A7883E155172C392"/>
+    <w:rsid w:val="00DF44D5"/>
+  </w:style>
+  <w:style w:type="paragraph" w:customStyle="1" w:styleId="CFACECA3E6C64CF2B3B04BDB4A614AED">
+    <w:name w:val="CFACECA3E6C64CF2B3B04BDB4A614AED"/>
+    <w:rsid w:val="00DF44D5"/>
   </w:style>
 </w:styles>
 </file>
@@ -3663,7 +4685,7 @@
 </file>
 
 <file path=customXml/itemProps1.xml><?xml version="1.0" encoding="utf-8"?>
-<ds:datastoreItem xmlns:ds="http://schemas.openxmlformats.org/officeDocument/2006/customXml" ds:itemID="{70F084B9-A063-40F6-BC16-296EA888418B}">
+<ds:datastoreItem xmlns:ds="http://schemas.openxmlformats.org/officeDocument/2006/customXml" ds:itemID="{E72779D3-6DB4-409C-85BC-1F3EAF51D122}">
   <ds:schemaRefs>
     <ds:schemaRef ds:uri="http://schemas.openxmlformats.org/officeDocument/2006/bibliography"/>
   </ds:schemaRefs>

</xml_diff>

<commit_message>
Fatta una modifica al distruttore di Legami in modo che sia lui a chiamare il salvataggio del database e non la grafica. Credo che farò lo stesso per il caricamento. Continua la relazione
</commit_message>
<xml_diff>
--- a/relazione.docx
+++ b/relazione.docx
@@ -234,37 +234,295 @@
         </w:rPr>
       </w:pPr>
     </w:p>
+    <w:p>
+      <w:pPr>
+        <w:jc w:val="right"/>
+        <w:rPr>
+          <w:sz w:val="20"/>
+          <w:szCs w:val="20"/>
+        </w:rPr>
+      </w:pPr>
+    </w:p>
+    <w:p>
+      <w:pPr>
+        <w:jc w:val="right"/>
+        <w:rPr>
+          <w:sz w:val="20"/>
+          <w:szCs w:val="20"/>
+        </w:rPr>
+      </w:pPr>
+    </w:p>
+    <w:p>
+      <w:pPr>
+        <w:jc w:val="right"/>
+        <w:rPr>
+          <w:sz w:val="20"/>
+          <w:szCs w:val="20"/>
+        </w:rPr>
+      </w:pPr>
+    </w:p>
+    <w:p>
+      <w:pPr>
+        <w:jc w:val="right"/>
+        <w:rPr>
+          <w:sz w:val="20"/>
+          <w:szCs w:val="20"/>
+        </w:rPr>
+      </w:pPr>
+    </w:p>
+    <w:p>
+      <w:pPr>
+        <w:jc w:val="right"/>
+        <w:rPr>
+          <w:sz w:val="20"/>
+          <w:szCs w:val="20"/>
+        </w:rPr>
+      </w:pPr>
+    </w:p>
+    <w:p>
+      <w:pPr>
+        <w:jc w:val="right"/>
+        <w:rPr>
+          <w:i/>
+          <w:sz w:val="20"/>
+          <w:szCs w:val="20"/>
+        </w:rPr>
+      </w:pPr>
+    </w:p>
+    <w:p>
+      <w:pPr>
+        <w:jc w:val="right"/>
+        <w:rPr>
+          <w:i/>
+          <w:sz w:val="20"/>
+          <w:szCs w:val="20"/>
+        </w:rPr>
+      </w:pPr>
+    </w:p>
+    <w:p>
+      <w:pPr>
+        <w:jc w:val="right"/>
+        <w:rPr>
+          <w:i/>
+          <w:sz w:val="20"/>
+          <w:szCs w:val="20"/>
+        </w:rPr>
+      </w:pPr>
+    </w:p>
+    <w:p>
+      <w:pPr>
+        <w:jc w:val="right"/>
+        <w:rPr>
+          <w:i/>
+          <w:sz w:val="20"/>
+          <w:szCs w:val="20"/>
+        </w:rPr>
+      </w:pPr>
+    </w:p>
+    <w:p>
+      <w:pPr>
+        <w:jc w:val="right"/>
+        <w:rPr>
+          <w:i/>
+          <w:sz w:val="20"/>
+          <w:szCs w:val="20"/>
+        </w:rPr>
+      </w:pPr>
+    </w:p>
+    <w:p>
+      <w:pPr>
+        <w:jc w:val="right"/>
+        <w:rPr>
+          <w:i/>
+          <w:sz w:val="20"/>
+          <w:szCs w:val="20"/>
+        </w:rPr>
+      </w:pPr>
+    </w:p>
+    <w:p>
+      <w:pPr>
+        <w:jc w:val="right"/>
+        <w:rPr>
+          <w:i/>
+          <w:sz w:val="20"/>
+          <w:szCs w:val="20"/>
+        </w:rPr>
+      </w:pPr>
+    </w:p>
+    <w:p>
+      <w:pPr>
+        <w:jc w:val="right"/>
+        <w:rPr>
+          <w:i/>
+          <w:sz w:val="20"/>
+          <w:szCs w:val="20"/>
+        </w:rPr>
+      </w:pPr>
+    </w:p>
+    <w:p>
+      <w:pPr>
+        <w:jc w:val="right"/>
+        <w:rPr>
+          <w:i/>
+          <w:sz w:val="20"/>
+          <w:szCs w:val="20"/>
+        </w:rPr>
+      </w:pPr>
+    </w:p>
+    <w:p>
+      <w:pPr>
+        <w:jc w:val="right"/>
+        <w:rPr>
+          <w:i/>
+          <w:sz w:val="20"/>
+          <w:szCs w:val="20"/>
+        </w:rPr>
+      </w:pPr>
+    </w:p>
+    <w:p>
+      <w:pPr>
+        <w:jc w:val="right"/>
+        <w:rPr>
+          <w:i/>
+          <w:sz w:val="20"/>
+          <w:szCs w:val="20"/>
+        </w:rPr>
+      </w:pPr>
+      <w:r>
+        <w:rPr>
+          <w:i/>
+          <w:sz w:val="20"/>
+          <w:szCs w:val="20"/>
+        </w:rPr>
+        <w:t>Audaces fortuna iuvat</w:t>
+      </w:r>
+    </w:p>
+    <w:p>
+      <w:pPr>
+        <w:jc w:val="right"/>
+        <w:rPr>
+          <w:i/>
+          <w:sz w:val="20"/>
+          <w:szCs w:val="20"/>
+        </w:rPr>
+      </w:pPr>
+      <w:r>
+        <w:rPr>
+          <w:i/>
+          <w:sz w:val="20"/>
+          <w:szCs w:val="20"/>
+        </w:rPr>
+        <w:t>(La fortuna aiuta gli audaci)</w:t>
+      </w:r>
+    </w:p>
+    <w:p>
+      <w:pPr>
+        <w:jc w:val="right"/>
+        <w:rPr>
+          <w:i/>
+          <w:sz w:val="20"/>
+          <w:szCs w:val="20"/>
+        </w:rPr>
+      </w:pPr>
+      <w:r>
+        <w:rPr>
+          <w:i/>
+          <w:sz w:val="20"/>
+          <w:szCs w:val="20"/>
+        </w:rPr>
+        <w:t>Virgilio, Eneide X, 284</w:t>
+      </w:r>
+    </w:p>
+    <w:p>
+      <w:pPr>
+        <w:rPr>
+          <w:sz w:val="20"/>
+          <w:szCs w:val="20"/>
+        </w:rPr>
+      </w:pPr>
+    </w:p>
+    <w:p>
+      <w:pPr>
+        <w:rPr>
+          <w:sz w:val="20"/>
+          <w:szCs w:val="20"/>
+        </w:rPr>
+      </w:pPr>
+    </w:p>
+    <w:p>
+      <w:pPr>
+        <w:rPr>
+          <w:sz w:val="20"/>
+          <w:szCs w:val="20"/>
+        </w:rPr>
+      </w:pPr>
+    </w:p>
+    <w:p>
+      <w:pPr>
+        <w:rPr>
+          <w:sz w:val="20"/>
+          <w:szCs w:val="20"/>
+        </w:rPr>
+      </w:pPr>
+      <w:r>
+        <w:rPr>
+          <w:sz w:val="20"/>
+          <w:szCs w:val="20"/>
+        </w:rPr>
+        <w:br w:type="page"/>
+      </w:r>
+    </w:p>
+    <w:p>
+      <w:pPr>
+        <w:rPr>
+          <w:sz w:val="20"/>
+          <w:szCs w:val="20"/>
+        </w:rPr>
+      </w:pPr>
+    </w:p>
     <w:sdt>
       <w:sdtPr>
+        <w:rPr>
+          <w:rFonts w:asciiTheme="minorHAnsi" w:eastAsiaTheme="minorEastAsia" w:hAnsiTheme="minorHAnsi" w:cstheme="minorBidi"/>
+          <w:b w:val="0"/>
+          <w:bCs w:val="0"/>
+          <w:color w:val="auto"/>
+          <w:sz w:val="24"/>
+          <w:szCs w:val="24"/>
+          <w:lang w:eastAsia="en-US"/>
+        </w:rPr>
         <w:id w:val="293342812"/>
         <w:docPartObj>
           <w:docPartGallery w:val="Table of Contents"/>
           <w:docPartUnique/>
         </w:docPartObj>
       </w:sdtPr>
-      <w:sdtEndPr>
-        <w:rPr>
-          <w:rFonts w:asciiTheme="minorHAnsi" w:eastAsiaTheme="minorEastAsia" w:hAnsiTheme="minorHAnsi" w:cstheme="minorBidi"/>
-          <w:color w:val="auto"/>
-          <w:sz w:val="24"/>
-          <w:szCs w:val="24"/>
-          <w:lang w:eastAsia="en-US"/>
-        </w:rPr>
-      </w:sdtEndPr>
+      <w:sdtEndPr/>
       <w:sdtContent>
         <w:p>
           <w:pPr>
             <w:pStyle w:val="Titolosommario"/>
+            <w:rPr>
+              <w:rFonts w:asciiTheme="minorHAnsi" w:eastAsiaTheme="minorEastAsia" w:hAnsiTheme="minorHAnsi" w:cstheme="minorBidi"/>
+              <w:b w:val="0"/>
+              <w:bCs w:val="0"/>
+              <w:color w:val="auto"/>
+              <w:sz w:val="24"/>
+              <w:szCs w:val="24"/>
+              <w:lang w:eastAsia="en-US"/>
+            </w:rPr>
           </w:pPr>
           <w:r>
-            <w:t>Sommario</w:t>
+            <w:t>So</w:t>
+          </w:r>
+          <w:r>
+            <w:t>mmario</w:t>
           </w:r>
         </w:p>
         <w:p>
           <w:pPr>
             <w:pStyle w:val="Sommario1"/>
             <w:rPr>
-              <w:b w:val="0"/>
               <w:sz w:val="22"/>
               <w:szCs w:val="22"/>
               <w:lang w:eastAsia="it-IT"/>
@@ -279,93 +537,55 @@
           <w:r>
             <w:fldChar w:fldCharType="separate"/>
           </w:r>
-          <w:bookmarkStart w:id="0" w:name="_GoBack"/>
-          <w:bookmarkEnd w:id="0"/>
-          <w:r>
-            <w:rPr>
-              <w:rStyle w:val="Collegamentoipertestuale"/>
-            </w:rPr>
-            <w:fldChar w:fldCharType="begin"/>
-          </w:r>
-          <w:r>
-            <w:rPr>
-              <w:rStyle w:val="Collegamentoipertestuale"/>
-            </w:rPr>
-            <w:instrText xml:space="preserve"> </w:instrText>
-          </w:r>
-          <w:r>
-            <w:instrText>HYPERLINK \l "_Toc303930065"</w:instrText>
-          </w:r>
-          <w:r>
-            <w:rPr>
-              <w:rStyle w:val="Collegamentoipertestuale"/>
-            </w:rPr>
-            <w:instrText xml:space="preserve"> </w:instrText>
-          </w:r>
-          <w:r>
-            <w:rPr>
-              <w:rStyle w:val="Collegamentoipertestuale"/>
-            </w:rPr>
-          </w:r>
-          <w:r>
-            <w:rPr>
-              <w:rStyle w:val="Collegamentoipertestuale"/>
-            </w:rPr>
-            <w:fldChar w:fldCharType="separate"/>
-          </w:r>
-          <w:r>
-            <w:rPr>
-              <w:rStyle w:val="Collegamentoipertestuale"/>
-            </w:rPr>
-            <w:t>Introduzione e note di sviluppo</w:t>
-          </w:r>
-          <w:r>
-            <w:rPr>
-              <w:webHidden/>
-            </w:rPr>
-            <w:tab/>
-          </w:r>
-          <w:r>
-            <w:rPr>
-              <w:webHidden/>
-            </w:rPr>
-            <w:fldChar w:fldCharType="begin"/>
-          </w:r>
-          <w:r>
-            <w:rPr>
-              <w:webHidden/>
-            </w:rPr>
-            <w:instrText xml:space="preserve"> PAGEREF _Toc303930065 \h </w:instrText>
-          </w:r>
-          <w:r>
-            <w:rPr>
-              <w:webHidden/>
-            </w:rPr>
-          </w:r>
-          <w:r>
-            <w:rPr>
-              <w:webHidden/>
-            </w:rPr>
-            <w:fldChar w:fldCharType="separate"/>
-          </w:r>
-          <w:r>
-            <w:rPr>
-              <w:webHidden/>
-            </w:rPr>
-            <w:t>3</w:t>
-          </w:r>
-          <w:r>
-            <w:rPr>
-              <w:webHidden/>
-            </w:rPr>
-            <w:fldChar w:fldCharType="end"/>
-          </w:r>
-          <w:r>
-            <w:rPr>
-              <w:rStyle w:val="Collegamentoipertestuale"/>
-            </w:rPr>
-            <w:fldChar w:fldCharType="end"/>
-          </w:r>
+          <w:hyperlink w:anchor="_Toc303958927" w:history="1">
+            <w:r>
+              <w:rPr>
+                <w:rStyle w:val="Collegamentoipertestuale"/>
+              </w:rPr>
+              <w:t>Introduzione e note di sviluppo</w:t>
+            </w:r>
+            <w:r>
+              <w:rPr>
+                <w:webHidden/>
+              </w:rPr>
+              <w:tab/>
+            </w:r>
+            <w:r>
+              <w:rPr>
+                <w:webHidden/>
+              </w:rPr>
+              <w:fldChar w:fldCharType="begin"/>
+            </w:r>
+            <w:r>
+              <w:rPr>
+                <w:webHidden/>
+              </w:rPr>
+              <w:instrText xml:space="preserve"> PAGEREF _Toc303958927 \h </w:instrText>
+            </w:r>
+            <w:r>
+              <w:rPr>
+                <w:webHidden/>
+              </w:rPr>
+            </w:r>
+            <w:r>
+              <w:rPr>
+                <w:webHidden/>
+              </w:rPr>
+              <w:fldChar w:fldCharType="separate"/>
+            </w:r>
+            <w:r>
+              <w:rPr>
+                <w:webHidden/>
+              </w:rPr>
+              <w:t>2</w:t>
+            </w:r>
+            <w:r>
+              <w:rPr>
+                <w:webHidden/>
+              </w:rPr>
+              <w:fldChar w:fldCharType="end"/>
+            </w:r>
+          </w:hyperlink>
         </w:p>
         <w:p>
           <w:pPr>
@@ -380,7 +600,7 @@
               <w:lang w:eastAsia="it-IT"/>
             </w:rPr>
           </w:pPr>
-          <w:hyperlink w:anchor="_Toc303930066" w:history="1">
+          <w:hyperlink w:anchor="_Toc303958928" w:history="1">
             <w:r>
               <w:rPr>
                 <w:rStyle w:val="Collegamentoipertestuale"/>
@@ -407,7 +627,7 @@
                 <w:noProof/>
                 <w:webHidden/>
               </w:rPr>
-              <w:instrText xml:space="preserve"> PAGEREF _Toc303930066 \h </w:instrText>
+              <w:instrText xml:space="preserve"> PAGEREF _Toc303958928 \h </w:instrText>
             </w:r>
             <w:r>
               <w:rPr>
@@ -427,7 +647,7 @@
                 <w:noProof/>
                 <w:webHidden/>
               </w:rPr>
-              <w:t>3</w:t>
+              <w:t>2</w:t>
             </w:r>
             <w:r>
               <w:rPr>
@@ -451,13 +671,13 @@
               <w:lang w:eastAsia="it-IT"/>
             </w:rPr>
           </w:pPr>
-          <w:hyperlink w:anchor="_Toc303930067" w:history="1">
+          <w:hyperlink w:anchor="_Toc303958929" w:history="1">
             <w:r>
               <w:rPr>
                 <w:rStyle w:val="Collegamentoipertestuale"/>
                 <w:noProof/>
               </w:rPr>
-              <w:t>Note di sviluppo</w:t>
+              <w:t>Note sul progetto ed installazione</w:t>
             </w:r>
             <w:r>
               <w:rPr>
@@ -478,7 +698,7 @@
                 <w:noProof/>
                 <w:webHidden/>
               </w:rPr>
-              <w:instrText xml:space="preserve"> PAGEREF _Toc303930067 \h </w:instrText>
+              <w:instrText xml:space="preserve"> PAGEREF _Toc303958929 \h </w:instrText>
             </w:r>
             <w:r>
               <w:rPr>
@@ -498,78 +718,7 @@
                 <w:noProof/>
                 <w:webHidden/>
               </w:rPr>
-              <w:t>3</w:t>
-            </w:r>
-            <w:r>
-              <w:rPr>
-                <w:noProof/>
-                <w:webHidden/>
-              </w:rPr>
-              <w:fldChar w:fldCharType="end"/>
-            </w:r>
-          </w:hyperlink>
-        </w:p>
-        <w:p>
-          <w:pPr>
-            <w:pStyle w:val="Sommario2"/>
-            <w:tabs>
-              <w:tab w:val="right" w:leader="dot" w:pos="8290"/>
-            </w:tabs>
-            <w:rPr>
-              <w:noProof/>
-              <w:sz w:val="22"/>
-              <w:szCs w:val="22"/>
-              <w:lang w:eastAsia="it-IT"/>
-            </w:rPr>
-          </w:pPr>
-          <w:hyperlink w:anchor="_Toc303930068" w:history="1">
-            <w:r>
-              <w:rPr>
-                <w:rStyle w:val="Collegamentoipertestuale"/>
-                <w:noProof/>
-              </w:rPr>
-              <w:t>Note di installazione</w:t>
-            </w:r>
-            <w:r>
-              <w:rPr>
-                <w:noProof/>
-                <w:webHidden/>
-              </w:rPr>
-              <w:tab/>
-            </w:r>
-            <w:r>
-              <w:rPr>
-                <w:noProof/>
-                <w:webHidden/>
-              </w:rPr>
-              <w:fldChar w:fldCharType="begin"/>
-            </w:r>
-            <w:r>
-              <w:rPr>
-                <w:noProof/>
-                <w:webHidden/>
-              </w:rPr>
-              <w:instrText xml:space="preserve"> PAGEREF _Toc303930068 \h </w:instrText>
-            </w:r>
-            <w:r>
-              <w:rPr>
-                <w:noProof/>
-                <w:webHidden/>
-              </w:rPr>
-            </w:r>
-            <w:r>
-              <w:rPr>
-                <w:noProof/>
-                <w:webHidden/>
-              </w:rPr>
-              <w:fldChar w:fldCharType="separate"/>
-            </w:r>
-            <w:r>
-              <w:rPr>
-                <w:noProof/>
-                <w:webHidden/>
-              </w:rPr>
-              <w:t>3</w:t>
+              <w:t>2</w:t>
             </w:r>
             <w:r>
               <w:rPr>
@@ -584,18 +733,17 @@
           <w:pPr>
             <w:pStyle w:val="Sommario1"/>
             <w:rPr>
-              <w:b w:val="0"/>
               <w:sz w:val="22"/>
               <w:szCs w:val="22"/>
               <w:lang w:eastAsia="it-IT"/>
             </w:rPr>
           </w:pPr>
-          <w:hyperlink w:anchor="_Toc303930069" w:history="1">
+          <w:hyperlink w:anchor="_Toc303958930" w:history="1">
             <w:r>
               <w:rPr>
                 <w:rStyle w:val="Collegamentoipertestuale"/>
               </w:rPr>
-              <w:t>Parte logica(./lib/)</w:t>
+              <w:t>Logica del programma</w:t>
             </w:r>
             <w:r>
               <w:rPr>
@@ -613,7 +761,7 @@
               <w:rPr>
                 <w:webHidden/>
               </w:rPr>
-              <w:instrText xml:space="preserve"> PAGEREF _Toc303930069 \h </w:instrText>
+              <w:instrText xml:space="preserve"> PAGEREF _Toc303958930 \h </w:instrText>
             </w:r>
             <w:r>
               <w:rPr>
@@ -630,7 +778,7 @@
               <w:rPr>
                 <w:webHidden/>
               </w:rPr>
-              <w:t>4</w:t>
+              <w:t>2</w:t>
             </w:r>
             <w:r>
               <w:rPr>
@@ -653,13 +801,13 @@
               <w:lang w:eastAsia="it-IT"/>
             </w:rPr>
           </w:pPr>
-          <w:hyperlink w:anchor="_Toc303930070" w:history="1">
+          <w:hyperlink w:anchor="_Toc303958931" w:history="1">
             <w:r>
               <w:rPr>
                 <w:rStyle w:val="Collegamentoipertestuale"/>
                 <w:noProof/>
               </w:rPr>
-              <w:t>Introduzione</w:t>
+              <w:t>Descrizione testuale delle classi:</w:t>
             </w:r>
             <w:r>
               <w:rPr>
@@ -680,7 +828,7 @@
                 <w:noProof/>
                 <w:webHidden/>
               </w:rPr>
-              <w:instrText xml:space="preserve"> PAGEREF _Toc303930070 \h </w:instrText>
+              <w:instrText xml:space="preserve"> PAGEREF _Toc303958931 \h </w:instrText>
             </w:r>
             <w:r>
               <w:rPr>
@@ -700,149 +848,7 @@
                 <w:noProof/>
                 <w:webHidden/>
               </w:rPr>
-              <w:t>4</w:t>
-            </w:r>
-            <w:r>
-              <w:rPr>
-                <w:noProof/>
-                <w:webHidden/>
-              </w:rPr>
-              <w:fldChar w:fldCharType="end"/>
-            </w:r>
-          </w:hyperlink>
-        </w:p>
-        <w:p>
-          <w:pPr>
-            <w:pStyle w:val="Sommario2"/>
-            <w:tabs>
-              <w:tab w:val="right" w:leader="dot" w:pos="8290"/>
-            </w:tabs>
-            <w:rPr>
-              <w:noProof/>
-              <w:sz w:val="22"/>
-              <w:szCs w:val="22"/>
-              <w:lang w:eastAsia="it-IT"/>
-            </w:rPr>
-          </w:pPr>
-          <w:hyperlink w:anchor="_Toc303930071" w:history="1">
-            <w:r>
-              <w:rPr>
-                <w:rStyle w:val="Collegamentoipertestuale"/>
-                <w:noProof/>
-              </w:rPr>
-              <w:t>Descrizione classi logiche</w:t>
-            </w:r>
-            <w:r>
-              <w:rPr>
-                <w:noProof/>
-                <w:webHidden/>
-              </w:rPr>
-              <w:tab/>
-            </w:r>
-            <w:r>
-              <w:rPr>
-                <w:noProof/>
-                <w:webHidden/>
-              </w:rPr>
-              <w:fldChar w:fldCharType="begin"/>
-            </w:r>
-            <w:r>
-              <w:rPr>
-                <w:noProof/>
-                <w:webHidden/>
-              </w:rPr>
-              <w:instrText xml:space="preserve"> PAGEREF _Toc303930071 \h </w:instrText>
-            </w:r>
-            <w:r>
-              <w:rPr>
-                <w:noProof/>
-                <w:webHidden/>
-              </w:rPr>
-            </w:r>
-            <w:r>
-              <w:rPr>
-                <w:noProof/>
-                <w:webHidden/>
-              </w:rPr>
-              <w:fldChar w:fldCharType="separate"/>
-            </w:r>
-            <w:r>
-              <w:rPr>
-                <w:noProof/>
-                <w:webHidden/>
-              </w:rPr>
-              <w:t>4</w:t>
-            </w:r>
-            <w:r>
-              <w:rPr>
-                <w:noProof/>
-                <w:webHidden/>
-              </w:rPr>
-              <w:fldChar w:fldCharType="end"/>
-            </w:r>
-          </w:hyperlink>
-        </w:p>
-        <w:p>
-          <w:pPr>
-            <w:pStyle w:val="Sommario3"/>
-            <w:tabs>
-              <w:tab w:val="right" w:leader="dot" w:pos="8290"/>
-            </w:tabs>
-            <w:rPr>
-              <w:noProof/>
-              <w:sz w:val="22"/>
-              <w:szCs w:val="22"/>
-              <w:lang w:eastAsia="it-IT"/>
-            </w:rPr>
-          </w:pPr>
-          <w:hyperlink w:anchor="_Toc303930072" w:history="1">
-            <w:r>
-              <w:rPr>
-                <w:rStyle w:val="Collegamentoipertestuale"/>
-                <w:noProof/>
-              </w:rPr>
-              <w:t>Account</w:t>
-            </w:r>
-            <w:r>
-              <w:rPr>
-                <w:noProof/>
-                <w:webHidden/>
-              </w:rPr>
-              <w:tab/>
-            </w:r>
-            <w:r>
-              <w:rPr>
-                <w:noProof/>
-                <w:webHidden/>
-              </w:rPr>
-              <w:fldChar w:fldCharType="begin"/>
-            </w:r>
-            <w:r>
-              <w:rPr>
-                <w:noProof/>
-                <w:webHidden/>
-              </w:rPr>
-              <w:instrText xml:space="preserve"> PAGEREF _Toc303930072 \h </w:instrText>
-            </w:r>
-            <w:r>
-              <w:rPr>
-                <w:noProof/>
-                <w:webHidden/>
-              </w:rPr>
-            </w:r>
-            <w:r>
-              <w:rPr>
-                <w:noProof/>
-                <w:webHidden/>
-              </w:rPr>
-              <w:fldChar w:fldCharType="separate"/>
-            </w:r>
-            <w:r>
-              <w:rPr>
-                <w:noProof/>
-                <w:webHidden/>
-              </w:rPr>
-              <w:t>4</w:t>
+              <w:t>2</w:t>
             </w:r>
             <w:r>
               <w:rPr>
@@ -883,12 +889,12 @@
       <w:pPr>
         <w:pStyle w:val="Titolo1"/>
       </w:pPr>
-      <w:bookmarkStart w:id="1" w:name="_Toc303930065"/>
+      <w:bookmarkStart w:id="0" w:name="_Toc303958927"/>
       <w:r>
         <w:lastRenderedPageBreak/>
         <w:t>Introduzione e note di sviluppo</w:t>
       </w:r>
-      <w:bookmarkEnd w:id="1"/>
+      <w:bookmarkEnd w:id="0"/>
     </w:p>
     <w:p/>
     <w:p>
@@ -905,7 +911,13 @@
         <w:t>©</w:t>
       </w:r>
       <w:r>
-        <w:t xml:space="preserve"> è un programma per la gestione di contatti di tipo lavorativi, ovvero un “social network</w:t>
+        <w:t xml:space="preserve"> è un programma per la gestion</w:t>
+      </w:r>
+      <w:r>
+        <w:t>e di contatti di tipo lavorativo</w:t>
+      </w:r>
+      <w:r>
+        <w:t>, ovvero un “social network</w:t>
       </w:r>
       <w:r>
         <w:t xml:space="preserve">” (con </w:t>
@@ -938,15 +950,38 @@
         <w:t>per permettere le interazioni a livello professionale in modo da poter mettere in comunicazione offerta e richiesta di lavoro, oltre che a mettere in contatto enti differenti fra loro.</w:t>
       </w:r>
     </w:p>
+    <w:p/>
+    <w:p>
+      <w:r>
+        <w:t>Questa relazione vuole essere un documento di presentazione del progetto, senza andare troppo nello specifico tecnico, quanto piuttosto descrivere e</w:t>
+      </w:r>
+      <w:r>
+        <w:t xml:space="preserve">d esaminare le scelte implementative </w:t>
+      </w:r>
+      <w:r>
+        <w:t>che sono state</w:t>
+      </w:r>
+      <w:r>
+        <w:t xml:space="preserve"> attuate</w:t>
+      </w:r>
+      <w:r>
+        <w:t>.</w:t>
+      </w:r>
+    </w:p>
+    <w:p>
+      <w:r>
+        <w:t>Ovviamente, però, alcuni dati tecnici dovranno essere dati e per questo motivo sono stati esposti qui di seguito.</w:t>
+      </w:r>
+    </w:p>
     <w:p>
       <w:pPr>
         <w:pStyle w:val="Titolo2"/>
       </w:pPr>
-      <w:bookmarkStart w:id="2" w:name="_Toc303930066"/>
+      <w:bookmarkStart w:id="1" w:name="_Toc303958928"/>
       <w:r>
         <w:t>Variabili di sviluppo</w:t>
       </w:r>
-      <w:bookmarkEnd w:id="2"/>
+      <w:bookmarkEnd w:id="1"/>
     </w:p>
     <w:p>
       <w:pPr>
@@ -962,6 +997,7 @@
       <w:r>
         <w:rPr>
           <w:b/>
+          <w:lang w:val="en-US"/>
         </w:rPr>
         <w:t>Sistema</w:t>
       </w:r>
@@ -975,6 +1011,7 @@
       <w:r>
         <w:rPr>
           <w:b/>
+          <w:lang w:val="en-US"/>
         </w:rPr>
         <w:t>operativo</w:t>
       </w:r>
@@ -1076,11 +1113,14 @@
       <w:pPr>
         <w:pStyle w:val="Titolo2"/>
       </w:pPr>
-      <w:bookmarkStart w:id="3" w:name="_Toc303930067"/>
-      <w:r>
-        <w:t>Note di sviluppo</w:t>
-      </w:r>
-      <w:bookmarkEnd w:id="3"/>
+      <w:bookmarkStart w:id="2" w:name="_Toc303958929"/>
+      <w:r>
+        <w:t xml:space="preserve">Note </w:t>
+      </w:r>
+      <w:r>
+        <w:t>sul progetto ed installazione</w:t>
+      </w:r>
+      <w:bookmarkEnd w:id="2"/>
     </w:p>
     <w:p>
       <w:r>
@@ -1096,16 +1136,16 @@
         </w:numPr>
       </w:pPr>
       <w:r>
-        <w:t xml:space="preserve">La “radice” contiene i file </w:t>
+        <w:t>La “radice” contiene i file</w:t>
       </w:r>
       <w:r>
         <w:rPr>
           <w:i/>
         </w:rPr>
-        <w:t>database.xml,</w:t>
-      </w:r>
-      <w:r>
-        <w:t xml:space="preserve"> </w:t>
+        <w:t xml:space="preserve"> Legami.pro</w:t>
+      </w:r>
+      <w:r>
+        <w:t xml:space="preserve">, </w:t>
       </w:r>
       <w:r>
         <w:rPr>
@@ -1114,22 +1154,46 @@
         <w:t>main.cpp</w:t>
       </w:r>
       <w:r>
-        <w:t xml:space="preserve">, </w:t>
-      </w:r>
-      <w:r>
-        <w:rPr>
-          <w:i/>
-        </w:rPr>
-        <w:t>Legami.pro</w:t>
-      </w:r>
-      <w:r>
-        <w:t xml:space="preserve"> e </w:t>
+        <w:t xml:space="preserve">, e </w:t>
       </w:r>
       <w:r>
         <w:t>la</w:t>
       </w:r>
       <w:r>
         <w:t xml:space="preserve"> relazione.</w:t>
+      </w:r>
+      <w:r>
+        <w:t xml:space="preserve"> Il database, mancante alla consegna, verrà creato automaticamente al primo avvio assieme all’utente amministratore del sistema:</w:t>
+      </w:r>
+    </w:p>
+    <w:p>
+      <w:pPr>
+        <w:pStyle w:val="Paragrafoelenco"/>
+        <w:numPr>
+          <w:ilvl w:val="1"/>
+          <w:numId w:val="2"/>
+        </w:numPr>
+      </w:pPr>
+      <w:r>
+        <w:t>Username: root</w:t>
+      </w:r>
+    </w:p>
+    <w:p>
+      <w:pPr>
+        <w:pStyle w:val="Paragrafoelenco"/>
+        <w:numPr>
+          <w:ilvl w:val="1"/>
+          <w:numId w:val="2"/>
+        </w:numPr>
+        <w:rPr>
+          <w:lang w:val="en-US"/>
+        </w:rPr>
+      </w:pPr>
+      <w:r>
+        <w:rPr>
+          <w:lang w:val="en-US"/>
+        </w:rPr>
+        <w:t>Password: “there is no password” (senza virgolette)</w:t>
       </w:r>
     </w:p>
     <w:p>
@@ -1146,7 +1210,6 @@
       <w:r>
         <w:rPr>
           <w:i/>
-          <w:lang w:val="en-US"/>
         </w:rPr>
         <w:t>lib</w:t>
       </w:r>
@@ -1154,9 +1217,6 @@
         <w:t xml:space="preserve">” contiene i file </w:t>
       </w:r>
       <w:r>
-        <w:rPr>
-          <w:lang w:val="en-US"/>
-        </w:rPr>
         <w:t>header</w:t>
       </w:r>
       <w:r>
@@ -1174,22 +1234,16 @@
       <w:r>
         <w:t>La cartella “</w:t>
       </w:r>
-      <w:proofErr w:type="spellStart"/>
       <w:r>
         <w:rPr>
           <w:i/>
-          <w:lang w:val="en-US"/>
         </w:rPr>
         <w:t>gui</w:t>
       </w:r>
-      <w:proofErr w:type="spellEnd"/>
       <w:r>
         <w:t xml:space="preserve">” contiene i file </w:t>
       </w:r>
       <w:r>
-        <w:rPr>
-          <w:lang w:val="en-US"/>
-        </w:rPr>
         <w:t>header</w:t>
       </w:r>
       <w:r>
@@ -1216,30 +1270,12 @@
       <w:r>
         <w:rPr>
           <w:i/>
-          <w:lang w:val="en-US"/>
         </w:rPr>
         <w:t>translation</w:t>
       </w:r>
       <w:r>
         <w:t>” contiene i file di traduzione del programma.</w:t>
       </w:r>
-    </w:p>
-    <w:p/>
-    <w:p>
-      <w:r>
-        <w:t xml:space="preserve">Nelle sezioni successive di questa relazione descriverò ogni singola classe scritta, scrivendone sia la funzione che il funzionamento a livello globale. </w:t>
-      </w:r>
-    </w:p>
-    <w:p/>
-    <w:p>
-      <w:pPr>
-        <w:pStyle w:val="Titolo2"/>
-      </w:pPr>
-      <w:bookmarkStart w:id="4" w:name="_Toc303930068"/>
-      <w:r>
-        <w:t>Note di installazione</w:t>
-      </w:r>
-      <w:bookmarkEnd w:id="4"/>
     </w:p>
     <w:p>
       <w:pPr>
@@ -1285,20 +1321,38 @@
         <w:rPr>
           <w:rFonts w:cs="Arial"/>
         </w:rPr>
-        <w:t>L’unico appunto, nel caso dovesse rendersi necessario rigenerare il file di progetto (</w:t>
+        <w:t>N</w:t>
+      </w:r>
+      <w:r>
+        <w:rPr>
+          <w:rFonts w:cs="Arial"/>
+        </w:rPr>
+        <w:t>el caso dovesse rendersi necessario rigenerare il file di progetto</w:t>
+      </w:r>
+      <w:r>
+        <w:rPr>
+          <w:rFonts w:cs="Arial"/>
+        </w:rPr>
+        <w:t xml:space="preserve"> utilizzando il comando “</w:t>
       </w:r>
       <w:r>
         <w:rPr>
           <w:rFonts w:cs="Arial"/>
           <w:i/>
         </w:rPr>
-        <w:t>*.pro</w:t>
+        <w:t>qmake –project</w:t>
       </w:r>
       <w:r>
         <w:rPr>
           <w:rFonts w:cs="Arial"/>
         </w:rPr>
-        <w:t>), è che si dovrà aggiungere la stringa “</w:t>
+        <w:t>”, si</w:t>
+      </w:r>
+      <w:r>
+        <w:rPr>
+          <w:rFonts w:cs="Arial"/>
+        </w:rPr>
+        <w:t xml:space="preserve"> dovrà aggiungere la stringa “</w:t>
       </w:r>
       <w:r>
         <w:rPr>
@@ -1311,15 +1365,22 @@
         <w:rPr>
           <w:rFonts w:cs="Arial"/>
         </w:rPr>
-        <w:t>” in quanto, diversamente, non verrebbero incluse le librerie Qt responsabili della gestione dei file xml e quindi il programma, ovviamente, non funzionerebbe.</w:t>
-      </w:r>
-    </w:p>
-    <w:p>
-      <w:pPr>
-        <w:rPr>
-          <w:rFonts w:ascii="Cambria" w:hAnsi="Cambria" w:cs="Arial"/>
-        </w:rPr>
-      </w:pPr>
+        <w:t>” in quanto, diversamente, non verrebbero incluse le librerie Qt responsabili della gestione dei</w:t>
+      </w:r>
+      <w:r>
+        <w:rPr>
+          <w:rFonts w:cs="Arial"/>
+        </w:rPr>
+        <w:t xml:space="preserve"> file xml e quindi il programma risulterebbe non compilante</w:t>
+      </w:r>
+      <w:r>
+        <w:rPr>
+          <w:rFonts w:cs="Arial"/>
+        </w:rPr>
+        <w:t>.</w:t>
+      </w:r>
+    </w:p>
+    <w:p>
       <w:r>
         <w:rPr>
           <w:rFonts w:cs="Arial"/>
@@ -1336,7 +1397,6 @@
         <w:rPr>
           <w:rFonts w:cs="Arial"/>
           <w:i/>
-          <w:lang w:val="en-US"/>
         </w:rPr>
         <w:t>translation</w:t>
       </w:r>
@@ -1365,17 +1425,12 @@
         </w:rPr>
         <w:t>.</w:t>
       </w:r>
-    </w:p>
-    <w:p>
-      <w:pPr>
-        <w:rPr>
-          <w:rFonts w:cs="Arial"/>
-        </w:rPr>
-      </w:pPr>
-      <w:r>
-        <w:rPr>
-          <w:rFonts w:cs="Arial"/>
-        </w:rPr>
+      <w:r>
+        <w:t xml:space="preserve"> </w:t>
+      </w:r>
+    </w:p>
+    <w:p>
+      <w:r>
         <w:br w:type="page"/>
       </w:r>
     </w:p>
@@ -1383,74 +1438,118 @@
       <w:pPr>
         <w:pStyle w:val="Titolo1"/>
       </w:pPr>
-      <w:bookmarkStart w:id="5" w:name="_Toc303930069"/>
+      <w:bookmarkStart w:id="3" w:name="_Toc303958930"/>
       <w:r>
         <w:lastRenderedPageBreak/>
-        <w:t>Parte logica</w:t>
-      </w:r>
-      <w:r>
-        <w:t>(./</w:t>
-      </w:r>
-      <w:proofErr w:type="spellStart"/>
-      <w:r>
-        <w:t>lib</w:t>
-      </w:r>
-      <w:proofErr w:type="spellEnd"/>
-      <w:r>
-        <w:t>/)</w:t>
+        <w:t>Logica del programma</w:t>
+      </w:r>
+      <w:bookmarkEnd w:id="3"/>
+    </w:p>
+    <w:p/>
+    <w:p>
+      <w:r>
+        <w:t xml:space="preserve">La “logica del programma” è quella parte di Legami deputata alla memorizzazione e all’elaborazione </w:t>
+      </w:r>
+      <w:r>
+        <w:t>dei</w:t>
+      </w:r>
+      <w:r>
+        <w:t xml:space="preserve"> dati che vengono immessi dall’utente.</w:t>
+      </w:r>
+    </w:p>
+    <w:p>
+      <w:r>
+        <w:t xml:space="preserve">Si trova nella cartella </w:t>
+      </w:r>
+      <w:r>
+        <w:rPr>
+          <w:i/>
+        </w:rPr>
+        <w:t>./lib/</w:t>
+      </w:r>
+      <w:r>
+        <w:t xml:space="preserve"> della cartella di progetto ed è strutturata in 13 classi.</w:t>
+      </w:r>
+    </w:p>
+    <w:p>
+      <w:r>
+        <w:t>L’idea che è stata seguita è divergente rispetto a quanto proposto dal Prof. Ranzato, in quanto non segue minimamente le specifiche min</w:t>
+      </w:r>
+      <w:r>
+        <w:t>ime richieste, anche se riprendono</w:t>
+      </w:r>
+      <w:r>
+        <w:t xml:space="preserve"> alcuni concetti espressi dal professore</w:t>
+      </w:r>
+      <w:r>
+        <w:t xml:space="preserve"> nelle specifiche</w:t>
+      </w:r>
+      <w:r>
+        <w:t xml:space="preserve"> e che sono stati implementati.</w:t>
+      </w:r>
+    </w:p>
+    <w:p>
+      <w:r>
+        <w:t xml:space="preserve">Quindi </w:t>
+      </w:r>
+      <w:r>
+        <w:t>ho reimplementato</w:t>
+      </w:r>
+      <w:bookmarkStart w:id="4" w:name="_GoBack"/>
+      <w:bookmarkEnd w:id="4"/>
+      <w:r>
+        <w:t xml:space="preserve"> la struttura di base affinché rispecchiasse</w:t>
+      </w:r>
+      <w:r>
+        <w:t xml:space="preserve"> la mia idea di questo programma che mi sono fatto basandomi sui già esistenti social network Linkedin e Twitter.</w:t>
+      </w:r>
+    </w:p>
+    <w:p>
+      <w:r>
+        <w:t>Ma vediamo in generale qual è il compito di queste classi.</w:t>
+      </w:r>
+    </w:p>
+    <w:p>
+      <w:pPr>
+        <w:pStyle w:val="Titolo2"/>
+      </w:pPr>
+      <w:bookmarkStart w:id="5" w:name="_Toc303958931"/>
+      <w:r>
+        <w:t>Descrizione testuale delle classi:</w:t>
       </w:r>
       <w:bookmarkEnd w:id="5"/>
-    </w:p>
-    <w:p>
-      <w:pPr>
-        <w:pStyle w:val="Titolo2"/>
-      </w:pPr>
-      <w:bookmarkStart w:id="6" w:name="_Toc303930070"/>
-      <w:r>
-        <w:t>Introduzione</w:t>
-      </w:r>
-      <w:bookmarkEnd w:id="6"/>
-    </w:p>
-    <w:p>
-      <w:r>
-        <w:t xml:space="preserve">La “parte logica” è quel set di classi che si occupano di gestire tutte le funzionalità del programma, a partire dalla gestione degli utenti, fino ad arrivare alla memorizzazione su file </w:t>
-      </w:r>
-      <w:r>
-        <w:t>dei dati memorizzati all’interno del programma.</w:t>
-      </w:r>
-    </w:p>
-    <w:p>
-      <w:r>
-        <w:t>E’ stato scelto di non utilizzare la STL in favore delle librerie Qt anche all’interno di questo lato per due motivi:</w:t>
-      </w:r>
-    </w:p>
-    <w:p>
-      <w:pPr>
-        <w:ind w:left="360"/>
-      </w:pPr>
     </w:p>
     <w:p>
       <w:pPr>
         <w:pStyle w:val="Paragrafoelenco"/>
         <w:numPr>
           <w:ilvl w:val="0"/>
-          <w:numId w:val="4"/>
+          <w:numId w:val="5"/>
         </w:numPr>
       </w:pPr>
       <w:r>
-        <w:t xml:space="preserve">Per una </w:t>
-      </w:r>
-      <w:r>
         <w:rPr>
           <w:b/>
         </w:rPr>
-        <w:t>conformità</w:t>
-      </w:r>
-      <w:r>
-        <w:t xml:space="preserve"> di linguaggio</w:t>
-      </w:r>
-      <w:r>
-        <w:t>: infatti anche la grafica utilizza queste librerie, quindi si è scelto di uniformare le librerie utilizzate</w:t>
+        <w:t>Legami</w:t>
+      </w:r>
+      <w:r>
+        <w:t xml:space="preserve">: è la madre di tutte le classi logiche, se così possiamo definirla. E’ responsabile di contenere il database di tutti gli utenti, di tutti i gruppi e di tutti i messaggi, oltre </w:t>
+      </w:r>
+      <w:r>
+        <w:t>a tenere memoria di quale account sia</w:t>
+      </w:r>
+      <w:r>
+        <w:t xml:space="preserve"> “loggato” in un </w:t>
+      </w:r>
+      <w:r>
+        <w:t xml:space="preserve">determinato </w:t>
+      </w:r>
+      <w:r>
+        <w:t>momento. Contiene diverse funzionalità come la ricerca divisa in varie tipologie, inserimento o rimozione di messaggi, gruppi e utenti. Tiene in memoria anche il puntatore alla classe deputata alla lettura/scrittura nel database</w:t>
+      </w:r>
+      <w:r>
+        <w:t>.</w:t>
       </w:r>
     </w:p>
     <w:p>
@@ -1458,122 +1557,23 @@
         <w:pStyle w:val="Paragrafoelenco"/>
         <w:numPr>
           <w:ilvl w:val="0"/>
-          <w:numId w:val="4"/>
+          <w:numId w:val="5"/>
         </w:numPr>
       </w:pPr>
       <w:r>
-        <w:t>Perché le Qt implementano le stesse strutture che si possono trovare all’interno della STL, però con una migliore gestione, ad esempio, della memoria (essendo le Qt state sviluppate più recentemente rispetto alla STL)</w:t>
-      </w:r>
-    </w:p>
-    <w:p/>
-    <w:p>
-      <w:pPr>
-        <w:rPr>
-          <w:rFonts w:ascii="Cambria" w:hAnsi="Cambria" w:cs="Arial"/>
-          <w:szCs w:val="26"/>
-        </w:rPr>
-      </w:pPr>
-      <w:r>
-        <w:t xml:space="preserve">Per questi motivi all’interno delle librerie logiche di </w:t>
-      </w:r>
-      <w:r>
-        <w:t>Legami</w:t>
-      </w:r>
-      <w:r>
-        <w:rPr>
-          <w:rFonts w:ascii="Arial" w:hAnsi="Arial" w:cs="Arial"/>
-          <w:sz w:val="26"/>
-          <w:szCs w:val="26"/>
-          <w:vertAlign w:val="superscript"/>
-        </w:rPr>
-        <w:t>©</w:t>
-      </w:r>
-      <w:r>
-        <w:rPr>
-          <w:rFonts w:ascii="Arial" w:hAnsi="Arial" w:cs="Arial"/>
-          <w:sz w:val="26"/>
-          <w:szCs w:val="26"/>
-          <w:vertAlign w:val="superscript"/>
-        </w:rPr>
-        <w:t xml:space="preserve"> </w:t>
-      </w:r>
-      <w:r>
-        <w:rPr>
-          <w:rFonts w:ascii="Cambria" w:hAnsi="Cambria" w:cs="Arial"/>
-          <w:szCs w:val="26"/>
-        </w:rPr>
-        <w:t>non si troveranno contenitori appartenenti alla STL (ex. String, vector, etc…), ma contenitori appartenenti alle Qt (ex. QString, QVector, etc…)</w:t>
-      </w:r>
-      <w:r>
-        <w:rPr>
-          <w:rFonts w:ascii="Cambria" w:hAnsi="Cambria" w:cs="Arial"/>
-          <w:szCs w:val="26"/>
-        </w:rPr>
-        <w:t>.</w:t>
-      </w:r>
-    </w:p>
-    <w:p>
-      <w:pPr>
-        <w:rPr>
-          <w:rFonts w:ascii="Cambria" w:hAnsi="Cambria" w:cs="Arial"/>
-          <w:szCs w:val="26"/>
-        </w:rPr>
-      </w:pPr>
-    </w:p>
-    <w:p>
-      <w:pPr>
-        <w:pStyle w:val="Titolo2"/>
-      </w:pPr>
-      <w:bookmarkStart w:id="7" w:name="_Toc303930071"/>
-      <w:r>
-        <w:t>Descrizione classi logiche</w:t>
-      </w:r>
-      <w:bookmarkEnd w:id="7"/>
-    </w:p>
-    <w:p>
-      <w:pPr>
-        <w:pStyle w:val="Titolo3"/>
-      </w:pPr>
-      <w:bookmarkStart w:id="8" w:name="_Toc303930072"/>
-      <w:r>
-        <w:t>Account</w:t>
-      </w:r>
-      <w:bookmarkEnd w:id="8"/>
-    </w:p>
-    <w:p>
-      <w:r>
-        <w:t xml:space="preserve">La classe </w:t>
-      </w:r>
-      <w:r>
         <w:rPr>
           <w:b/>
         </w:rPr>
-        <w:t>account</w:t>
-      </w:r>
-      <w:r>
-        <w:t xml:space="preserve"> è una classe virtuale pura che serve da padre per le classi </w:t>
-      </w:r>
-      <w:proofErr w:type="spellStart"/>
-      <w:r>
-        <w:rPr>
-          <w:i/>
-        </w:rPr>
-        <w:t>companyaccount</w:t>
-      </w:r>
-      <w:proofErr w:type="spellEnd"/>
-      <w:r>
-        <w:t xml:space="preserve"> e </w:t>
-      </w:r>
-      <w:proofErr w:type="spellStart"/>
-      <w:r>
-        <w:rPr>
-          <w:i/>
-        </w:rPr>
-        <w:t>useraccount</w:t>
-      </w:r>
-      <w:proofErr w:type="spellEnd"/>
-      <w:r>
-        <w:t xml:space="preserve">. </w:t>
+        <w:t>Loader</w:t>
+      </w:r>
+      <w:r>
+        <w:t>:</w:t>
+      </w:r>
+      <w:r>
+        <w:t xml:space="preserve"> questa classe si occupa della lettura e scrittura del database in un file xml. È stata scelta questa implementazione del database perché più semplice rispetto ad un database vero e proprio realizzato in SQLite</w:t>
+      </w:r>
+      <w:r>
+        <w:t>, in quanto più ampiamente documentato</w:t>
       </w:r>
     </w:p>
     <w:sectPr>
@@ -1686,7 +1686,7 @@
           <w:rPr>
             <w:noProof/>
           </w:rPr>
-          <w:t>2</w:t>
+          <w:t>5</w:t>
         </w:r>
         <w:r>
           <w:fldChar w:fldCharType="end"/>
@@ -1779,7 +1779,7 @@
                       <a:effectLst/>
                       <a:extLst>
                         <a:ext uri="{C572A759-6A51-4108-AA02-DFA0A04FC94B}">
-                          <ma14:wrappingTextBoxFlag xmlns="" xmlns:mo="http://schemas.microsoft.com/office/mac/office/2008/main" xmlns:mv="urn:schemas-microsoft-com:mac:vml" xmlns:o="urn:schemas-microsoft-com:office:office" xmlns:v="urn:schemas-microsoft-com:vml" xmlns:w10="urn:schemas-microsoft-com:office:word" xmlns:w="http://schemas.openxmlformats.org/wordprocessingml/2006/main" xmlns:ma14="http://schemas.microsoft.com/office/mac/drawingml/2011/main"/>
+                          <ma14:wrappingTextBoxFlag xmlns:ma14="http://schemas.microsoft.com/office/mac/drawingml/2011/main" xmlns:w="http://schemas.openxmlformats.org/wordprocessingml/2006/main" xmlns:w10="urn:schemas-microsoft-com:office:word" xmlns:v="urn:schemas-microsoft-com:vml" xmlns:o="urn:schemas-microsoft-com:office:office" xmlns:mv="urn:schemas-microsoft-com:mac:vml" xmlns:mo="http://schemas.microsoft.com/office/mac/office/2008/main" xmlns=""/>
                         </a:ext>
                       </a:extLst>
                     </wps:spPr>
@@ -1896,7 +1896,7 @@
                                   <pic:cNvPicPr/>
                                 </pic:nvPicPr>
                                 <pic:blipFill>
-                                  <a:blip r:embed="rId1">
+                                  <a:blip r:embed="rId2">
                                     <a:extLst>
                                       <a:ext uri="{28A0092B-C50C-407E-A947-70E740481C1C}">
                                         <a14:useLocalDpi xmlns:a14="http://schemas.microsoft.com/office/drawing/2010/main" val="0"/>
@@ -1970,7 +1970,7 @@
                       <a:effectLst/>
                       <a:extLst>
                         <a:ext uri="{C572A759-6A51-4108-AA02-DFA0A04FC94B}">
-                          <ma14:wrappingTextBoxFlag xmlns="" xmlns:mo="http://schemas.microsoft.com/office/mac/office/2008/main" xmlns:mv="urn:schemas-microsoft-com:mac:vml" xmlns:o="urn:schemas-microsoft-com:office:office" xmlns:v="urn:schemas-microsoft-com:vml" xmlns:w10="urn:schemas-microsoft-com:office:word" xmlns:w="http://schemas.openxmlformats.org/wordprocessingml/2006/main" xmlns:ma14="http://schemas.microsoft.com/office/mac/drawingml/2011/main"/>
+                          <ma14:wrappingTextBoxFlag xmlns:ma14="http://schemas.microsoft.com/office/mac/drawingml/2011/main" xmlns:w="http://schemas.openxmlformats.org/wordprocessingml/2006/main" xmlns:w10="urn:schemas-microsoft-com:office:word" xmlns:v="urn:schemas-microsoft-com:vml" xmlns:o="urn:schemas-microsoft-com:office:office" xmlns:mv="urn:schemas-microsoft-com:mac:vml" xmlns:mo="http://schemas.microsoft.com/office/mac/office/2008/main" xmlns=""/>
                         </a:ext>
                       </a:extLst>
                     </wps:spPr>
@@ -2159,7 +2159,7 @@
                       <a:effectLst/>
                       <a:extLst>
                         <a:ext uri="{C572A759-6A51-4108-AA02-DFA0A04FC94B}">
-                          <ma14:wrappingTextBoxFlag xmlns="" xmlns:mo="http://schemas.microsoft.com/office/mac/office/2008/main" xmlns:mv="urn:schemas-microsoft-com:mac:vml" xmlns:o="urn:schemas-microsoft-com:office:office" xmlns:v="urn:schemas-microsoft-com:vml" xmlns:w10="urn:schemas-microsoft-com:office:word" xmlns:w="http://schemas.openxmlformats.org/wordprocessingml/2006/main" xmlns:ma14="http://schemas.microsoft.com/office/mac/drawingml/2011/main"/>
+                          <ma14:wrappingTextBoxFlag xmlns:ma14="http://schemas.microsoft.com/office/mac/drawingml/2011/main" xmlns:w="http://schemas.openxmlformats.org/wordprocessingml/2006/main" xmlns:w10="urn:schemas-microsoft-com:office:word" xmlns:v="urn:schemas-microsoft-com:vml" xmlns:o="urn:schemas-microsoft-com:office:office" xmlns:mv="urn:schemas-microsoft-com:mac:vml" xmlns:mo="http://schemas.microsoft.com/office/mac/office/2008/main" xmlns=""/>
                         </a:ext>
                       </a:extLst>
                     </wps:spPr>
@@ -2276,7 +2276,7 @@
                                   <pic:cNvPicPr/>
                                 </pic:nvPicPr>
                                 <pic:blipFill>
-                                  <a:blip r:embed="rId1">
+                                  <a:blip r:embed="rId2">
                                     <a:extLst>
                                       <a:ext uri="{28A0092B-C50C-407E-A947-70E740481C1C}">
                                         <a14:useLocalDpi xmlns:a14="http://schemas.microsoft.com/office/drawing/2010/main" val="0"/>
@@ -2350,7 +2350,7 @@
                       <a:effectLst/>
                       <a:extLst>
                         <a:ext uri="{C572A759-6A51-4108-AA02-DFA0A04FC94B}">
-                          <ma14:wrappingTextBoxFlag xmlns="" xmlns:mo="http://schemas.microsoft.com/office/mac/office/2008/main" xmlns:mv="urn:schemas-microsoft-com:mac:vml" xmlns:o="urn:schemas-microsoft-com:office:office" xmlns:v="urn:schemas-microsoft-com:vml" xmlns:w10="urn:schemas-microsoft-com:office:word" xmlns:w="http://schemas.openxmlformats.org/wordprocessingml/2006/main" xmlns:ma14="http://schemas.microsoft.com/office/mac/drawingml/2011/main"/>
+                          <ma14:wrappingTextBoxFlag xmlns:ma14="http://schemas.microsoft.com/office/mac/drawingml/2011/main" xmlns:w="http://schemas.openxmlformats.org/wordprocessingml/2006/main" xmlns:w10="urn:schemas-microsoft-com:office:word" xmlns:v="urn:schemas-microsoft-com:vml" xmlns:o="urn:schemas-microsoft-com:office:office" xmlns:mv="urn:schemas-microsoft-com:mac:vml" xmlns:mo="http://schemas.microsoft.com/office/mac/office/2008/main" xmlns=""/>
                         </a:ext>
                       </a:extLst>
                     </wps:spPr>
@@ -2587,6 +2587,119 @@
     </w:lvl>
   </w:abstractNum>
   <w:abstractNum w:abstractNumId="1">
+    <w:nsid w:val="24980147"/>
+    <w:multiLevelType w:val="hybridMultilevel"/>
+    <w:tmpl w:val="44249A32"/>
+    <w:lvl w:ilvl="0" w:tplc="04100005">
+      <w:start w:val="1"/>
+      <w:numFmt w:val="bullet"/>
+      <w:lvlText w:val=""/>
+      <w:lvlJc w:val="left"/>
+      <w:pPr>
+        <w:ind w:left="720" w:hanging="360"/>
+      </w:pPr>
+      <w:rPr>
+        <w:rFonts w:ascii="Wingdings" w:hAnsi="Wingdings" w:hint="default"/>
+      </w:rPr>
+    </w:lvl>
+    <w:lvl w:ilvl="1" w:tplc="04100003" w:tentative="1">
+      <w:start w:val="1"/>
+      <w:numFmt w:val="bullet"/>
+      <w:lvlText w:val="o"/>
+      <w:lvlJc w:val="left"/>
+      <w:pPr>
+        <w:ind w:left="1440" w:hanging="360"/>
+      </w:pPr>
+      <w:rPr>
+        <w:rFonts w:ascii="Courier New" w:hAnsi="Courier New" w:cs="Courier New" w:hint="default"/>
+      </w:rPr>
+    </w:lvl>
+    <w:lvl w:ilvl="2" w:tplc="04100005" w:tentative="1">
+      <w:start w:val="1"/>
+      <w:numFmt w:val="bullet"/>
+      <w:lvlText w:val=""/>
+      <w:lvlJc w:val="left"/>
+      <w:pPr>
+        <w:ind w:left="2160" w:hanging="360"/>
+      </w:pPr>
+      <w:rPr>
+        <w:rFonts w:ascii="Wingdings" w:hAnsi="Wingdings" w:hint="default"/>
+      </w:rPr>
+    </w:lvl>
+    <w:lvl w:ilvl="3" w:tplc="04100001" w:tentative="1">
+      <w:start w:val="1"/>
+      <w:numFmt w:val="bullet"/>
+      <w:lvlText w:val=""/>
+      <w:lvlJc w:val="left"/>
+      <w:pPr>
+        <w:ind w:left="2880" w:hanging="360"/>
+      </w:pPr>
+      <w:rPr>
+        <w:rFonts w:ascii="Symbol" w:hAnsi="Symbol" w:hint="default"/>
+      </w:rPr>
+    </w:lvl>
+    <w:lvl w:ilvl="4" w:tplc="04100003" w:tentative="1">
+      <w:start w:val="1"/>
+      <w:numFmt w:val="bullet"/>
+      <w:lvlText w:val="o"/>
+      <w:lvlJc w:val="left"/>
+      <w:pPr>
+        <w:ind w:left="3600" w:hanging="360"/>
+      </w:pPr>
+      <w:rPr>
+        <w:rFonts w:ascii="Courier New" w:hAnsi="Courier New" w:cs="Courier New" w:hint="default"/>
+      </w:rPr>
+    </w:lvl>
+    <w:lvl w:ilvl="5" w:tplc="04100005" w:tentative="1">
+      <w:start w:val="1"/>
+      <w:numFmt w:val="bullet"/>
+      <w:lvlText w:val=""/>
+      <w:lvlJc w:val="left"/>
+      <w:pPr>
+        <w:ind w:left="4320" w:hanging="360"/>
+      </w:pPr>
+      <w:rPr>
+        <w:rFonts w:ascii="Wingdings" w:hAnsi="Wingdings" w:hint="default"/>
+      </w:rPr>
+    </w:lvl>
+    <w:lvl w:ilvl="6" w:tplc="04100001" w:tentative="1">
+      <w:start w:val="1"/>
+      <w:numFmt w:val="bullet"/>
+      <w:lvlText w:val=""/>
+      <w:lvlJc w:val="left"/>
+      <w:pPr>
+        <w:ind w:left="5040" w:hanging="360"/>
+      </w:pPr>
+      <w:rPr>
+        <w:rFonts w:ascii="Symbol" w:hAnsi="Symbol" w:hint="default"/>
+      </w:rPr>
+    </w:lvl>
+    <w:lvl w:ilvl="7" w:tplc="04100003" w:tentative="1">
+      <w:start w:val="1"/>
+      <w:numFmt w:val="bullet"/>
+      <w:lvlText w:val="o"/>
+      <w:lvlJc w:val="left"/>
+      <w:pPr>
+        <w:ind w:left="5760" w:hanging="360"/>
+      </w:pPr>
+      <w:rPr>
+        <w:rFonts w:ascii="Courier New" w:hAnsi="Courier New" w:cs="Courier New" w:hint="default"/>
+      </w:rPr>
+    </w:lvl>
+    <w:lvl w:ilvl="8" w:tplc="04100005" w:tentative="1">
+      <w:start w:val="1"/>
+      <w:numFmt w:val="bullet"/>
+      <w:lvlText w:val=""/>
+      <w:lvlJc w:val="left"/>
+      <w:pPr>
+        <w:ind w:left="6480" w:hanging="360"/>
+      </w:pPr>
+      <w:rPr>
+        <w:rFonts w:ascii="Wingdings" w:hAnsi="Wingdings" w:hint="default"/>
+      </w:rPr>
+    </w:lvl>
+  </w:abstractNum>
+  <w:abstractNum w:abstractNumId="2">
     <w:nsid w:val="3B3F1B8A"/>
     <w:multiLevelType w:val="hybridMultilevel"/>
     <w:tmpl w:val="4C2A7042"/>
@@ -2699,7 +2812,7 @@
       </w:rPr>
     </w:lvl>
   </w:abstractNum>
-  <w:abstractNum w:abstractNumId="2">
+  <w:abstractNum w:abstractNumId="3">
     <w:nsid w:val="5CEF7F33"/>
     <w:multiLevelType w:val="hybridMultilevel"/>
     <w:tmpl w:val="131A16D8"/>
@@ -2715,7 +2828,7 @@
         <w:rFonts w:ascii="Symbol" w:hAnsi="Symbol" w:hint="default"/>
       </w:rPr>
     </w:lvl>
-    <w:lvl w:ilvl="1" w:tplc="04100003" w:tentative="1">
+    <w:lvl w:ilvl="1" w:tplc="04100003">
       <w:start w:val="1"/>
       <w:numFmt w:val="bullet"/>
       <w:lvlText w:val="o"/>
@@ -2812,7 +2925,7 @@
       </w:rPr>
     </w:lvl>
   </w:abstractNum>
-  <w:abstractNum w:abstractNumId="3">
+  <w:abstractNum w:abstractNumId="4">
     <w:nsid w:val="62F3403F"/>
     <w:multiLevelType w:val="hybridMultilevel"/>
     <w:tmpl w:val="080E6744"/>
@@ -2899,16 +3012,19 @@
     </w:lvl>
   </w:abstractNum>
   <w:num w:numId="1">
-    <w:abstractNumId w:val="1"/>
+    <w:abstractNumId w:val="2"/>
   </w:num>
   <w:num w:numId="2">
-    <w:abstractNumId w:val="2"/>
+    <w:abstractNumId w:val="3"/>
   </w:num>
   <w:num w:numId="3">
     <w:abstractNumId w:val="0"/>
   </w:num>
   <w:num w:numId="4">
-    <w:abstractNumId w:val="3"/>
+    <w:abstractNumId w:val="4"/>
+  </w:num>
+  <w:num w:numId="5">
+    <w:abstractNumId w:val="1"/>
   </w:num>
 </w:numbering>
 </file>
@@ -3289,7 +3405,7 @@
     <w:uiPriority w:val="39"/>
     <w:unhideWhenUsed/>
     <w:qFormat/>
-    <w:rsid w:val="00B971F8"/>
+    <w:rsid w:val="004174C3"/>
     <w:pPr>
       <w:tabs>
         <w:tab w:val="right" w:leader="dot" w:pos="8290"/>
@@ -3743,7 +3859,7 @@
     <w:uiPriority w:val="39"/>
     <w:unhideWhenUsed/>
     <w:qFormat/>
-    <w:rsid w:val="00B971F8"/>
+    <w:rsid w:val="004174C3"/>
     <w:pPr>
       <w:tabs>
         <w:tab w:val="right" w:leader="dot" w:pos="8290"/>
@@ -3819,545 +3935,6 @@
     </w:pPr>
   </w:style>
 </w:styles>
-</file>
-
-<file path=word/glossary/document.xml><?xml version="1.0" encoding="utf-8"?>
-<w:glossaryDocument xmlns:wpc="http://schemas.microsoft.com/office/word/2010/wordprocessingCanvas" xmlns:mc="http://schemas.openxmlformats.org/markup-compatibility/2006" xmlns:o="urn:schemas-microsoft-com:office:office" xmlns:r="http://schemas.openxmlformats.org/officeDocument/2006/relationships" xmlns:m="http://schemas.openxmlformats.org/officeDocument/2006/math" xmlns:v="urn:schemas-microsoft-com:vml" xmlns:wp14="http://schemas.microsoft.com/office/word/2010/wordprocessingDrawing" xmlns:wp="http://schemas.openxmlformats.org/drawingml/2006/wordprocessingDrawing" xmlns:w10="urn:schemas-microsoft-com:office:word" xmlns:w="http://schemas.openxmlformats.org/wordprocessingml/2006/main" xmlns:w14="http://schemas.microsoft.com/office/word/2010/wordml" xmlns:wpg="http://schemas.microsoft.com/office/word/2010/wordprocessingGroup" xmlns:wpi="http://schemas.microsoft.com/office/word/2010/wordprocessingInk" xmlns:wne="http://schemas.microsoft.com/office/word/2006/wordml" xmlns:wps="http://schemas.microsoft.com/office/word/2010/wordprocessingShape" mc:Ignorable="w14 wp14"/>
-</file>
-
-<file path=word/glossary/fontTable.xml><?xml version="1.0" encoding="utf-8"?>
-<w:fonts xmlns:mc="http://schemas.openxmlformats.org/markup-compatibility/2006" xmlns:r="http://schemas.openxmlformats.org/officeDocument/2006/relationships" xmlns:w="http://schemas.openxmlformats.org/wordprocessingml/2006/main" xmlns:w14="http://schemas.microsoft.com/office/word/2010/wordml" mc:Ignorable="w14">
-  <w:font w:name="Times New Roman">
-    <w:panose1 w:val="02020603050405020304"/>
-    <w:charset w:val="00"/>
-    <w:family w:val="roman"/>
-    <w:pitch w:val="variable"/>
-    <w:sig w:usb0="E0002AFF" w:usb1="C0007841" w:usb2="00000009" w:usb3="00000000" w:csb0="000001FF" w:csb1="00000000"/>
-  </w:font>
-  <w:font w:name="Symbol">
-    <w:panose1 w:val="05050102010706020507"/>
-    <w:charset w:val="02"/>
-    <w:family w:val="roman"/>
-    <w:pitch w:val="variable"/>
-    <w:sig w:usb0="00000000" w:usb1="10000000" w:usb2="00000000" w:usb3="00000000" w:csb0="80000000" w:csb1="00000000"/>
-  </w:font>
-  <w:font w:name="Courier New">
-    <w:panose1 w:val="02070309020205020404"/>
-    <w:charset w:val="00"/>
-    <w:family w:val="modern"/>
-    <w:pitch w:val="fixed"/>
-    <w:sig w:usb0="E0002AFF" w:usb1="C0007843" w:usb2="00000009" w:usb3="00000000" w:csb0="000001FF" w:csb1="00000000"/>
-  </w:font>
-  <w:font w:name="Wingdings">
-    <w:panose1 w:val="05000000000000000000"/>
-    <w:charset w:val="02"/>
-    <w:family w:val="auto"/>
-    <w:pitch w:val="variable"/>
-    <w:sig w:usb0="00000000" w:usb1="10000000" w:usb2="00000000" w:usb3="00000000" w:csb0="80000000" w:csb1="00000000"/>
-  </w:font>
-  <w:font w:name="Cambria">
-    <w:panose1 w:val="02040503050406030204"/>
-    <w:charset w:val="00"/>
-    <w:family w:val="roman"/>
-    <w:pitch w:val="variable"/>
-    <w:sig w:usb0="E00002FF" w:usb1="400004FF" w:usb2="00000000" w:usb3="00000000" w:csb0="0000019F" w:csb1="00000000"/>
-  </w:font>
-  <w:font w:name="MS Mincho">
-    <w:altName w:val="ＭＳ 明朝"/>
-    <w:panose1 w:val="02020609040205080304"/>
-    <w:charset w:val="80"/>
-    <w:family w:val="modern"/>
-    <w:pitch w:val="fixed"/>
-    <w:sig w:usb0="E00002FF" w:usb1="6AC7FDFB" w:usb2="00000012" w:usb3="00000000" w:csb0="0002009F" w:csb1="00000000"/>
-  </w:font>
-  <w:font w:name="Calibri">
-    <w:panose1 w:val="020F0502020204030204"/>
-    <w:charset w:val="00"/>
-    <w:family w:val="swiss"/>
-    <w:pitch w:val="variable"/>
-    <w:sig w:usb0="E10002FF" w:usb1="4000ACFF" w:usb2="00000009" w:usb3="00000000" w:csb0="0000019F" w:csb1="00000000"/>
-  </w:font>
-  <w:font w:name="MS Gothic">
-    <w:altName w:val="ＭＳ ゴシック"/>
-    <w:panose1 w:val="020B0609070205080204"/>
-    <w:charset w:val="80"/>
-    <w:family w:val="modern"/>
-    <w:pitch w:val="fixed"/>
-    <w:sig w:usb0="E00002FF" w:usb1="6AC7FDFB" w:usb2="00000012" w:usb3="00000000" w:csb0="0002009F" w:csb1="00000000"/>
-  </w:font>
-  <w:font w:name="Lucida Grande">
-    <w:charset w:val="00"/>
-    <w:family w:val="auto"/>
-    <w:pitch w:val="variable"/>
-    <w:sig w:usb0="E1000AEF" w:usb1="5000A1FF" w:usb2="00000000" w:usb3="00000000" w:csb0="000001BF" w:csb1="00000000"/>
-  </w:font>
-  <w:font w:name="Arial">
-    <w:panose1 w:val="020B0604020202020204"/>
-    <w:charset w:val="00"/>
-    <w:family w:val="swiss"/>
-    <w:pitch w:val="variable"/>
-    <w:sig w:usb0="E0002AFF" w:usb1="C0007843" w:usb2="00000009" w:usb3="00000000" w:csb0="000001FF" w:csb1="00000000"/>
-  </w:font>
-</w:fonts>
-</file>
-
-<file path=word/glossary/settings.xml><?xml version="1.0" encoding="utf-8"?>
-<w:settings xmlns:mc="http://schemas.openxmlformats.org/markup-compatibility/2006" xmlns:o="urn:schemas-microsoft-com:office:office" xmlns:r="http://schemas.openxmlformats.org/officeDocument/2006/relationships" xmlns:m="http://schemas.openxmlformats.org/officeDocument/2006/math" xmlns:v="urn:schemas-microsoft-com:vml" xmlns:w10="urn:schemas-microsoft-com:office:word" xmlns:w="http://schemas.openxmlformats.org/wordprocessingml/2006/main" xmlns:w14="http://schemas.microsoft.com/office/word/2010/wordml" xmlns:sl="http://schemas.openxmlformats.org/schemaLibrary/2006/main" mc:Ignorable="w14">
-  <w:view w:val="normal"/>
-  <w:defaultTabStop w:val="708"/>
-  <w:hyphenationZone w:val="283"/>
-  <w:characterSpacingControl w:val="doNotCompress"/>
-  <w:compat>
-    <w:useFELayout/>
-    <w:compatSetting w:name="compatibilityMode" w:uri="http://schemas.microsoft.com/office/word" w:val="14"/>
-    <w:compatSetting w:name="overrideTableStyleFontSizeAndJustification" w:uri="http://schemas.microsoft.com/office/word" w:val="1"/>
-    <w:compatSetting w:name="enableOpenTypeFeatures" w:uri="http://schemas.microsoft.com/office/word" w:val="1"/>
-    <w:compatSetting w:name="doNotFlipMirrorIndents" w:uri="http://schemas.microsoft.com/office/word" w:val="1"/>
-  </w:compat>
-  <w:rsids>
-    <w:rsidRoot w:val="0072556B"/>
-    <w:rsid w:val="0072556B"/>
-    <w:rsid w:val="00B411C8"/>
-    <w:rsid w:val="00B62502"/>
-    <w:rsid w:val="00DF44D5"/>
-  </w:rsids>
-  <m:mathPr>
-    <m:mathFont m:val="Cambria Math"/>
-    <m:brkBin m:val="before"/>
-    <m:brkBinSub m:val="--"/>
-    <m:smallFrac m:val="0"/>
-    <m:dispDef/>
-    <m:lMargin m:val="0"/>
-    <m:rMargin m:val="0"/>
-    <m:defJc m:val="centerGroup"/>
-    <m:wrapIndent m:val="1440"/>
-    <m:intLim m:val="subSup"/>
-    <m:naryLim m:val="undOvr"/>
-  </m:mathPr>
-  <w:themeFontLang w:val="it-IT"/>
-  <w:clrSchemeMapping w:bg1="light1" w:t1="dark1" w:bg2="light2" w:t2="dark2" w:accent1="accent1" w:accent2="accent2" w:accent3="accent3" w:accent4="accent4" w:accent5="accent5" w:accent6="accent6" w:hyperlink="hyperlink" w:followedHyperlink="followedHyperlink"/>
-  <w:decimalSymbol w:val=","/>
-  <w:listSeparator w:val=";"/>
-</w:settings>
-</file>
-
-<file path=word/glossary/styles.xml><?xml version="1.0" encoding="utf-8"?>
-<w:styles xmlns:mc="http://schemas.openxmlformats.org/markup-compatibility/2006" xmlns:r="http://schemas.openxmlformats.org/officeDocument/2006/relationships" xmlns:w="http://schemas.openxmlformats.org/wordprocessingml/2006/main" xmlns:w14="http://schemas.microsoft.com/office/word/2010/wordml" mc:Ignorable="w14">
-  <w:docDefaults>
-    <w:rPrDefault>
-      <w:rPr>
-        <w:rFonts w:asciiTheme="minorHAnsi" w:eastAsiaTheme="minorEastAsia" w:hAnsiTheme="minorHAnsi" w:cstheme="minorBidi"/>
-        <w:sz w:val="22"/>
-        <w:szCs w:val="22"/>
-        <w:lang w:val="it-IT" w:eastAsia="it-IT" w:bidi="ar-SA"/>
-      </w:rPr>
-    </w:rPrDefault>
-    <w:pPrDefault>
-      <w:pPr>
-        <w:spacing w:after="200" w:line="276" w:lineRule="auto"/>
-      </w:pPr>
-    </w:pPrDefault>
-  </w:docDefaults>
-  <w:latentStyles w:defLockedState="0" w:defUIPriority="99" w:defSemiHidden="1" w:defUnhideWhenUsed="1" w:defQFormat="0" w:count="267">
-    <w:lsdException w:name="Normal" w:semiHidden="0" w:uiPriority="0" w:unhideWhenUsed="0" w:qFormat="1"/>
-    <w:lsdException w:name="heading 1" w:semiHidden="0" w:uiPriority="9" w:unhideWhenUsed="0" w:qFormat="1"/>
-    <w:lsdException w:name="heading 2" w:uiPriority="9" w:qFormat="1"/>
-    <w:lsdException w:name="heading 3" w:uiPriority="9" w:qFormat="1"/>
-    <w:lsdException w:name="heading 4" w:uiPriority="9" w:qFormat="1"/>
-    <w:lsdException w:name="heading 5" w:uiPriority="9" w:qFormat="1"/>
-    <w:lsdException w:name="heading 6" w:uiPriority="9" w:qFormat="1"/>
-    <w:lsdException w:name="heading 7" w:uiPriority="9" w:qFormat="1"/>
-    <w:lsdException w:name="heading 8" w:uiPriority="9" w:qFormat="1"/>
-    <w:lsdException w:name="heading 9" w:uiPriority="9" w:qFormat="1"/>
-    <w:lsdException w:name="toc 1" w:uiPriority="39"/>
-    <w:lsdException w:name="toc 2" w:uiPriority="39"/>
-    <w:lsdException w:name="toc 3" w:uiPriority="39"/>
-    <w:lsdException w:name="toc 4" w:uiPriority="39"/>
-    <w:lsdException w:name="toc 5" w:uiPriority="39"/>
-    <w:lsdException w:name="toc 6" w:uiPriority="39"/>
-    <w:lsdException w:name="toc 7" w:uiPriority="39"/>
-    <w:lsdException w:name="toc 8" w:uiPriority="39"/>
-    <w:lsdException w:name="toc 9" w:uiPriority="39"/>
-    <w:lsdException w:name="caption" w:uiPriority="35" w:qFormat="1"/>
-    <w:lsdException w:name="Title" w:semiHidden="0" w:uiPriority="10" w:unhideWhenUsed="0" w:qFormat="1"/>
-    <w:lsdException w:name="Default Paragraph Font" w:uiPriority="1"/>
-    <w:lsdException w:name="Subtitle" w:semiHidden="0" w:uiPriority="11" w:unhideWhenUsed="0" w:qFormat="1"/>
-    <w:lsdException w:name="Strong" w:semiHidden="0" w:uiPriority="22" w:unhideWhenUsed="0" w:qFormat="1"/>
-    <w:lsdException w:name="Emphasis" w:semiHidden="0" w:uiPriority="20" w:unhideWhenUsed="0" w:qFormat="1"/>
-    <w:lsdException w:name="Table Grid" w:semiHidden="0" w:uiPriority="59" w:unhideWhenUsed="0"/>
-    <w:lsdException w:name="Placeholder Text" w:unhideWhenUsed="0"/>
-    <w:lsdException w:name="No Spacing" w:semiHidden="0" w:uiPriority="1" w:unhideWhenUsed="0" w:qFormat="1"/>
-    <w:lsdException w:name="Light Shading" w:semiHidden="0" w:uiPriority="60" w:unhideWhenUsed="0"/>
-    <w:lsdException w:name="Light List" w:semiHidden="0" w:uiPriority="61" w:unhideWhenUsed="0"/>
-    <w:lsdException w:name="Light Grid" w:semiHidden="0" w:uiPriority="62" w:unhideWhenUsed="0"/>
-    <w:lsdException w:name="Medium Shading 1" w:semiHidden="0" w:uiPriority="63" w:unhideWhenUsed="0"/>
-    <w:lsdException w:name="Medium Shading 2" w:semiHidden="0" w:uiPriority="64" w:unhideWhenUsed="0"/>
-    <w:lsdException w:name="Medium List 1" w:semiHidden="0" w:uiPriority="65" w:unhideWhenUsed="0"/>
-    <w:lsdException w:name="Medium List 2" w:semiHidden="0" w:uiPriority="66" w:unhideWhenUsed="0"/>
-    <w:lsdException w:name="Medium Grid 1" w:semiHidden="0" w:uiPriority="67" w:unhideWhenUsed="0"/>
-    <w:lsdException w:name="Medium Grid 2" w:semiHidden="0" w:uiPriority="68" w:unhideWhenUsed="0"/>
-    <w:lsdException w:name="Medium Grid 3" w:semiHidden="0" w:uiPriority="69" w:unhideWhenUsed="0"/>
-    <w:lsdException w:name="Dark List" w:semiHidden="0" w:uiPriority="70" w:unhideWhenUsed="0"/>
-    <w:lsdException w:name="Colorful Shading" w:semiHidden="0" w:uiPriority="71" w:unhideWhenUsed="0"/>
-    <w:lsdException w:name="Colorful List" w:semiHidden="0" w:uiPriority="72" w:unhideWhenUsed="0"/>
-    <w:lsdException w:name="Colorful Grid" w:semiHidden="0" w:uiPriority="73" w:unhideWhenUsed="0"/>
-    <w:lsdException w:name="Light Shading Accent 1" w:semiHidden="0" w:uiPriority="60" w:unhideWhenUsed="0"/>
-    <w:lsdException w:name="Light List Accent 1" w:semiHidden="0" w:uiPriority="61" w:unhideWhenUsed="0"/>
-    <w:lsdException w:name="Light Grid Accent 1" w:semiHidden="0" w:uiPriority="62" w:unhideWhenUsed="0"/>
-    <w:lsdException w:name="Medium Shading 1 Accent 1" w:semiHidden="0" w:uiPriority="63" w:unhideWhenUsed="0"/>
-    <w:lsdException w:name="Medium Shading 2 Accent 1" w:semiHidden="0" w:uiPriority="64" w:unhideWhenUsed="0"/>
-    <w:lsdException w:name="Medium List 1 Accent 1" w:semiHidden="0" w:uiPriority="65" w:unhideWhenUsed="0"/>
-    <w:lsdException w:name="Revision" w:unhideWhenUsed="0"/>
-    <w:lsdException w:name="List Paragraph" w:semiHidden="0" w:uiPriority="34" w:unhideWhenUsed="0" w:qFormat="1"/>
-    <w:lsdException w:name="Quote" w:semiHidden="0" w:uiPriority="29" w:unhideWhenUsed="0" w:qFormat="1"/>
-    <w:lsdException w:name="Intense Quote" w:semiHidden="0" w:uiPriority="30" w:unhideWhenUsed="0" w:qFormat="1"/>
-    <w:lsdException w:name="Medium List 2 Accent 1" w:semiHidden="0" w:uiPriority="66" w:unhideWhenUsed="0"/>
-    <w:lsdException w:name="Medium Grid 1 Accent 1" w:semiHidden="0" w:uiPriority="67" w:unhideWhenUsed="0"/>
-    <w:lsdException w:name="Medium Grid 2 Accent 1" w:semiHidden="0" w:uiPriority="68" w:unhideWhenUsed="0"/>
-    <w:lsdException w:name="Medium Grid 3 Accent 1" w:semiHidden="0" w:uiPriority="69" w:unhideWhenUsed="0"/>
-    <w:lsdException w:name="Dark List Accent 1" w:semiHidden="0" w:uiPriority="70" w:unhideWhenUsed="0"/>
-    <w:lsdException w:name="Colorful Shading Accent 1" w:semiHidden="0" w:uiPriority="71" w:unhideWhenUsed="0"/>
-    <w:lsdException w:name="Colorful List Accent 1" w:semiHidden="0" w:uiPriority="72" w:unhideWhenUsed="0"/>
-    <w:lsdException w:name="Colorful Grid Accent 1" w:semiHidden="0" w:uiPriority="73" w:unhideWhenUsed="0"/>
-    <w:lsdException w:name="Light Shading Accent 2" w:semiHidden="0" w:uiPriority="60" w:unhideWhenUsed="0"/>
-    <w:lsdException w:name="Light List Accent 2" w:semiHidden="0" w:uiPriority="61" w:unhideWhenUsed="0"/>
-    <w:lsdException w:name="Light Grid Accent 2" w:semiHidden="0" w:uiPriority="62" w:unhideWhenUsed="0"/>
-    <w:lsdException w:name="Medium Shading 1 Accent 2" w:semiHidden="0" w:uiPriority="63" w:unhideWhenUsed="0"/>
-    <w:lsdException w:name="Medium Shading 2 Accent 2" w:semiHidden="0" w:uiPriority="64" w:unhideWhenUsed="0"/>
-    <w:lsdException w:name="Medium List 1 Accent 2" w:semiHidden="0" w:uiPriority="65" w:unhideWhenUsed="0"/>
-    <w:lsdException w:name="Medium List 2 Accent 2" w:semiHidden="0" w:uiPriority="66" w:unhideWhenUsed="0"/>
-    <w:lsdException w:name="Medium Grid 1 Accent 2" w:semiHidden="0" w:uiPriority="67" w:unhideWhenUsed="0"/>
-    <w:lsdException w:name="Medium Grid 2 Accent 2" w:semiHidden="0" w:uiPriority="68" w:unhideWhenUsed="0"/>
-    <w:lsdException w:name="Medium Grid 3 Accent 2" w:semiHidden="0" w:uiPriority="69" w:unhideWhenUsed="0"/>
-    <w:lsdException w:name="Dark List Accent 2" w:semiHidden="0" w:uiPriority="70" w:unhideWhenUsed="0"/>
-    <w:lsdException w:name="Colorful Shading Accent 2" w:semiHidden="0" w:uiPriority="71" w:unhideWhenUsed="0"/>
-    <w:lsdException w:name="Colorful List Accent 2" w:semiHidden="0" w:uiPriority="72" w:unhideWhenUsed="0"/>
-    <w:lsdException w:name="Colorful Grid Accent 2" w:semiHidden="0" w:uiPriority="73" w:unhideWhenUsed="0"/>
-    <w:lsdException w:name="Light Shading Accent 3" w:semiHidden="0" w:uiPriority="60" w:unhideWhenUsed="0"/>
-    <w:lsdException w:name="Light List Accent 3" w:semiHidden="0" w:uiPriority="61" w:unhideWhenUsed="0"/>
-    <w:lsdException w:name="Light Grid Accent 3" w:semiHidden="0" w:uiPriority="62" w:unhideWhenUsed="0"/>
-    <w:lsdException w:name="Medium Shading 1 Accent 3" w:semiHidden="0" w:uiPriority="63" w:unhideWhenUsed="0"/>
-    <w:lsdException w:name="Medium Shading 2 Accent 3" w:semiHidden="0" w:uiPriority="64" w:unhideWhenUsed="0"/>
-    <w:lsdException w:name="Medium List 1 Accent 3" w:semiHidden="0" w:uiPriority="65" w:unhideWhenUsed="0"/>
-    <w:lsdException w:name="Medium List 2 Accent 3" w:semiHidden="0" w:uiPriority="66" w:unhideWhenUsed="0"/>
-    <w:lsdException w:name="Medium Grid 1 Accent 3" w:semiHidden="0" w:uiPriority="67" w:unhideWhenUsed="0"/>
-    <w:lsdException w:name="Medium Grid 2 Accent 3" w:semiHidden="0" w:uiPriority="68" w:unhideWhenUsed="0"/>
-    <w:lsdException w:name="Medium Grid 3 Accent 3" w:semiHidden="0" w:uiPriority="69" w:unhideWhenUsed="0"/>
-    <w:lsdException w:name="Dark List Accent 3" w:semiHidden="0" w:uiPriority="70" w:unhideWhenUsed="0"/>
-    <w:lsdException w:name="Colorful Shading Accent 3" w:semiHidden="0" w:uiPriority="71" w:unhideWhenUsed="0"/>
-    <w:lsdException w:name="Colorful List Accent 3" w:semiHidden="0" w:uiPriority="72" w:unhideWhenUsed="0"/>
-    <w:lsdException w:name="Colorful Grid Accent 3" w:semiHidden="0" w:uiPriority="73" w:unhideWhenUsed="0"/>
-    <w:lsdException w:name="Light Shading Accent 4" w:semiHidden="0" w:uiPriority="60" w:unhideWhenUsed="0"/>
-    <w:lsdException w:name="Light List Accent 4" w:semiHidden="0" w:uiPriority="61" w:unhideWhenUsed="0"/>
-    <w:lsdException w:name="Light Grid Accent 4" w:semiHidden="0" w:uiPriority="62" w:unhideWhenUsed="0"/>
-    <w:lsdException w:name="Medium Shading 1 Accent 4" w:semiHidden="0" w:uiPriority="63" w:unhideWhenUsed="0"/>
-    <w:lsdException w:name="Medium Shading 2 Accent 4" w:semiHidden="0" w:uiPriority="64" w:unhideWhenUsed="0"/>
-    <w:lsdException w:name="Medium List 1 Accent 4" w:semiHidden="0" w:uiPriority="65" w:unhideWhenUsed="0"/>
-    <w:lsdException w:name="Medium List 2 Accent 4" w:semiHidden="0" w:uiPriority="66" w:unhideWhenUsed="0"/>
-    <w:lsdException w:name="Medium Grid 1 Accent 4" w:semiHidden="0" w:uiPriority="67" w:unhideWhenUsed="0"/>
-    <w:lsdException w:name="Medium Grid 2 Accent 4" w:semiHidden="0" w:uiPriority="68" w:unhideWhenUsed="0"/>
-    <w:lsdException w:name="Medium Grid 3 Accent 4" w:semiHidden="0" w:uiPriority="69" w:unhideWhenUsed="0"/>
-    <w:lsdException w:name="Dark List Accent 4" w:semiHidden="0" w:uiPriority="70" w:unhideWhenUsed="0"/>
-    <w:lsdException w:name="Colorful Shading Accent 4" w:semiHidden="0" w:uiPriority="71" w:unhideWhenUsed="0"/>
-    <w:lsdException w:name="Colorful List Accent 4" w:semiHidden="0" w:uiPriority="72" w:unhideWhenUsed="0"/>
-    <w:lsdException w:name="Colorful Grid Accent 4" w:semiHidden="0" w:uiPriority="73" w:unhideWhenUsed="0"/>
-    <w:lsdException w:name="Light Shading Accent 5" w:semiHidden="0" w:uiPriority="60" w:unhideWhenUsed="0"/>
-    <w:lsdException w:name="Light List Accent 5" w:semiHidden="0" w:uiPriority="61" w:unhideWhenUsed="0"/>
-    <w:lsdException w:name="Light Grid Accent 5" w:semiHidden="0" w:uiPriority="62" w:unhideWhenUsed="0"/>
-    <w:lsdException w:name="Medium Shading 1 Accent 5" w:semiHidden="0" w:uiPriority="63" w:unhideWhenUsed="0"/>
-    <w:lsdException w:name="Medium Shading 2 Accent 5" w:semiHidden="0" w:uiPriority="64" w:unhideWhenUsed="0"/>
-    <w:lsdException w:name="Medium List 1 Accent 5" w:semiHidden="0" w:uiPriority="65" w:unhideWhenUsed="0"/>
-    <w:lsdException w:name="Medium List 2 Accent 5" w:semiHidden="0" w:uiPriority="66" w:unhideWhenUsed="0"/>
-    <w:lsdException w:name="Medium Grid 1 Accent 5" w:semiHidden="0" w:uiPriority="67" w:unhideWhenUsed="0"/>
-    <w:lsdException w:name="Medium Grid 2 Accent 5" w:semiHidden="0" w:uiPriority="68" w:unhideWhenUsed="0"/>
-    <w:lsdException w:name="Medium Grid 3 Accent 5" w:semiHidden="0" w:uiPriority="69" w:unhideWhenUsed="0"/>
-    <w:lsdException w:name="Dark List Accent 5" w:semiHidden="0" w:uiPriority="70" w:unhideWhenUsed="0"/>
-    <w:lsdException w:name="Colorful Shading Accent 5" w:semiHidden="0" w:uiPriority="71" w:unhideWhenUsed="0"/>
-    <w:lsdException w:name="Colorful List Accent 5" w:semiHidden="0" w:uiPriority="72" w:unhideWhenUsed="0"/>
-    <w:lsdException w:name="Colorful Grid Accent 5" w:semiHidden="0" w:uiPriority="73" w:unhideWhenUsed="0"/>
-    <w:lsdException w:name="Light Shading Accent 6" w:semiHidden="0" w:uiPriority="60" w:unhideWhenUsed="0"/>
-    <w:lsdException w:name="Light List Accent 6" w:semiHidden="0" w:uiPriority="61" w:unhideWhenUsed="0"/>
-    <w:lsdException w:name="Light Grid Accent 6" w:semiHidden="0" w:uiPriority="62" w:unhideWhenUsed="0"/>
-    <w:lsdException w:name="Medium Shading 1 Accent 6" w:semiHidden="0" w:uiPriority="63" w:unhideWhenUsed="0"/>
-    <w:lsdException w:name="Medium Shading 2 Accent 6" w:semiHidden="0" w:uiPriority="64" w:unhideWhenUsed="0"/>
-    <w:lsdException w:name="Medium List 1 Accent 6" w:semiHidden="0" w:uiPriority="65" w:unhideWhenUsed="0"/>
-    <w:lsdException w:name="Medium List 2 Accent 6" w:semiHidden="0" w:uiPriority="66" w:unhideWhenUsed="0"/>
-    <w:lsdException w:name="Medium Grid 1 Accent 6" w:semiHidden="0" w:uiPriority="67" w:unhideWhenUsed="0"/>
-    <w:lsdException w:name="Medium Grid 2 Accent 6" w:semiHidden="0" w:uiPriority="68" w:unhideWhenUsed="0"/>
-    <w:lsdException w:name="Medium Grid 3 Accent 6" w:semiHidden="0" w:uiPriority="69" w:unhideWhenUsed="0"/>
-    <w:lsdException w:name="Dark List Accent 6" w:semiHidden="0" w:uiPriority="70" w:unhideWhenUsed="0"/>
-    <w:lsdException w:name="Colorful Shading Accent 6" w:semiHidden="0" w:uiPriority="71" w:unhideWhenUsed="0"/>
-    <w:lsdException w:name="Colorful List Accent 6" w:semiHidden="0" w:uiPriority="72" w:unhideWhenUsed="0"/>
-    <w:lsdException w:name="Colorful Grid Accent 6" w:semiHidden="0" w:uiPriority="73" w:unhideWhenUsed="0"/>
-    <w:lsdException w:name="Subtle Emphasis" w:semiHidden="0" w:uiPriority="19" w:unhideWhenUsed="0" w:qFormat="1"/>
-    <w:lsdException w:name="Intense Emphasis" w:semiHidden="0" w:uiPriority="21" w:unhideWhenUsed="0" w:qFormat="1"/>
-    <w:lsdException w:name="Subtle Reference" w:semiHidden="0" w:uiPriority="31" w:unhideWhenUsed="0" w:qFormat="1"/>
-    <w:lsdException w:name="Intense Reference" w:semiHidden="0" w:uiPriority="32" w:unhideWhenUsed="0" w:qFormat="1"/>
-    <w:lsdException w:name="Book Title" w:semiHidden="0" w:uiPriority="33" w:unhideWhenUsed="0" w:qFormat="1"/>
-    <w:lsdException w:name="Bibliography" w:uiPriority="37"/>
-    <w:lsdException w:name="TOC Heading" w:uiPriority="39" w:qFormat="1"/>
-  </w:latentStyles>
-  <w:style w:type="paragraph" w:default="1" w:styleId="Normale">
-    <w:name w:val="Normal"/>
-    <w:qFormat/>
-  </w:style>
-  <w:style w:type="character" w:default="1" w:styleId="Carpredefinitoparagrafo">
-    <w:name w:val="Default Paragraph Font"/>
-    <w:uiPriority w:val="1"/>
-    <w:semiHidden/>
-    <w:unhideWhenUsed/>
-  </w:style>
-  <w:style w:type="table" w:default="1" w:styleId="Tabellanormale">
-    <w:name w:val="Normal Table"/>
-    <w:uiPriority w:val="99"/>
-    <w:semiHidden/>
-    <w:unhideWhenUsed/>
-    <w:tblPr>
-      <w:tblInd w:w="0" w:type="dxa"/>
-      <w:tblCellMar>
-        <w:top w:w="0" w:type="dxa"/>
-        <w:left w:w="108" w:type="dxa"/>
-        <w:bottom w:w="0" w:type="dxa"/>
-        <w:right w:w="108" w:type="dxa"/>
-      </w:tblCellMar>
-    </w:tblPr>
-  </w:style>
-  <w:style w:type="numbering" w:default="1" w:styleId="Nessunelenco">
-    <w:name w:val="No List"/>
-    <w:uiPriority w:val="99"/>
-    <w:semiHidden/>
-    <w:unhideWhenUsed/>
-  </w:style>
-  <w:style w:type="paragraph" w:customStyle="1" w:styleId="8FFBEC81CD0040DEAC61CF6013FFF5F8">
-    <w:name w:val="8FFBEC81CD0040DEAC61CF6013FFF5F8"/>
-    <w:rsid w:val="0072556B"/>
-  </w:style>
-  <w:style w:type="paragraph" w:customStyle="1" w:styleId="DC8C22643711443DB91501DC76B8CEEE">
-    <w:name w:val="DC8C22643711443DB91501DC76B8CEEE"/>
-    <w:rsid w:val="00DF44D5"/>
-  </w:style>
-  <w:style w:type="paragraph" w:customStyle="1" w:styleId="8869DED67C8F4400A7883E155172C392">
-    <w:name w:val="8869DED67C8F4400A7883E155172C392"/>
-    <w:rsid w:val="00DF44D5"/>
-  </w:style>
-  <w:style w:type="paragraph" w:customStyle="1" w:styleId="CFACECA3E6C64CF2B3B04BDB4A614AED">
-    <w:name w:val="CFACECA3E6C64CF2B3B04BDB4A614AED"/>
-    <w:rsid w:val="00DF44D5"/>
-  </w:style>
-</w:styles>
-</file>
-
-<file path=word/glossary/stylesWithEffects.xml><?xml version="1.0" encoding="utf-8"?>
-<w:styles xmlns:wpc="http://schemas.microsoft.com/office/word/2010/wordprocessingCanvas" xmlns:mc="http://schemas.openxmlformats.org/markup-compatibility/2006" xmlns:o="urn:schemas-microsoft-com:office:office" xmlns:r="http://schemas.openxmlformats.org/officeDocument/2006/relationships" xmlns:m="http://schemas.openxmlformats.org/officeDocument/2006/math" xmlns:v="urn:schemas-microsoft-com:vml" xmlns:wp14="http://schemas.microsoft.com/office/word/2010/wordprocessingDrawing" xmlns:wp="http://schemas.openxmlformats.org/drawingml/2006/wordprocessingDrawing" xmlns:w10="urn:schemas-microsoft-com:office:word" xmlns:w="http://schemas.openxmlformats.org/wordprocessingml/2006/main" xmlns:w14="http://schemas.microsoft.com/office/word/2010/wordml" xmlns:wpg="http://schemas.microsoft.com/office/word/2010/wordprocessingGroup" xmlns:wpi="http://schemas.microsoft.com/office/word/2010/wordprocessingInk" xmlns:wne="http://schemas.microsoft.com/office/word/2006/wordml" xmlns:wps="http://schemas.microsoft.com/office/word/2010/wordprocessingShape" mc:Ignorable="w14 wp14">
-  <w:docDefaults>
-    <w:rPrDefault>
-      <w:rPr>
-        <w:rFonts w:asciiTheme="minorHAnsi" w:eastAsiaTheme="minorEastAsia" w:hAnsiTheme="minorHAnsi" w:cstheme="minorBidi"/>
-        <w:sz w:val="22"/>
-        <w:szCs w:val="22"/>
-        <w:lang w:val="it-IT" w:eastAsia="it-IT" w:bidi="ar-SA"/>
-      </w:rPr>
-    </w:rPrDefault>
-    <w:pPrDefault>
-      <w:pPr>
-        <w:spacing w:after="200" w:line="276" w:lineRule="auto"/>
-      </w:pPr>
-    </w:pPrDefault>
-  </w:docDefaults>
-  <w:latentStyles w:defLockedState="0" w:defUIPriority="99" w:defSemiHidden="1" w:defUnhideWhenUsed="1" w:defQFormat="0" w:count="267">
-    <w:lsdException w:name="Normal" w:semiHidden="0" w:uiPriority="0" w:unhideWhenUsed="0" w:qFormat="1"/>
-    <w:lsdException w:name="heading 1" w:semiHidden="0" w:uiPriority="9" w:unhideWhenUsed="0" w:qFormat="1"/>
-    <w:lsdException w:name="heading 2" w:uiPriority="9" w:qFormat="1"/>
-    <w:lsdException w:name="heading 3" w:uiPriority="9" w:qFormat="1"/>
-    <w:lsdException w:name="heading 4" w:uiPriority="9" w:qFormat="1"/>
-    <w:lsdException w:name="heading 5" w:uiPriority="9" w:qFormat="1"/>
-    <w:lsdException w:name="heading 6" w:uiPriority="9" w:qFormat="1"/>
-    <w:lsdException w:name="heading 7" w:uiPriority="9" w:qFormat="1"/>
-    <w:lsdException w:name="heading 8" w:uiPriority="9" w:qFormat="1"/>
-    <w:lsdException w:name="heading 9" w:uiPriority="9" w:qFormat="1"/>
-    <w:lsdException w:name="toc 1" w:uiPriority="39"/>
-    <w:lsdException w:name="toc 2" w:uiPriority="39"/>
-    <w:lsdException w:name="toc 3" w:uiPriority="39"/>
-    <w:lsdException w:name="toc 4" w:uiPriority="39"/>
-    <w:lsdException w:name="toc 5" w:uiPriority="39"/>
-    <w:lsdException w:name="toc 6" w:uiPriority="39"/>
-    <w:lsdException w:name="toc 7" w:uiPriority="39"/>
-    <w:lsdException w:name="toc 8" w:uiPriority="39"/>
-    <w:lsdException w:name="toc 9" w:uiPriority="39"/>
-    <w:lsdException w:name="caption" w:uiPriority="35" w:qFormat="1"/>
-    <w:lsdException w:name="Title" w:semiHidden="0" w:uiPriority="10" w:unhideWhenUsed="0" w:qFormat="1"/>
-    <w:lsdException w:name="Default Paragraph Font" w:uiPriority="1"/>
-    <w:lsdException w:name="Subtitle" w:semiHidden="0" w:uiPriority="11" w:unhideWhenUsed="0" w:qFormat="1"/>
-    <w:lsdException w:name="Strong" w:semiHidden="0" w:uiPriority="22" w:unhideWhenUsed="0" w:qFormat="1"/>
-    <w:lsdException w:name="Emphasis" w:semiHidden="0" w:uiPriority="20" w:unhideWhenUsed="0" w:qFormat="1"/>
-    <w:lsdException w:name="Table Grid" w:semiHidden="0" w:uiPriority="59" w:unhideWhenUsed="0"/>
-    <w:lsdException w:name="Placeholder Text" w:unhideWhenUsed="0"/>
-    <w:lsdException w:name="No Spacing" w:semiHidden="0" w:uiPriority="1" w:unhideWhenUsed="0" w:qFormat="1"/>
-    <w:lsdException w:name="Light Shading" w:semiHidden="0" w:uiPriority="60" w:unhideWhenUsed="0"/>
-    <w:lsdException w:name="Light List" w:semiHidden="0" w:uiPriority="61" w:unhideWhenUsed="0"/>
-    <w:lsdException w:name="Light Grid" w:semiHidden="0" w:uiPriority="62" w:unhideWhenUsed="0"/>
-    <w:lsdException w:name="Medium Shading 1" w:semiHidden="0" w:uiPriority="63" w:unhideWhenUsed="0"/>
-    <w:lsdException w:name="Medium Shading 2" w:semiHidden="0" w:uiPriority="64" w:unhideWhenUsed="0"/>
-    <w:lsdException w:name="Medium List 1" w:semiHidden="0" w:uiPriority="65" w:unhideWhenUsed="0"/>
-    <w:lsdException w:name="Medium List 2" w:semiHidden="0" w:uiPriority="66" w:unhideWhenUsed="0"/>
-    <w:lsdException w:name="Medium Grid 1" w:semiHidden="0" w:uiPriority="67" w:unhideWhenUsed="0"/>
-    <w:lsdException w:name="Medium Grid 2" w:semiHidden="0" w:uiPriority="68" w:unhideWhenUsed="0"/>
-    <w:lsdException w:name="Medium Grid 3" w:semiHidden="0" w:uiPriority="69" w:unhideWhenUsed="0"/>
-    <w:lsdException w:name="Dark List" w:semiHidden="0" w:uiPriority="70" w:unhideWhenUsed="0"/>
-    <w:lsdException w:name="Colorful Shading" w:semiHidden="0" w:uiPriority="71" w:unhideWhenUsed="0"/>
-    <w:lsdException w:name="Colorful List" w:semiHidden="0" w:uiPriority="72" w:unhideWhenUsed="0"/>
-    <w:lsdException w:name="Colorful Grid" w:semiHidden="0" w:uiPriority="73" w:unhideWhenUsed="0"/>
-    <w:lsdException w:name="Light Shading Accent 1" w:semiHidden="0" w:uiPriority="60" w:unhideWhenUsed="0"/>
-    <w:lsdException w:name="Light List Accent 1" w:semiHidden="0" w:uiPriority="61" w:unhideWhenUsed="0"/>
-    <w:lsdException w:name="Light Grid Accent 1" w:semiHidden="0" w:uiPriority="62" w:unhideWhenUsed="0"/>
-    <w:lsdException w:name="Medium Shading 1 Accent 1" w:semiHidden="0" w:uiPriority="63" w:unhideWhenUsed="0"/>
-    <w:lsdException w:name="Medium Shading 2 Accent 1" w:semiHidden="0" w:uiPriority="64" w:unhideWhenUsed="0"/>
-    <w:lsdException w:name="Medium List 1 Accent 1" w:semiHidden="0" w:uiPriority="65" w:unhideWhenUsed="0"/>
-    <w:lsdException w:name="Revision" w:unhideWhenUsed="0"/>
-    <w:lsdException w:name="List Paragraph" w:semiHidden="0" w:uiPriority="34" w:unhideWhenUsed="0" w:qFormat="1"/>
-    <w:lsdException w:name="Quote" w:semiHidden="0" w:uiPriority="29" w:unhideWhenUsed="0" w:qFormat="1"/>
-    <w:lsdException w:name="Intense Quote" w:semiHidden="0" w:uiPriority="30" w:unhideWhenUsed="0" w:qFormat="1"/>
-    <w:lsdException w:name="Medium List 2 Accent 1" w:semiHidden="0" w:uiPriority="66" w:unhideWhenUsed="0"/>
-    <w:lsdException w:name="Medium Grid 1 Accent 1" w:semiHidden="0" w:uiPriority="67" w:unhideWhenUsed="0"/>
-    <w:lsdException w:name="Medium Grid 2 Accent 1" w:semiHidden="0" w:uiPriority="68" w:unhideWhenUsed="0"/>
-    <w:lsdException w:name="Medium Grid 3 Accent 1" w:semiHidden="0" w:uiPriority="69" w:unhideWhenUsed="0"/>
-    <w:lsdException w:name="Dark List Accent 1" w:semiHidden="0" w:uiPriority="70" w:unhideWhenUsed="0"/>
-    <w:lsdException w:name="Colorful Shading Accent 1" w:semiHidden="0" w:uiPriority="71" w:unhideWhenUsed="0"/>
-    <w:lsdException w:name="Colorful List Accent 1" w:semiHidden="0" w:uiPriority="72" w:unhideWhenUsed="0"/>
-    <w:lsdException w:name="Colorful Grid Accent 1" w:semiHidden="0" w:uiPriority="73" w:unhideWhenUsed="0"/>
-    <w:lsdException w:name="Light Shading Accent 2" w:semiHidden="0" w:uiPriority="60" w:unhideWhenUsed="0"/>
-    <w:lsdException w:name="Light List Accent 2" w:semiHidden="0" w:uiPriority="61" w:unhideWhenUsed="0"/>
-    <w:lsdException w:name="Light Grid Accent 2" w:semiHidden="0" w:uiPriority="62" w:unhideWhenUsed="0"/>
-    <w:lsdException w:name="Medium Shading 1 Accent 2" w:semiHidden="0" w:uiPriority="63" w:unhideWhenUsed="0"/>
-    <w:lsdException w:name="Medium Shading 2 Accent 2" w:semiHidden="0" w:uiPriority="64" w:unhideWhenUsed="0"/>
-    <w:lsdException w:name="Medium List 1 Accent 2" w:semiHidden="0" w:uiPriority="65" w:unhideWhenUsed="0"/>
-    <w:lsdException w:name="Medium List 2 Accent 2" w:semiHidden="0" w:uiPriority="66" w:unhideWhenUsed="0"/>
-    <w:lsdException w:name="Medium Grid 1 Accent 2" w:semiHidden="0" w:uiPriority="67" w:unhideWhenUsed="0"/>
-    <w:lsdException w:name="Medium Grid 2 Accent 2" w:semiHidden="0" w:uiPriority="68" w:unhideWhenUsed="0"/>
-    <w:lsdException w:name="Medium Grid 3 Accent 2" w:semiHidden="0" w:uiPriority="69" w:unhideWhenUsed="0"/>
-    <w:lsdException w:name="Dark List Accent 2" w:semiHidden="0" w:uiPriority="70" w:unhideWhenUsed="0"/>
-    <w:lsdException w:name="Colorful Shading Accent 2" w:semiHidden="0" w:uiPriority="71" w:unhideWhenUsed="0"/>
-    <w:lsdException w:name="Colorful List Accent 2" w:semiHidden="0" w:uiPriority="72" w:unhideWhenUsed="0"/>
-    <w:lsdException w:name="Colorful Grid Accent 2" w:semiHidden="0" w:uiPriority="73" w:unhideWhenUsed="0"/>
-    <w:lsdException w:name="Light Shading Accent 3" w:semiHidden="0" w:uiPriority="60" w:unhideWhenUsed="0"/>
-    <w:lsdException w:name="Light List Accent 3" w:semiHidden="0" w:uiPriority="61" w:unhideWhenUsed="0"/>
-    <w:lsdException w:name="Light Grid Accent 3" w:semiHidden="0" w:uiPriority="62" w:unhideWhenUsed="0"/>
-    <w:lsdException w:name="Medium Shading 1 Accent 3" w:semiHidden="0" w:uiPriority="63" w:unhideWhenUsed="0"/>
-    <w:lsdException w:name="Medium Shading 2 Accent 3" w:semiHidden="0" w:uiPriority="64" w:unhideWhenUsed="0"/>
-    <w:lsdException w:name="Medium List 1 Accent 3" w:semiHidden="0" w:uiPriority="65" w:unhideWhenUsed="0"/>
-    <w:lsdException w:name="Medium List 2 Accent 3" w:semiHidden="0" w:uiPriority="66" w:unhideWhenUsed="0"/>
-    <w:lsdException w:name="Medium Grid 1 Accent 3" w:semiHidden="0" w:uiPriority="67" w:unhideWhenUsed="0"/>
-    <w:lsdException w:name="Medium Grid 2 Accent 3" w:semiHidden="0" w:uiPriority="68" w:unhideWhenUsed="0"/>
-    <w:lsdException w:name="Medium Grid 3 Accent 3" w:semiHidden="0" w:uiPriority="69" w:unhideWhenUsed="0"/>
-    <w:lsdException w:name="Dark List Accent 3" w:semiHidden="0" w:uiPriority="70" w:unhideWhenUsed="0"/>
-    <w:lsdException w:name="Colorful Shading Accent 3" w:semiHidden="0" w:uiPriority="71" w:unhideWhenUsed="0"/>
-    <w:lsdException w:name="Colorful List Accent 3" w:semiHidden="0" w:uiPriority="72" w:unhideWhenUsed="0"/>
-    <w:lsdException w:name="Colorful Grid Accent 3" w:semiHidden="0" w:uiPriority="73" w:unhideWhenUsed="0"/>
-    <w:lsdException w:name="Light Shading Accent 4" w:semiHidden="0" w:uiPriority="60" w:unhideWhenUsed="0"/>
-    <w:lsdException w:name="Light List Accent 4" w:semiHidden="0" w:uiPriority="61" w:unhideWhenUsed="0"/>
-    <w:lsdException w:name="Light Grid Accent 4" w:semiHidden="0" w:uiPriority="62" w:unhideWhenUsed="0"/>
-    <w:lsdException w:name="Medium Shading 1 Accent 4" w:semiHidden="0" w:uiPriority="63" w:unhideWhenUsed="0"/>
-    <w:lsdException w:name="Medium Shading 2 Accent 4" w:semiHidden="0" w:uiPriority="64" w:unhideWhenUsed="0"/>
-    <w:lsdException w:name="Medium List 1 Accent 4" w:semiHidden="0" w:uiPriority="65" w:unhideWhenUsed="0"/>
-    <w:lsdException w:name="Medium List 2 Accent 4" w:semiHidden="0" w:uiPriority="66" w:unhideWhenUsed="0"/>
-    <w:lsdException w:name="Medium Grid 1 Accent 4" w:semiHidden="0" w:uiPriority="67" w:unhideWhenUsed="0"/>
-    <w:lsdException w:name="Medium Grid 2 Accent 4" w:semiHidden="0" w:uiPriority="68" w:unhideWhenUsed="0"/>
-    <w:lsdException w:name="Medium Grid 3 Accent 4" w:semiHidden="0" w:uiPriority="69" w:unhideWhenUsed="0"/>
-    <w:lsdException w:name="Dark List Accent 4" w:semiHidden="0" w:uiPriority="70" w:unhideWhenUsed="0"/>
-    <w:lsdException w:name="Colorful Shading Accent 4" w:semiHidden="0" w:uiPriority="71" w:unhideWhenUsed="0"/>
-    <w:lsdException w:name="Colorful List Accent 4" w:semiHidden="0" w:uiPriority="72" w:unhideWhenUsed="0"/>
-    <w:lsdException w:name="Colorful Grid Accent 4" w:semiHidden="0" w:uiPriority="73" w:unhideWhenUsed="0"/>
-    <w:lsdException w:name="Light Shading Accent 5" w:semiHidden="0" w:uiPriority="60" w:unhideWhenUsed="0"/>
-    <w:lsdException w:name="Light List Accent 5" w:semiHidden="0" w:uiPriority="61" w:unhideWhenUsed="0"/>
-    <w:lsdException w:name="Light Grid Accent 5" w:semiHidden="0" w:uiPriority="62" w:unhideWhenUsed="0"/>
-    <w:lsdException w:name="Medium Shading 1 Accent 5" w:semiHidden="0" w:uiPriority="63" w:unhideWhenUsed="0"/>
-    <w:lsdException w:name="Medium Shading 2 Accent 5" w:semiHidden="0" w:uiPriority="64" w:unhideWhenUsed="0"/>
-    <w:lsdException w:name="Medium List 1 Accent 5" w:semiHidden="0" w:uiPriority="65" w:unhideWhenUsed="0"/>
-    <w:lsdException w:name="Medium List 2 Accent 5" w:semiHidden="0" w:uiPriority="66" w:unhideWhenUsed="0"/>
-    <w:lsdException w:name="Medium Grid 1 Accent 5" w:semiHidden="0" w:uiPriority="67" w:unhideWhenUsed="0"/>
-    <w:lsdException w:name="Medium Grid 2 Accent 5" w:semiHidden="0" w:uiPriority="68" w:unhideWhenUsed="0"/>
-    <w:lsdException w:name="Medium Grid 3 Accent 5" w:semiHidden="0" w:uiPriority="69" w:unhideWhenUsed="0"/>
-    <w:lsdException w:name="Dark List Accent 5" w:semiHidden="0" w:uiPriority="70" w:unhideWhenUsed="0"/>
-    <w:lsdException w:name="Colorful Shading Accent 5" w:semiHidden="0" w:uiPriority="71" w:unhideWhenUsed="0"/>
-    <w:lsdException w:name="Colorful List Accent 5" w:semiHidden="0" w:uiPriority="72" w:unhideWhenUsed="0"/>
-    <w:lsdException w:name="Colorful Grid Accent 5" w:semiHidden="0" w:uiPriority="73" w:unhideWhenUsed="0"/>
-    <w:lsdException w:name="Light Shading Accent 6" w:semiHidden="0" w:uiPriority="60" w:unhideWhenUsed="0"/>
-    <w:lsdException w:name="Light List Accent 6" w:semiHidden="0" w:uiPriority="61" w:unhideWhenUsed="0"/>
-    <w:lsdException w:name="Light Grid Accent 6" w:semiHidden="0" w:uiPriority="62" w:unhideWhenUsed="0"/>
-    <w:lsdException w:name="Medium Shading 1 Accent 6" w:semiHidden="0" w:uiPriority="63" w:unhideWhenUsed="0"/>
-    <w:lsdException w:name="Medium Shading 2 Accent 6" w:semiHidden="0" w:uiPriority="64" w:unhideWhenUsed="0"/>
-    <w:lsdException w:name="Medium List 1 Accent 6" w:semiHidden="0" w:uiPriority="65" w:unhideWhenUsed="0"/>
-    <w:lsdException w:name="Medium List 2 Accent 6" w:semiHidden="0" w:uiPriority="66" w:unhideWhenUsed="0"/>
-    <w:lsdException w:name="Medium Grid 1 Accent 6" w:semiHidden="0" w:uiPriority="67" w:unhideWhenUsed="0"/>
-    <w:lsdException w:name="Medium Grid 2 Accent 6" w:semiHidden="0" w:uiPriority="68" w:unhideWhenUsed="0"/>
-    <w:lsdException w:name="Medium Grid 3 Accent 6" w:semiHidden="0" w:uiPriority="69" w:unhideWhenUsed="0"/>
-    <w:lsdException w:name="Dark List Accent 6" w:semiHidden="0" w:uiPriority="70" w:unhideWhenUsed="0"/>
-    <w:lsdException w:name="Colorful Shading Accent 6" w:semiHidden="0" w:uiPriority="71" w:unhideWhenUsed="0"/>
-    <w:lsdException w:name="Colorful List Accent 6" w:semiHidden="0" w:uiPriority="72" w:unhideWhenUsed="0"/>
-    <w:lsdException w:name="Colorful Grid Accent 6" w:semiHidden="0" w:uiPriority="73" w:unhideWhenUsed="0"/>
-    <w:lsdException w:name="Subtle Emphasis" w:semiHidden="0" w:uiPriority="19" w:unhideWhenUsed="0" w:qFormat="1"/>
-    <w:lsdException w:name="Intense Emphasis" w:semiHidden="0" w:uiPriority="21" w:unhideWhenUsed="0" w:qFormat="1"/>
-    <w:lsdException w:name="Subtle Reference" w:semiHidden="0" w:uiPriority="31" w:unhideWhenUsed="0" w:qFormat="1"/>
-    <w:lsdException w:name="Intense Reference" w:semiHidden="0" w:uiPriority="32" w:unhideWhenUsed="0" w:qFormat="1"/>
-    <w:lsdException w:name="Book Title" w:semiHidden="0" w:uiPriority="33" w:unhideWhenUsed="0" w:qFormat="1"/>
-    <w:lsdException w:name="Bibliography" w:uiPriority="37"/>
-    <w:lsdException w:name="TOC Heading" w:uiPriority="39" w:qFormat="1"/>
-  </w:latentStyles>
-  <w:style w:type="paragraph" w:default="1" w:styleId="Normale">
-    <w:name w:val="Normal"/>
-    <w:qFormat/>
-  </w:style>
-  <w:style w:type="character" w:default="1" w:styleId="Carpredefinitoparagrafo">
-    <w:name w:val="Default Paragraph Font"/>
-    <w:uiPriority w:val="1"/>
-    <w:semiHidden/>
-    <w:unhideWhenUsed/>
-  </w:style>
-  <w:style w:type="table" w:default="1" w:styleId="Tabellanormale">
-    <w:name w:val="Normal Table"/>
-    <w:uiPriority w:val="99"/>
-    <w:semiHidden/>
-    <w:unhideWhenUsed/>
-    <w:tblPr>
-      <w:tblInd w:w="0" w:type="dxa"/>
-      <w:tblCellMar>
-        <w:top w:w="0" w:type="dxa"/>
-        <w:left w:w="108" w:type="dxa"/>
-        <w:bottom w:w="0" w:type="dxa"/>
-        <w:right w:w="108" w:type="dxa"/>
-      </w:tblCellMar>
-    </w:tblPr>
-  </w:style>
-  <w:style w:type="numbering" w:default="1" w:styleId="Nessunelenco">
-    <w:name w:val="No List"/>
-    <w:uiPriority w:val="99"/>
-    <w:semiHidden/>
-    <w:unhideWhenUsed/>
-  </w:style>
-  <w:style w:type="paragraph" w:customStyle="1" w:styleId="8FFBEC81CD0040DEAC61CF6013FFF5F8">
-    <w:name w:val="8FFBEC81CD0040DEAC61CF6013FFF5F8"/>
-    <w:rsid w:val="0072556B"/>
-  </w:style>
-  <w:style w:type="paragraph" w:customStyle="1" w:styleId="DC8C22643711443DB91501DC76B8CEEE">
-    <w:name w:val="DC8C22643711443DB91501DC76B8CEEE"/>
-    <w:rsid w:val="00DF44D5"/>
-  </w:style>
-  <w:style w:type="paragraph" w:customStyle="1" w:styleId="8869DED67C8F4400A7883E155172C392">
-    <w:name w:val="8869DED67C8F4400A7883E155172C392"/>
-    <w:rsid w:val="00DF44D5"/>
-  </w:style>
-  <w:style w:type="paragraph" w:customStyle="1" w:styleId="CFACECA3E6C64CF2B3B04BDB4A614AED">
-    <w:name w:val="CFACECA3E6C64CF2B3B04BDB4A614AED"/>
-    <w:rsid w:val="00DF44D5"/>
-  </w:style>
-</w:styles>
-</file>
-
-<file path=word/glossary/webSettings.xml><?xml version="1.0" encoding="utf-8"?>
-<w:webSettings xmlns:mc="http://schemas.openxmlformats.org/markup-compatibility/2006" xmlns:r="http://schemas.openxmlformats.org/officeDocument/2006/relationships" xmlns:w="http://schemas.openxmlformats.org/wordprocessingml/2006/main" xmlns:w14="http://schemas.microsoft.com/office/word/2010/wordml" mc:Ignorable="w14">
-  <w:optimizeForBrowser/>
-  <w:allowPNG/>
-</w:webSettings>
 </file>
 
 <file path=word/theme/theme1.xml><?xml version="1.0" encoding="utf-8"?>
@@ -4685,7 +4262,7 @@
 </file>
 
 <file path=customXml/itemProps1.xml><?xml version="1.0" encoding="utf-8"?>
-<ds:datastoreItem xmlns:ds="http://schemas.openxmlformats.org/officeDocument/2006/customXml" ds:itemID="{E72779D3-6DB4-409C-85BC-1F3EAF51D122}">
+<ds:datastoreItem xmlns:ds="http://schemas.openxmlformats.org/officeDocument/2006/customXml" ds:itemID="{CFFD9288-F216-41C0-983E-EA1CF1EA1C0B}">
   <ds:schemaRefs>
     <ds:schemaRef ds:uri="http://schemas.openxmlformats.org/officeDocument/2006/bibliography"/>
   </ds:schemaRefs>

</xml_diff>

<commit_message>
Modificato il main, togliendo l'installazione del file di traduzione da qui (tanto lo fa già nel costruttore di legamimainwindow). Continua la relazione
</commit_message>
<xml_diff>
--- a/relazione.docx
+++ b/relazione.docx
@@ -388,14 +388,34 @@
           <w:szCs w:val="20"/>
         </w:rPr>
       </w:pPr>
+      <w:proofErr w:type="spellStart"/>
       <w:r>
         <w:rPr>
           <w:i/>
           <w:sz w:val="20"/>
           <w:szCs w:val="20"/>
         </w:rPr>
-        <w:t>Audaces fortuna iuvat</w:t>
-      </w:r>
+        <w:t>Audaces</w:t>
+      </w:r>
+      <w:proofErr w:type="spellEnd"/>
+      <w:r>
+        <w:rPr>
+          <w:i/>
+          <w:sz w:val="20"/>
+          <w:szCs w:val="20"/>
+        </w:rPr>
+        <w:t xml:space="preserve"> fortuna </w:t>
+      </w:r>
+      <w:proofErr w:type="spellStart"/>
+      <w:r>
+        <w:rPr>
+          <w:i/>
+          <w:sz w:val="20"/>
+          <w:szCs w:val="20"/>
+        </w:rPr>
+        <w:t>iuvat</w:t>
+      </w:r>
+      <w:proofErr w:type="spellEnd"/>
     </w:p>
     <w:p>
       <w:pPr>
@@ -523,6 +543,7 @@
           <w:pPr>
             <w:pStyle w:val="Sommario1"/>
             <w:rPr>
+              <w:b w:val="0"/>
               <w:sz w:val="22"/>
               <w:szCs w:val="22"/>
               <w:lang w:eastAsia="it-IT"/>
@@ -537,7 +558,7 @@
           <w:r>
             <w:fldChar w:fldCharType="separate"/>
           </w:r>
-          <w:hyperlink w:anchor="_Toc303958927" w:history="1">
+          <w:hyperlink w:anchor="_Toc304025187" w:history="1">
             <w:r>
               <w:rPr>
                 <w:rStyle w:val="Collegamentoipertestuale"/>
@@ -560,7 +581,7 @@
               <w:rPr>
                 <w:webHidden/>
               </w:rPr>
-              <w:instrText xml:space="preserve"> PAGEREF _Toc303958927 \h </w:instrText>
+              <w:instrText xml:space="preserve"> PAGEREF _Toc304025187 \h </w:instrText>
             </w:r>
             <w:r>
               <w:rPr>
@@ -577,7 +598,7 @@
               <w:rPr>
                 <w:webHidden/>
               </w:rPr>
-              <w:t>2</w:t>
+              <w:t>4</w:t>
             </w:r>
             <w:r>
               <w:rPr>
@@ -600,7 +621,7 @@
               <w:lang w:eastAsia="it-IT"/>
             </w:rPr>
           </w:pPr>
-          <w:hyperlink w:anchor="_Toc303958928" w:history="1">
+          <w:hyperlink w:anchor="_Toc304025188" w:history="1">
             <w:r>
               <w:rPr>
                 <w:rStyle w:val="Collegamentoipertestuale"/>
@@ -627,7 +648,7 @@
                 <w:noProof/>
                 <w:webHidden/>
               </w:rPr>
-              <w:instrText xml:space="preserve"> PAGEREF _Toc303958928 \h </w:instrText>
+              <w:instrText xml:space="preserve"> PAGEREF _Toc304025188 \h </w:instrText>
             </w:r>
             <w:r>
               <w:rPr>
@@ -647,7 +668,7 @@
                 <w:noProof/>
                 <w:webHidden/>
               </w:rPr>
-              <w:t>2</w:t>
+              <w:t>4</w:t>
             </w:r>
             <w:r>
               <w:rPr>
@@ -671,7 +692,7 @@
               <w:lang w:eastAsia="it-IT"/>
             </w:rPr>
           </w:pPr>
-          <w:hyperlink w:anchor="_Toc303958929" w:history="1">
+          <w:hyperlink w:anchor="_Toc304025189" w:history="1">
             <w:r>
               <w:rPr>
                 <w:rStyle w:val="Collegamentoipertestuale"/>
@@ -698,7 +719,7 @@
                 <w:noProof/>
                 <w:webHidden/>
               </w:rPr>
-              <w:instrText xml:space="preserve"> PAGEREF _Toc303958929 \h </w:instrText>
+              <w:instrText xml:space="preserve"> PAGEREF _Toc304025189 \h </w:instrText>
             </w:r>
             <w:r>
               <w:rPr>
@@ -718,7 +739,7 @@
                 <w:noProof/>
                 <w:webHidden/>
               </w:rPr>
-              <w:t>2</w:t>
+              <w:t>4</w:t>
             </w:r>
             <w:r>
               <w:rPr>
@@ -733,12 +754,13 @@
           <w:pPr>
             <w:pStyle w:val="Sommario1"/>
             <w:rPr>
+              <w:b w:val="0"/>
               <w:sz w:val="22"/>
               <w:szCs w:val="22"/>
               <w:lang w:eastAsia="it-IT"/>
             </w:rPr>
           </w:pPr>
-          <w:hyperlink w:anchor="_Toc303958930" w:history="1">
+          <w:hyperlink w:anchor="_Toc304025190" w:history="1">
             <w:r>
               <w:rPr>
                 <w:rStyle w:val="Collegamentoipertestuale"/>
@@ -761,7 +783,7 @@
               <w:rPr>
                 <w:webHidden/>
               </w:rPr>
-              <w:instrText xml:space="preserve"> PAGEREF _Toc303958930 \h </w:instrText>
+              <w:instrText xml:space="preserve"> PAGEREF _Toc304025190 \h </w:instrText>
             </w:r>
             <w:r>
               <w:rPr>
@@ -778,7 +800,7 @@
               <w:rPr>
                 <w:webHidden/>
               </w:rPr>
-              <w:t>2</w:t>
+              <w:t>5</w:t>
             </w:r>
             <w:r>
               <w:rPr>
@@ -801,7 +823,7 @@
               <w:lang w:eastAsia="it-IT"/>
             </w:rPr>
           </w:pPr>
-          <w:hyperlink w:anchor="_Toc303958931" w:history="1">
+          <w:hyperlink w:anchor="_Toc304025191" w:history="1">
             <w:r>
               <w:rPr>
                 <w:rStyle w:val="Collegamentoipertestuale"/>
@@ -828,7 +850,7 @@
                 <w:noProof/>
                 <w:webHidden/>
               </w:rPr>
-              <w:instrText xml:space="preserve"> PAGEREF _Toc303958931 \h </w:instrText>
+              <w:instrText xml:space="preserve"> PAGEREF _Toc304025191 \h </w:instrText>
             </w:r>
             <w:r>
               <w:rPr>
@@ -848,7 +870,362 @@
                 <w:noProof/>
                 <w:webHidden/>
               </w:rPr>
-              <w:t>2</w:t>
+              <w:t>5</w:t>
+            </w:r>
+            <w:r>
+              <w:rPr>
+                <w:noProof/>
+                <w:webHidden/>
+              </w:rPr>
+              <w:fldChar w:fldCharType="end"/>
+            </w:r>
+          </w:hyperlink>
+        </w:p>
+        <w:p>
+          <w:pPr>
+            <w:pStyle w:val="Sommario3"/>
+            <w:tabs>
+              <w:tab w:val="right" w:leader="dot" w:pos="8290"/>
+            </w:tabs>
+            <w:rPr>
+              <w:noProof/>
+              <w:sz w:val="22"/>
+              <w:szCs w:val="22"/>
+              <w:lang w:eastAsia="it-IT"/>
+            </w:rPr>
+          </w:pPr>
+          <w:hyperlink w:anchor="_Toc304025192" w:history="1">
+            <w:r>
+              <w:rPr>
+                <w:rStyle w:val="Collegamentoipertestuale"/>
+                <w:noProof/>
+              </w:rPr>
+              <w:t>Legami</w:t>
+            </w:r>
+            <w:r>
+              <w:rPr>
+                <w:noProof/>
+                <w:webHidden/>
+              </w:rPr>
+              <w:tab/>
+            </w:r>
+            <w:r>
+              <w:rPr>
+                <w:noProof/>
+                <w:webHidden/>
+              </w:rPr>
+              <w:fldChar w:fldCharType="begin"/>
+            </w:r>
+            <w:r>
+              <w:rPr>
+                <w:noProof/>
+                <w:webHidden/>
+              </w:rPr>
+              <w:instrText xml:space="preserve"> PAGEREF _Toc304025192 \h </w:instrText>
+            </w:r>
+            <w:r>
+              <w:rPr>
+                <w:noProof/>
+                <w:webHidden/>
+              </w:rPr>
+            </w:r>
+            <w:r>
+              <w:rPr>
+                <w:noProof/>
+                <w:webHidden/>
+              </w:rPr>
+              <w:fldChar w:fldCharType="separate"/>
+            </w:r>
+            <w:r>
+              <w:rPr>
+                <w:noProof/>
+                <w:webHidden/>
+              </w:rPr>
+              <w:t>5</w:t>
+            </w:r>
+            <w:r>
+              <w:rPr>
+                <w:noProof/>
+                <w:webHidden/>
+              </w:rPr>
+              <w:fldChar w:fldCharType="end"/>
+            </w:r>
+          </w:hyperlink>
+        </w:p>
+        <w:p>
+          <w:pPr>
+            <w:pStyle w:val="Sommario3"/>
+            <w:tabs>
+              <w:tab w:val="right" w:leader="dot" w:pos="8290"/>
+            </w:tabs>
+            <w:rPr>
+              <w:noProof/>
+              <w:sz w:val="22"/>
+              <w:szCs w:val="22"/>
+              <w:lang w:eastAsia="it-IT"/>
+            </w:rPr>
+          </w:pPr>
+          <w:hyperlink w:anchor="_Toc304025193" w:history="1">
+            <w:r>
+              <w:rPr>
+                <w:rStyle w:val="Collegamentoipertestuale"/>
+                <w:noProof/>
+              </w:rPr>
+              <w:t>Loader</w:t>
+            </w:r>
+            <w:r>
+              <w:rPr>
+                <w:noProof/>
+                <w:webHidden/>
+              </w:rPr>
+              <w:tab/>
+            </w:r>
+            <w:r>
+              <w:rPr>
+                <w:noProof/>
+                <w:webHidden/>
+              </w:rPr>
+              <w:fldChar w:fldCharType="begin"/>
+            </w:r>
+            <w:r>
+              <w:rPr>
+                <w:noProof/>
+                <w:webHidden/>
+              </w:rPr>
+              <w:instrText xml:space="preserve"> PAGEREF _Toc304025193 \h </w:instrText>
+            </w:r>
+            <w:r>
+              <w:rPr>
+                <w:noProof/>
+                <w:webHidden/>
+              </w:rPr>
+            </w:r>
+            <w:r>
+              <w:rPr>
+                <w:noProof/>
+                <w:webHidden/>
+              </w:rPr>
+              <w:fldChar w:fldCharType="separate"/>
+            </w:r>
+            <w:r>
+              <w:rPr>
+                <w:noProof/>
+                <w:webHidden/>
+              </w:rPr>
+              <w:t>5</w:t>
+            </w:r>
+            <w:r>
+              <w:rPr>
+                <w:noProof/>
+                <w:webHidden/>
+              </w:rPr>
+              <w:fldChar w:fldCharType="end"/>
+            </w:r>
+          </w:hyperlink>
+        </w:p>
+        <w:p>
+          <w:pPr>
+            <w:pStyle w:val="Sommario3"/>
+            <w:tabs>
+              <w:tab w:val="right" w:leader="dot" w:pos="8290"/>
+            </w:tabs>
+            <w:rPr>
+              <w:noProof/>
+              <w:sz w:val="22"/>
+              <w:szCs w:val="22"/>
+              <w:lang w:eastAsia="it-IT"/>
+            </w:rPr>
+          </w:pPr>
+          <w:hyperlink w:anchor="_Toc304025194" w:history="1">
+            <w:r>
+              <w:rPr>
+                <w:rStyle w:val="Collegamentoipertestuale"/>
+                <w:noProof/>
+              </w:rPr>
+              <w:t>Account / CompanyAccount / UserAccount</w:t>
+            </w:r>
+            <w:r>
+              <w:rPr>
+                <w:noProof/>
+                <w:webHidden/>
+              </w:rPr>
+              <w:tab/>
+            </w:r>
+            <w:r>
+              <w:rPr>
+                <w:noProof/>
+                <w:webHidden/>
+              </w:rPr>
+              <w:fldChar w:fldCharType="begin"/>
+            </w:r>
+            <w:r>
+              <w:rPr>
+                <w:noProof/>
+                <w:webHidden/>
+              </w:rPr>
+              <w:instrText xml:space="preserve"> PAGEREF _Toc304025194 \h </w:instrText>
+            </w:r>
+            <w:r>
+              <w:rPr>
+                <w:noProof/>
+                <w:webHidden/>
+              </w:rPr>
+            </w:r>
+            <w:r>
+              <w:rPr>
+                <w:noProof/>
+                <w:webHidden/>
+              </w:rPr>
+              <w:fldChar w:fldCharType="separate"/>
+            </w:r>
+            <w:r>
+              <w:rPr>
+                <w:noProof/>
+                <w:webHidden/>
+              </w:rPr>
+              <w:t>5</w:t>
+            </w:r>
+            <w:r>
+              <w:rPr>
+                <w:noProof/>
+                <w:webHidden/>
+              </w:rPr>
+              <w:fldChar w:fldCharType="end"/>
+            </w:r>
+          </w:hyperlink>
+        </w:p>
+        <w:p>
+          <w:pPr>
+            <w:pStyle w:val="Sommario3"/>
+            <w:tabs>
+              <w:tab w:val="right" w:leader="dot" w:pos="8290"/>
+            </w:tabs>
+            <w:rPr>
+              <w:noProof/>
+              <w:sz w:val="22"/>
+              <w:szCs w:val="22"/>
+              <w:lang w:eastAsia="it-IT"/>
+            </w:rPr>
+          </w:pPr>
+          <w:hyperlink w:anchor="_Toc304025195" w:history="1">
+            <w:r>
+              <w:rPr>
+                <w:rStyle w:val="Collegamentoipertestuale"/>
+                <w:noProof/>
+              </w:rPr>
+              <w:t>CompanyInfo / UserInfo</w:t>
+            </w:r>
+            <w:r>
+              <w:rPr>
+                <w:noProof/>
+                <w:webHidden/>
+              </w:rPr>
+              <w:tab/>
+            </w:r>
+            <w:r>
+              <w:rPr>
+                <w:noProof/>
+                <w:webHidden/>
+              </w:rPr>
+              <w:fldChar w:fldCharType="begin"/>
+            </w:r>
+            <w:r>
+              <w:rPr>
+                <w:noProof/>
+                <w:webHidden/>
+              </w:rPr>
+              <w:instrText xml:space="preserve"> PAGEREF _Toc304025195 \h </w:instrText>
+            </w:r>
+            <w:r>
+              <w:rPr>
+                <w:noProof/>
+                <w:webHidden/>
+              </w:rPr>
+            </w:r>
+            <w:r>
+              <w:rPr>
+                <w:noProof/>
+                <w:webHidden/>
+              </w:rPr>
+              <w:fldChar w:fldCharType="separate"/>
+            </w:r>
+            <w:r>
+              <w:rPr>
+                <w:noProof/>
+                <w:webHidden/>
+              </w:rPr>
+              <w:t>5</w:t>
+            </w:r>
+            <w:r>
+              <w:rPr>
+                <w:noProof/>
+                <w:webHidden/>
+              </w:rPr>
+              <w:fldChar w:fldCharType="end"/>
+            </w:r>
+          </w:hyperlink>
+        </w:p>
+        <w:p>
+          <w:pPr>
+            <w:pStyle w:val="Sommario3"/>
+            <w:tabs>
+              <w:tab w:val="right" w:leader="dot" w:pos="8290"/>
+            </w:tabs>
+            <w:rPr>
+              <w:noProof/>
+              <w:sz w:val="22"/>
+              <w:szCs w:val="22"/>
+              <w:lang w:eastAsia="it-IT"/>
+            </w:rPr>
+          </w:pPr>
+          <w:hyperlink w:anchor="_Toc304025196" w:history="1">
+            <w:r>
+              <w:rPr>
+                <w:rStyle w:val="Collegamentoipertestuale"/>
+                <w:noProof/>
+              </w:rPr>
+              <w:t>Username</w:t>
+            </w:r>
+            <w:r>
+              <w:rPr>
+                <w:noProof/>
+                <w:webHidden/>
+              </w:rPr>
+              <w:tab/>
+            </w:r>
+            <w:r>
+              <w:rPr>
+                <w:noProof/>
+                <w:webHidden/>
+              </w:rPr>
+              <w:fldChar w:fldCharType="begin"/>
+            </w:r>
+            <w:r>
+              <w:rPr>
+                <w:noProof/>
+                <w:webHidden/>
+              </w:rPr>
+              <w:instrText xml:space="preserve"> PAGEREF _Toc304025196 \h </w:instrText>
+            </w:r>
+            <w:r>
+              <w:rPr>
+                <w:noProof/>
+                <w:webHidden/>
+              </w:rPr>
+            </w:r>
+            <w:r>
+              <w:rPr>
+                <w:noProof/>
+                <w:webHidden/>
+              </w:rPr>
+              <w:fldChar w:fldCharType="separate"/>
+            </w:r>
+            <w:r>
+              <w:rPr>
+                <w:noProof/>
+                <w:webHidden/>
+              </w:rPr>
+              <w:t>6</w:t>
             </w:r>
             <w:r>
               <w:rPr>
@@ -889,7 +1266,7 @@
       <w:pPr>
         <w:pStyle w:val="Titolo1"/>
       </w:pPr>
-      <w:bookmarkStart w:id="0" w:name="_Toc303958927"/>
+      <w:bookmarkStart w:id="0" w:name="_Toc304025187"/>
       <w:r>
         <w:lastRenderedPageBreak/>
         <w:t>Introduzione e note di sviluppo</w:t>
@@ -898,6 +1275,9 @@
     </w:p>
     <w:p/>
     <w:p>
+      <w:pPr>
+        <w:jc w:val="both"/>
+      </w:pPr>
       <w:r>
         <w:t>Legami</w:t>
       </w:r>
@@ -977,7 +1357,7 @@
       <w:pPr>
         <w:pStyle w:val="Titolo2"/>
       </w:pPr>
-      <w:bookmarkStart w:id="1" w:name="_Toc303958928"/>
+      <w:bookmarkStart w:id="1" w:name="_Toc304025188"/>
       <w:r>
         <w:t>Variabili di sviluppo</w:t>
       </w:r>
@@ -994,6 +1374,7 @@
           <w:lang w:val="en-US"/>
         </w:rPr>
       </w:pPr>
+      <w:proofErr w:type="spellStart"/>
       <w:r>
         <w:rPr>
           <w:b/>
@@ -1001,6 +1382,7 @@
         </w:rPr>
         <w:t>Sistema</w:t>
       </w:r>
+      <w:proofErr w:type="spellEnd"/>
       <w:r>
         <w:rPr>
           <w:b/>
@@ -1008,6 +1390,7 @@
         </w:rPr>
         <w:t xml:space="preserve"> </w:t>
       </w:r>
+      <w:proofErr w:type="spellStart"/>
       <w:r>
         <w:rPr>
           <w:b/>
@@ -1015,6 +1398,7 @@
         </w:rPr>
         <w:t>operativo</w:t>
       </w:r>
+      <w:proofErr w:type="spellEnd"/>
       <w:r>
         <w:rPr>
           <w:b/>
@@ -1113,7 +1497,7 @@
       <w:pPr>
         <w:pStyle w:val="Titolo2"/>
       </w:pPr>
-      <w:bookmarkStart w:id="2" w:name="_Toc303958929"/>
+      <w:bookmarkStart w:id="2" w:name="_Toc304025189"/>
       <w:r>
         <w:t xml:space="preserve">Note </w:t>
       </w:r>
@@ -1175,8 +1559,13 @@
         </w:numPr>
       </w:pPr>
       <w:r>
-        <w:t>Username: root</w:t>
-      </w:r>
+        <w:t xml:space="preserve">Username: </w:t>
+      </w:r>
+      <w:proofErr w:type="spellStart"/>
+      <w:r>
+        <w:t>root</w:t>
+      </w:r>
+      <w:proofErr w:type="spellEnd"/>
     </w:p>
     <w:p>
       <w:pPr>
@@ -1193,7 +1582,35 @@
         <w:rPr>
           <w:lang w:val="en-US"/>
         </w:rPr>
-        <w:t>Password: “there is no password” (senza virgolette)</w:t>
+        <w:t>Password: “there is no password” (</w:t>
+      </w:r>
+      <w:proofErr w:type="spellStart"/>
+      <w:r>
+        <w:rPr>
+          <w:lang w:val="en-US"/>
+        </w:rPr>
+        <w:t>senza</w:t>
+      </w:r>
+      <w:proofErr w:type="spellEnd"/>
+      <w:r>
+        <w:rPr>
+          <w:lang w:val="en-US"/>
+        </w:rPr>
+        <w:t xml:space="preserve"> </w:t>
+      </w:r>
+      <w:proofErr w:type="spellStart"/>
+      <w:r>
+        <w:rPr>
+          <w:lang w:val="en-US"/>
+        </w:rPr>
+        <w:t>virgolette</w:t>
+      </w:r>
+      <w:proofErr w:type="spellEnd"/>
+      <w:r>
+        <w:rPr>
+          <w:lang w:val="en-US"/>
+        </w:rPr>
+        <w:t>)</w:t>
       </w:r>
     </w:p>
     <w:p>
@@ -1207,18 +1624,22 @@
       <w:r>
         <w:t>La cartella “</w:t>
       </w:r>
+      <w:proofErr w:type="spellStart"/>
       <w:r>
         <w:rPr>
           <w:i/>
         </w:rPr>
         <w:t>lib</w:t>
       </w:r>
+      <w:proofErr w:type="spellEnd"/>
       <w:r>
         <w:t xml:space="preserve">” contiene i file </w:t>
       </w:r>
+      <w:proofErr w:type="spellStart"/>
       <w:r>
         <w:t>header</w:t>
       </w:r>
+      <w:proofErr w:type="spellEnd"/>
       <w:r>
         <w:t xml:space="preserve"> e i sorgenti della parte logica del programma, ovvero tutte quelle classi che si occupano della gestione vera e propria delle informazioni e dei dati</w:t>
       </w:r>
@@ -1234,18 +1655,22 @@
       <w:r>
         <w:t>La cartella “</w:t>
       </w:r>
+      <w:proofErr w:type="spellStart"/>
       <w:r>
         <w:rPr>
           <w:i/>
         </w:rPr>
         <w:t>gui</w:t>
       </w:r>
+      <w:proofErr w:type="spellEnd"/>
       <w:r>
         <w:t xml:space="preserve">” contiene i file </w:t>
       </w:r>
+      <w:proofErr w:type="spellStart"/>
       <w:r>
         <w:t>header</w:t>
       </w:r>
+      <w:proofErr w:type="spellEnd"/>
       <w:r>
         <w:t xml:space="preserve"> e i file sorgenti della parte grafica del programma, mera </w:t>
       </w:r>
@@ -1267,12 +1692,14 @@
       <w:r>
         <w:t>La cartella “</w:t>
       </w:r>
+      <w:proofErr w:type="spellStart"/>
       <w:r>
         <w:rPr>
           <w:i/>
         </w:rPr>
         <w:t>translation</w:t>
       </w:r>
+      <w:proofErr w:type="spellEnd"/>
       <w:r>
         <w:t>” contiene i file di traduzione del programma.</w:t>
       </w:r>
@@ -1335,71 +1762,91 @@
         </w:rPr>
         <w:t xml:space="preserve"> utilizzando il comando “</w:t>
       </w:r>
+      <w:proofErr w:type="spellStart"/>
       <w:r>
         <w:rPr>
           <w:rFonts w:cs="Arial"/>
           <w:i/>
         </w:rPr>
-        <w:t>qmake –project</w:t>
-      </w:r>
-      <w:r>
-        <w:rPr>
-          <w:rFonts w:cs="Arial"/>
-        </w:rPr>
-        <w:t>”, si</w:t>
-      </w:r>
-      <w:r>
-        <w:rPr>
-          <w:rFonts w:cs="Arial"/>
-        </w:rPr>
-        <w:t xml:space="preserve"> dovrà aggiungere la stringa “</w:t>
-      </w:r>
+        <w:t>qmake</w:t>
+      </w:r>
+      <w:proofErr w:type="spellEnd"/>
       <w:r>
         <w:rPr>
           <w:rFonts w:cs="Arial"/>
           <w:i/>
         </w:rPr>
-        <w:t>QT += xml</w:t>
-      </w:r>
-      <w:r>
-        <w:rPr>
-          <w:rFonts w:cs="Arial"/>
-        </w:rPr>
-        <w:t>” in quanto, diversamente, non verrebbero incluse le librerie Qt responsabili della gestione dei</w:t>
-      </w:r>
-      <w:r>
-        <w:rPr>
-          <w:rFonts w:cs="Arial"/>
-        </w:rPr>
-        <w:t xml:space="preserve"> file xml e quindi il programma risulterebbe non compilante</w:t>
-      </w:r>
-      <w:r>
-        <w:rPr>
-          <w:rFonts w:cs="Arial"/>
-        </w:rPr>
-        <w:t>.</w:t>
-      </w:r>
-    </w:p>
-    <w:p>
-      <w:r>
-        <w:rPr>
-          <w:rFonts w:cs="Arial"/>
-        </w:rPr>
-        <w:t>Inoltre la car</w:t>
-      </w:r>
-      <w:r>
-        <w:rPr>
-          <w:rFonts w:cs="Arial"/>
-        </w:rPr>
-        <w:t>tella “</w:t>
-      </w:r>
+        <w:t xml:space="preserve"> –</w:t>
+      </w:r>
+      <w:proofErr w:type="spellStart"/>
       <w:r>
         <w:rPr>
           <w:rFonts w:cs="Arial"/>
           <w:i/>
         </w:rPr>
+        <w:t>project</w:t>
+      </w:r>
+      <w:proofErr w:type="spellEnd"/>
+      <w:r>
+        <w:rPr>
+          <w:rFonts w:cs="Arial"/>
+        </w:rPr>
+        <w:t>”, si</w:t>
+      </w:r>
+      <w:r>
+        <w:rPr>
+          <w:rFonts w:cs="Arial"/>
+        </w:rPr>
+        <w:t xml:space="preserve"> dovrà aggiungere la stringa “</w:t>
+      </w:r>
+      <w:r>
+        <w:rPr>
+          <w:rFonts w:cs="Arial"/>
+          <w:i/>
+        </w:rPr>
+        <w:t>QT += xml</w:t>
+      </w:r>
+      <w:r>
+        <w:rPr>
+          <w:rFonts w:cs="Arial"/>
+        </w:rPr>
+        <w:t>” in quanto, diversamente, non verrebbero incluse le librerie Qt responsabili della gestione dei</w:t>
+      </w:r>
+      <w:r>
+        <w:rPr>
+          <w:rFonts w:cs="Arial"/>
+        </w:rPr>
+        <w:t xml:space="preserve"> file xml e quindi il programma risulterebbe non compilante</w:t>
+      </w:r>
+      <w:r>
+        <w:rPr>
+          <w:rFonts w:cs="Arial"/>
+        </w:rPr>
+        <w:t>.</w:t>
+      </w:r>
+    </w:p>
+    <w:p>
+      <w:r>
+        <w:rPr>
+          <w:rFonts w:cs="Arial"/>
+        </w:rPr>
+        <w:t>Inoltre la car</w:t>
+      </w:r>
+      <w:r>
+        <w:rPr>
+          <w:rFonts w:cs="Arial"/>
+        </w:rPr>
+        <w:t>tella “</w:t>
+      </w:r>
+      <w:proofErr w:type="spellStart"/>
+      <w:r>
+        <w:rPr>
+          <w:rFonts w:cs="Arial"/>
+          <w:i/>
+        </w:rPr>
         <w:t>translation</w:t>
       </w:r>
+      <w:proofErr w:type="spellEnd"/>
       <w:r>
         <w:rPr>
           <w:rFonts w:cs="Arial"/>
@@ -1438,7 +1885,7 @@
       <w:pPr>
         <w:pStyle w:val="Titolo1"/>
       </w:pPr>
-      <w:bookmarkStart w:id="3" w:name="_Toc303958930"/>
+      <w:bookmarkStart w:id="3" w:name="_Toc304025190"/>
       <w:r>
         <w:lastRenderedPageBreak/>
         <w:t>Logica del programma</w:t>
@@ -1448,7 +1895,22 @@
     <w:p/>
     <w:p>
       <w:r>
-        <w:t xml:space="preserve">La “logica del programma” è quella parte di Legami deputata alla memorizzazione e all’elaborazione </w:t>
+        <w:t xml:space="preserve">La “logica del programma” è quella parte di </w:t>
+      </w:r>
+      <w:r>
+        <w:t>Legami</w:t>
+      </w:r>
+      <w:r>
+        <w:rPr>
+          <w:rFonts w:ascii="Arial" w:hAnsi="Arial" w:cs="Arial"/>
+          <w:sz w:val="26"/>
+          <w:szCs w:val="26"/>
+          <w:vertAlign w:val="superscript"/>
+        </w:rPr>
+        <w:t>©</w:t>
+      </w:r>
+      <w:r>
+        <w:t xml:space="preserve"> deputata alla memorizzazione e all’elaborazione </w:t>
       </w:r>
       <w:r>
         <w:t>dei</w:t>
@@ -1465,7 +1927,21 @@
         <w:rPr>
           <w:i/>
         </w:rPr>
-        <w:t>./lib/</w:t>
+        <w:t>./</w:t>
+      </w:r>
+      <w:proofErr w:type="spellStart"/>
+      <w:r>
+        <w:rPr>
+          <w:i/>
+        </w:rPr>
+        <w:t>lib</w:t>
+      </w:r>
+      <w:proofErr w:type="spellEnd"/>
+      <w:r>
+        <w:rPr>
+          <w:i/>
+        </w:rPr>
+        <w:t>/</w:t>
       </w:r>
       <w:r>
         <w:t xml:space="preserve"> della cartella di progetto ed è strutturata in 13 classi.</w:t>
@@ -1473,7 +1949,15 @@
     </w:p>
     <w:p>
       <w:r>
-        <w:t>L’idea che è stata seguita è divergente rispetto a quanto proposto dal Prof. Ranzato, in quanto non segue minimamente le specifiche min</w:t>
+        <w:t xml:space="preserve">L’idea che è stata seguita è divergente rispetto a quanto proposto dal Prof. </w:t>
+      </w:r>
+      <w:proofErr w:type="spellStart"/>
+      <w:r>
+        <w:t>Ranzato</w:t>
+      </w:r>
+      <w:proofErr w:type="spellEnd"/>
+      <w:r>
+        <w:t>, in quanto non segue minimamente le specifiche min</w:t>
       </w:r>
       <w:r>
         <w:t>ime richieste, anche se riprendono</w:t>
@@ -1493,63 +1977,316 @@
         <w:t xml:space="preserve">Quindi </w:t>
       </w:r>
       <w:r>
-        <w:t>ho reimplementato</w:t>
-      </w:r>
-      <w:bookmarkStart w:id="4" w:name="_GoBack"/>
+        <w:t>ho reimplementato la struttura di base affinché rispecchiasse</w:t>
+      </w:r>
+      <w:r>
+        <w:t xml:space="preserve"> la mia idea di questo programma che mi sono fatto basandomi sui già esistenti social network </w:t>
+      </w:r>
+      <w:proofErr w:type="spellStart"/>
+      <w:r>
+        <w:t>Linkedin</w:t>
+      </w:r>
+      <w:proofErr w:type="spellEnd"/>
+      <w:r>
+        <w:t xml:space="preserve"> e </w:t>
+      </w:r>
+      <w:proofErr w:type="spellStart"/>
+      <w:r>
+        <w:t>Twitter</w:t>
+      </w:r>
+      <w:proofErr w:type="spellEnd"/>
+      <w:r>
+        <w:t>.</w:t>
+      </w:r>
+    </w:p>
+    <w:p>
+      <w:pPr>
+        <w:pStyle w:val="Titolo2"/>
+      </w:pPr>
+      <w:bookmarkStart w:id="4" w:name="_Toc304025191"/>
+      <w:r>
+        <w:t>Descrizione testuale delle classi:</w:t>
+      </w:r>
       <w:bookmarkEnd w:id="4"/>
-      <w:r>
-        <w:t xml:space="preserve"> la struttura di base affinché rispecchiasse</w:t>
-      </w:r>
-      <w:r>
-        <w:t xml:space="preserve"> la mia idea di questo programma che mi sono fatto basandomi sui già esistenti social network Linkedin e Twitter.</w:t>
-      </w:r>
-    </w:p>
-    <w:p>
-      <w:r>
-        <w:t>Ma vediamo in generale qual è il compito di queste classi.</w:t>
-      </w:r>
-    </w:p>
-    <w:p>
-      <w:pPr>
-        <w:pStyle w:val="Titolo2"/>
-      </w:pPr>
-      <w:bookmarkStart w:id="5" w:name="_Toc303958931"/>
-      <w:r>
-        <w:t>Descrizione testuale delle classi:</w:t>
+    </w:p>
+    <w:p>
+      <w:pPr>
+        <w:ind w:left="360"/>
+      </w:pPr>
+      <w:bookmarkStart w:id="5" w:name="_Toc304025192"/>
+      <w:r>
+        <w:rPr>
+          <w:rStyle w:val="Titolo3Carattere"/>
+        </w:rPr>
+        <w:t>Legami</w:t>
       </w:r>
       <w:bookmarkEnd w:id="5"/>
+      <w:r>
+        <w:t xml:space="preserve">: è la madre di tutte le classi logiche, se così possiamo definirla. E’ responsabile di contenere il database di tutti gli utenti, di tutti i gruppi e di tutti i messaggi, oltre </w:t>
+      </w:r>
+      <w:r>
+        <w:t>a tenere memoria di quale account sia</w:t>
+      </w:r>
+      <w:r>
+        <w:t xml:space="preserve"> “loggato” in un </w:t>
+      </w:r>
+      <w:r>
+        <w:t xml:space="preserve">determinato </w:t>
+      </w:r>
+      <w:r>
+        <w:t>momento. Contiene diverse funzionalità come la ricerca divisa in varie tipologie, inserimento o rimozione di messaggi, gruppi e utenti. Tiene in memoria anche il puntatore alla classe deputata alla lettura/scrittura nel database</w:t>
+      </w:r>
+      <w:r>
+        <w:t>.</w:t>
+      </w:r>
+    </w:p>
+    <w:p>
+      <w:pPr>
+        <w:ind w:left="360"/>
+      </w:pPr>
+      <w:bookmarkStart w:id="6" w:name="_Toc304025193"/>
+      <w:proofErr w:type="spellStart"/>
+      <w:r>
+        <w:rPr>
+          <w:rStyle w:val="Titolo3Carattere"/>
+        </w:rPr>
+        <w:t>Loader</w:t>
+      </w:r>
+      <w:bookmarkEnd w:id="6"/>
+      <w:proofErr w:type="spellEnd"/>
+      <w:r>
+        <w:t>:</w:t>
+      </w:r>
+      <w:r>
+        <w:t xml:space="preserve"> questa classe si occupa della lettura e scrittura del database in un file xml. È stata scelta questa implementazione del database perché più semplice rispetto ad un database vero e proprio realizzato in </w:t>
+      </w:r>
+      <w:proofErr w:type="spellStart"/>
+      <w:r>
+        <w:t>SQLite</w:t>
+      </w:r>
+      <w:proofErr w:type="spellEnd"/>
+      <w:r>
+        <w:t>, in quanto più ampiamente documentato</w:t>
+      </w:r>
+      <w:r>
+        <w:t>.</w:t>
+      </w:r>
+    </w:p>
+    <w:p>
+      <w:pPr>
+        <w:ind w:left="360"/>
+      </w:pPr>
+      <w:bookmarkStart w:id="7" w:name="_Toc304025194"/>
+      <w:r>
+        <w:rPr>
+          <w:rStyle w:val="Titolo3Carattere"/>
+        </w:rPr>
+        <w:t xml:space="preserve">Account / </w:t>
+      </w:r>
+      <w:proofErr w:type="spellStart"/>
+      <w:r>
+        <w:rPr>
+          <w:rStyle w:val="Titolo3Carattere"/>
+        </w:rPr>
+        <w:t>CompanyAccount</w:t>
+      </w:r>
+      <w:proofErr w:type="spellEnd"/>
+      <w:r>
+        <w:rPr>
+          <w:rStyle w:val="Titolo3Carattere"/>
+        </w:rPr>
+        <w:t xml:space="preserve"> / </w:t>
+      </w:r>
+      <w:proofErr w:type="spellStart"/>
+      <w:r>
+        <w:rPr>
+          <w:rStyle w:val="Titolo3Carattere"/>
+        </w:rPr>
+        <w:t>UserAccount</w:t>
+      </w:r>
+      <w:bookmarkEnd w:id="7"/>
+      <w:proofErr w:type="spellEnd"/>
+      <w:r>
+        <w:rPr>
+          <w:b/>
+        </w:rPr>
+        <w:t xml:space="preserve">: </w:t>
+      </w:r>
+      <w:r>
+        <w:t xml:space="preserve">rispetto alle specifiche, ho deciso di creare la gerarchia degli account a partire dalla divisione di questi in account utente e account aziendali. Un </w:t>
+      </w:r>
+      <w:r>
+        <w:rPr>
+          <w:i/>
+        </w:rPr>
+        <w:t>account utente</w:t>
+      </w:r>
+      <w:r>
+        <w:t xml:space="preserve"> (</w:t>
+      </w:r>
+      <w:proofErr w:type="spellStart"/>
+      <w:r>
+        <w:t>UserAccount</w:t>
+      </w:r>
+      <w:proofErr w:type="spellEnd"/>
+      <w:r>
+        <w:t>)è l’account che viene creato da un qualsiasi utente generico, mentre l’</w:t>
+      </w:r>
+      <w:r>
+        <w:rPr>
+          <w:i/>
+        </w:rPr>
+        <w:t>account aziendale</w:t>
+      </w:r>
+      <w:r>
+        <w:t xml:space="preserve"> (</w:t>
+      </w:r>
+      <w:proofErr w:type="spellStart"/>
+      <w:r>
+        <w:t>CompanyAccount</w:t>
+      </w:r>
+      <w:proofErr w:type="spellEnd"/>
+      <w:r>
+        <w:t xml:space="preserve">) è </w:t>
+      </w:r>
+      <w:r>
+        <w:t>un account che viene creato, generalmente, dalla sezione “Marketing” di un'azienda che vuole creare un profilo dell'azienda stessa all'interno del portale.</w:t>
+      </w:r>
+      <w:r>
+        <w:t xml:space="preserve"> La classe Account è una classe virtuale pura che serve come classe base per </w:t>
+      </w:r>
+      <w:proofErr w:type="spellStart"/>
+      <w:r>
+        <w:t>CompanyAccount</w:t>
+      </w:r>
+      <w:proofErr w:type="spellEnd"/>
+      <w:r>
+        <w:t xml:space="preserve"> e </w:t>
+      </w:r>
+      <w:proofErr w:type="spellStart"/>
+      <w:r>
+        <w:t>UserAccount</w:t>
+      </w:r>
+      <w:proofErr w:type="spellEnd"/>
+      <w:r>
+        <w:t xml:space="preserve">. </w:t>
+      </w:r>
+    </w:p>
+    <w:p>
+      <w:pPr>
+        <w:ind w:left="360"/>
+      </w:pPr>
+      <w:bookmarkStart w:id="8" w:name="_Toc304025195"/>
+      <w:proofErr w:type="spellStart"/>
+      <w:r>
+        <w:rPr>
+          <w:rStyle w:val="Titolo3Carattere"/>
+        </w:rPr>
+        <w:t>CompanyInfo</w:t>
+      </w:r>
+      <w:proofErr w:type="spellEnd"/>
+      <w:r>
+        <w:rPr>
+          <w:rStyle w:val="Titolo3Carattere"/>
+        </w:rPr>
+        <w:t xml:space="preserve"> / </w:t>
+      </w:r>
+      <w:proofErr w:type="spellStart"/>
+      <w:r>
+        <w:rPr>
+          <w:rStyle w:val="Titolo3Carattere"/>
+        </w:rPr>
+        <w:t>UserInfo</w:t>
+      </w:r>
+      <w:bookmarkEnd w:id="8"/>
+      <w:proofErr w:type="spellEnd"/>
+      <w:r>
+        <w:rPr>
+          <w:b/>
+        </w:rPr>
+        <w:t>:</w:t>
+      </w:r>
+      <w:r>
+        <w:t xml:space="preserve"> queste due classi contengono i campi informativi dei due account.</w:t>
+      </w:r>
     </w:p>
     <w:p>
       <w:pPr>
         <w:pStyle w:val="Paragrafoelenco"/>
         <w:numPr>
           <w:ilvl w:val="0"/>
-          <w:numId w:val="5"/>
+          <w:numId w:val="7"/>
         </w:numPr>
       </w:pPr>
+      <w:proofErr w:type="spellStart"/>
       <w:r>
         <w:rPr>
           <w:b/>
         </w:rPr>
-        <w:t>Legami</w:t>
-      </w:r>
-      <w:r>
-        <w:t xml:space="preserve">: è la madre di tutte le classi logiche, se così possiamo definirla. E’ responsabile di contenere il database di tutti gli utenti, di tutti i gruppi e di tutti i messaggi, oltre </w:t>
-      </w:r>
-      <w:r>
-        <w:t>a tenere memoria di quale account sia</w:t>
-      </w:r>
-      <w:r>
-        <w:t xml:space="preserve"> “loggato” in un </w:t>
-      </w:r>
-      <w:r>
-        <w:t xml:space="preserve">determinato </w:t>
-      </w:r>
-      <w:r>
-        <w:t>momento. Contiene diverse funzionalità come la ricerca divisa in varie tipologie, inserimento o rimozione di messaggi, gruppi e utenti. Tiene in memoria anche il puntatore alla classe deputata alla lettura/scrittura nel database</w:t>
-      </w:r>
-      <w:r>
-        <w:t>.</w:t>
+        <w:t>Companyinfo</w:t>
+      </w:r>
+      <w:proofErr w:type="spellEnd"/>
+      <w:r>
+        <w:rPr>
+          <w:b/>
+        </w:rPr>
+        <w:t>:</w:t>
+      </w:r>
+    </w:p>
+    <w:p>
+      <w:pPr>
+        <w:pStyle w:val="Paragrafoelenco"/>
+        <w:numPr>
+          <w:ilvl w:val="1"/>
+          <w:numId w:val="7"/>
+        </w:numPr>
+      </w:pPr>
+      <w:r>
+        <w:t>Nome</w:t>
+      </w:r>
+    </w:p>
+    <w:p>
+      <w:pPr>
+        <w:pStyle w:val="Paragrafoelenco"/>
+        <w:numPr>
+          <w:ilvl w:val="1"/>
+          <w:numId w:val="7"/>
+        </w:numPr>
+      </w:pPr>
+      <w:r>
+        <w:t>Indirizzo</w:t>
+      </w:r>
+    </w:p>
+    <w:p>
+      <w:pPr>
+        <w:pStyle w:val="Paragrafoelenco"/>
+        <w:numPr>
+          <w:ilvl w:val="1"/>
+          <w:numId w:val="7"/>
+        </w:numPr>
+      </w:pPr>
+      <w:r>
+        <w:t>Tipologia dell’</w:t>
+      </w:r>
+      <w:r>
+        <w:t>azienda:</w:t>
+      </w:r>
+      <w:r>
+        <w:rPr>
+          <w:b/>
+        </w:rPr>
+        <w:t xml:space="preserve"> </w:t>
+      </w:r>
+      <w:r>
+        <w:t>è possibile inserire dei “</w:t>
+      </w:r>
+      <w:proofErr w:type="spellStart"/>
+      <w:r>
+        <w:t>tag</w:t>
+      </w:r>
+      <w:proofErr w:type="spellEnd"/>
+      <w:r>
+        <w:t>” che identificano un’azienda (ex. Un’azienda informatica inserirà “informatica” nell’elenco delle sue tipologie)</w:t>
       </w:r>
     </w:p>
     <w:p>
@@ -1557,24 +2294,191 @@
         <w:pStyle w:val="Paragrafoelenco"/>
         <w:numPr>
           <w:ilvl w:val="0"/>
-          <w:numId w:val="5"/>
+          <w:numId w:val="7"/>
         </w:numPr>
       </w:pPr>
+      <w:proofErr w:type="spellStart"/>
       <w:r>
         <w:rPr>
           <w:b/>
         </w:rPr>
-        <w:t>Loader</w:t>
-      </w:r>
-      <w:r>
+        <w:t>UserInfo</w:t>
+      </w:r>
+      <w:proofErr w:type="spellEnd"/>
+      <w:r>
+        <w:rPr>
+          <w:b/>
+        </w:rPr>
         <w:t>:</w:t>
       </w:r>
-      <w:r>
-        <w:t xml:space="preserve"> questa classe si occupa della lettura e scrittura del database in un file xml. È stata scelta questa implementazione del database perché più semplice rispetto ad un database vero e proprio realizzato in SQLite</w:t>
-      </w:r>
-      <w:r>
-        <w:t>, in quanto più ampiamente documentato</w:t>
-      </w:r>
+    </w:p>
+    <w:p>
+      <w:pPr>
+        <w:pStyle w:val="Paragrafoelenco"/>
+        <w:numPr>
+          <w:ilvl w:val="1"/>
+          <w:numId w:val="7"/>
+        </w:numPr>
+      </w:pPr>
+      <w:r>
+        <w:t>Nome</w:t>
+      </w:r>
+    </w:p>
+    <w:p>
+      <w:pPr>
+        <w:pStyle w:val="Paragrafoelenco"/>
+        <w:numPr>
+          <w:ilvl w:val="1"/>
+          <w:numId w:val="7"/>
+        </w:numPr>
+      </w:pPr>
+      <w:r>
+        <w:t>Cognome</w:t>
+      </w:r>
+    </w:p>
+    <w:p>
+      <w:pPr>
+        <w:pStyle w:val="Paragrafoelenco"/>
+        <w:numPr>
+          <w:ilvl w:val="1"/>
+          <w:numId w:val="7"/>
+        </w:numPr>
+      </w:pPr>
+      <w:r>
+        <w:t>Data di nascita</w:t>
+      </w:r>
+    </w:p>
+    <w:p>
+      <w:pPr>
+        <w:pStyle w:val="Paragrafoelenco"/>
+        <w:numPr>
+          <w:ilvl w:val="1"/>
+          <w:numId w:val="7"/>
+        </w:numPr>
+      </w:pPr>
+      <w:r>
+        <w:t>Luogo di nascita</w:t>
+      </w:r>
+    </w:p>
+    <w:p>
+      <w:pPr>
+        <w:pStyle w:val="Paragrafoelenco"/>
+        <w:numPr>
+          <w:ilvl w:val="1"/>
+          <w:numId w:val="7"/>
+        </w:numPr>
+      </w:pPr>
+      <w:r>
+        <w:t>Numero di telefono</w:t>
+      </w:r>
+    </w:p>
+    <w:p>
+      <w:pPr>
+        <w:pStyle w:val="Paragrafoelenco"/>
+        <w:numPr>
+          <w:ilvl w:val="1"/>
+          <w:numId w:val="7"/>
+        </w:numPr>
+      </w:pPr>
+      <w:r>
+        <w:rPr>
+          <w:b/>
+        </w:rPr>
+        <w:lastRenderedPageBreak/>
+        <w:t>Indirizzo Email</w:t>
+      </w:r>
+    </w:p>
+    <w:p>
+      <w:pPr>
+        <w:jc w:val="both"/>
+      </w:pPr>
+      <w:bookmarkStart w:id="9" w:name="_Toc304025196"/>
+      <w:r>
+        <w:rPr>
+          <w:rStyle w:val="Titolo3Carattere"/>
+        </w:rPr>
+        <w:t>Username</w:t>
+      </w:r>
+      <w:bookmarkEnd w:id="9"/>
+      <w:r>
+        <w:rPr>
+          <w:b/>
+        </w:rPr>
+        <w:t xml:space="preserve">: </w:t>
+      </w:r>
+      <w:r>
+        <w:t xml:space="preserve">come dice il nome stesso, questa classe contiene le credenziali di accesso a </w:t>
+      </w:r>
+      <w:r>
+        <w:t>Legami</w:t>
+      </w:r>
+      <w:r>
+        <w:rPr>
+          <w:rFonts w:ascii="Arial" w:hAnsi="Arial" w:cs="Arial"/>
+          <w:sz w:val="26"/>
+          <w:szCs w:val="26"/>
+          <w:vertAlign w:val="superscript"/>
+        </w:rPr>
+        <w:t>©</w:t>
+      </w:r>
+      <w:r>
+        <w:t>.</w:t>
+      </w:r>
+    </w:p>
+    <w:p>
+      <w:r>
+        <w:rPr>
+          <w:rStyle w:val="Titolo3Carattere"/>
+        </w:rPr>
+        <w:t>Experience</w:t>
+      </w:r>
+      <w:r>
+        <w:t xml:space="preserve">: questa classe rappresenta un’esperienza </w:t>
+      </w:r>
+      <w:r>
+        <w:t>che può essere di tipo formativa o lavorativa. Può appartenere solo ad un utente (non avrebbe senso che un’azienda avesse “esperienze”).</w:t>
+      </w:r>
+    </w:p>
+    <w:p>
+      <w:pPr>
+        <w:pStyle w:val="Paragrafoelenco"/>
+        <w:numPr>
+          <w:ilvl w:val="0"/>
+          <w:numId w:val="8"/>
+        </w:numPr>
+        <w:rPr>
+          <w:b/>
+        </w:rPr>
+      </w:pPr>
+      <w:r>
+        <w:rPr>
+          <w:b/>
+        </w:rPr>
+        <w:t>Experience:</w:t>
+      </w:r>
+    </w:p>
+    <w:p>
+      <w:pPr>
+        <w:pStyle w:val="Paragrafoelenco"/>
+        <w:numPr>
+          <w:ilvl w:val="1"/>
+          <w:numId w:val="8"/>
+        </w:numPr>
+      </w:pPr>
+      <w:r>
+        <w:t>Tipo (Formativa o Lavorativa)</w:t>
+      </w:r>
+    </w:p>
+    <w:p>
+      <w:pPr>
+        <w:pStyle w:val="Paragrafoelenco"/>
+        <w:numPr>
+          <w:ilvl w:val="1"/>
+          <w:numId w:val="8"/>
+        </w:numPr>
+      </w:pPr>
+      <w:bookmarkStart w:id="10" w:name="_GoBack"/>
+      <w:bookmarkEnd w:id="10"/>
     </w:p>
     <w:sectPr>
       <w:headerReference w:type="default" r:id="rId9"/>
@@ -1686,7 +2590,7 @@
           <w:rPr>
             <w:noProof/>
           </w:rPr>
-          <w:t>5</w:t>
+          <w:t>6</w:t>
         </w:r>
         <w:r>
           <w:fldChar w:fldCharType="end"/>
@@ -1779,7 +2683,7 @@
                       <a:effectLst/>
                       <a:extLst>
                         <a:ext uri="{C572A759-6A51-4108-AA02-DFA0A04FC94B}">
-                          <ma14:wrappingTextBoxFlag xmlns:ma14="http://schemas.microsoft.com/office/mac/drawingml/2011/main" xmlns:w="http://schemas.openxmlformats.org/wordprocessingml/2006/main" xmlns:w10="urn:schemas-microsoft-com:office:word" xmlns:v="urn:schemas-microsoft-com:vml" xmlns:o="urn:schemas-microsoft-com:office:office" xmlns:mv="urn:schemas-microsoft-com:mac:vml" xmlns:mo="http://schemas.microsoft.com/office/mac/office/2008/main" xmlns=""/>
+                          <ma14:wrappingTextBoxFlag xmlns="" xmlns:mo="http://schemas.microsoft.com/office/mac/office/2008/main" xmlns:mv="urn:schemas-microsoft-com:mac:vml" xmlns:o="urn:schemas-microsoft-com:office:office" xmlns:v="urn:schemas-microsoft-com:vml" xmlns:w10="urn:schemas-microsoft-com:office:word" xmlns:w="http://schemas.openxmlformats.org/wordprocessingml/2006/main" xmlns:ma14="http://schemas.microsoft.com/office/mac/drawingml/2011/main"/>
                         </a:ext>
                       </a:extLst>
                     </wps:spPr>
@@ -1896,7 +2800,7 @@
                                   <pic:cNvPicPr/>
                                 </pic:nvPicPr>
                                 <pic:blipFill>
-                                  <a:blip r:embed="rId2">
+                                  <a:blip r:embed="rId1">
                                     <a:extLst>
                                       <a:ext uri="{28A0092B-C50C-407E-A947-70E740481C1C}">
                                         <a14:useLocalDpi xmlns:a14="http://schemas.microsoft.com/office/drawing/2010/main" val="0"/>
@@ -1970,7 +2874,7 @@
                       <a:effectLst/>
                       <a:extLst>
                         <a:ext uri="{C572A759-6A51-4108-AA02-DFA0A04FC94B}">
-                          <ma14:wrappingTextBoxFlag xmlns:ma14="http://schemas.microsoft.com/office/mac/drawingml/2011/main" xmlns:w="http://schemas.openxmlformats.org/wordprocessingml/2006/main" xmlns:w10="urn:schemas-microsoft-com:office:word" xmlns:v="urn:schemas-microsoft-com:vml" xmlns:o="urn:schemas-microsoft-com:office:office" xmlns:mv="urn:schemas-microsoft-com:mac:vml" xmlns:mo="http://schemas.microsoft.com/office/mac/office/2008/main" xmlns=""/>
+                          <ma14:wrappingTextBoxFlag xmlns="" xmlns:mo="http://schemas.microsoft.com/office/mac/office/2008/main" xmlns:mv="urn:schemas-microsoft-com:mac:vml" xmlns:o="urn:schemas-microsoft-com:office:office" xmlns:v="urn:schemas-microsoft-com:vml" xmlns:w10="urn:schemas-microsoft-com:office:word" xmlns:w="http://schemas.openxmlformats.org/wordprocessingml/2006/main" xmlns:ma14="http://schemas.microsoft.com/office/mac/drawingml/2011/main"/>
                         </a:ext>
                       </a:extLst>
                     </wps:spPr>
@@ -2159,7 +3063,7 @@
                       <a:effectLst/>
                       <a:extLst>
                         <a:ext uri="{C572A759-6A51-4108-AA02-DFA0A04FC94B}">
-                          <ma14:wrappingTextBoxFlag xmlns:ma14="http://schemas.microsoft.com/office/mac/drawingml/2011/main" xmlns:w="http://schemas.openxmlformats.org/wordprocessingml/2006/main" xmlns:w10="urn:schemas-microsoft-com:office:word" xmlns:v="urn:schemas-microsoft-com:vml" xmlns:o="urn:schemas-microsoft-com:office:office" xmlns:mv="urn:schemas-microsoft-com:mac:vml" xmlns:mo="http://schemas.microsoft.com/office/mac/office/2008/main" xmlns=""/>
+                          <ma14:wrappingTextBoxFlag xmlns="" xmlns:mo="http://schemas.microsoft.com/office/mac/office/2008/main" xmlns:mv="urn:schemas-microsoft-com:mac:vml" xmlns:o="urn:schemas-microsoft-com:office:office" xmlns:v="urn:schemas-microsoft-com:vml" xmlns:w10="urn:schemas-microsoft-com:office:word" xmlns:w="http://schemas.openxmlformats.org/wordprocessingml/2006/main" xmlns:ma14="http://schemas.microsoft.com/office/mac/drawingml/2011/main"/>
                         </a:ext>
                       </a:extLst>
                     </wps:spPr>
@@ -2276,7 +3180,7 @@
                                   <pic:cNvPicPr/>
                                 </pic:nvPicPr>
                                 <pic:blipFill>
-                                  <a:blip r:embed="rId2">
+                                  <a:blip r:embed="rId1">
                                     <a:extLst>
                                       <a:ext uri="{28A0092B-C50C-407E-A947-70E740481C1C}">
                                         <a14:useLocalDpi xmlns:a14="http://schemas.microsoft.com/office/drawing/2010/main" val="0"/>
@@ -2350,7 +3254,7 @@
                       <a:effectLst/>
                       <a:extLst>
                         <a:ext uri="{C572A759-6A51-4108-AA02-DFA0A04FC94B}">
-                          <ma14:wrappingTextBoxFlag xmlns:ma14="http://schemas.microsoft.com/office/mac/drawingml/2011/main" xmlns:w="http://schemas.openxmlformats.org/wordprocessingml/2006/main" xmlns:w10="urn:schemas-microsoft-com:office:word" xmlns:v="urn:schemas-microsoft-com:vml" xmlns:o="urn:schemas-microsoft-com:office:office" xmlns:mv="urn:schemas-microsoft-com:mac:vml" xmlns:mo="http://schemas.microsoft.com/office/mac/office/2008/main" xmlns=""/>
+                          <ma14:wrappingTextBoxFlag xmlns="" xmlns:mo="http://schemas.microsoft.com/office/mac/office/2008/main" xmlns:mv="urn:schemas-microsoft-com:mac:vml" xmlns:o="urn:schemas-microsoft-com:office:office" xmlns:v="urn:schemas-microsoft-com:vml" xmlns:w10="urn:schemas-microsoft-com:office:word" xmlns:w="http://schemas.openxmlformats.org/wordprocessingml/2006/main" xmlns:ma14="http://schemas.microsoft.com/office/mac/drawingml/2011/main"/>
                         </a:ext>
                       </a:extLst>
                     </wps:spPr>
@@ -2602,7 +3506,7 @@
         <w:rFonts w:ascii="Wingdings" w:hAnsi="Wingdings" w:hint="default"/>
       </w:rPr>
     </w:lvl>
-    <w:lvl w:ilvl="1" w:tplc="04100003" w:tentative="1">
+    <w:lvl w:ilvl="1" w:tplc="04100003">
       <w:start w:val="1"/>
       <w:numFmt w:val="bullet"/>
       <w:lvlText w:val="o"/>
@@ -2614,7 +3518,7 @@
         <w:rFonts w:ascii="Courier New" w:hAnsi="Courier New" w:cs="Courier New" w:hint="default"/>
       </w:rPr>
     </w:lvl>
-    <w:lvl w:ilvl="2" w:tplc="04100005" w:tentative="1">
+    <w:lvl w:ilvl="2" w:tplc="04100005">
       <w:start w:val="1"/>
       <w:numFmt w:val="bullet"/>
       <w:lvlText w:val=""/>
@@ -2813,6 +3717,119 @@
     </w:lvl>
   </w:abstractNum>
   <w:abstractNum w:abstractNumId="3">
+    <w:nsid w:val="52000260"/>
+    <w:multiLevelType w:val="hybridMultilevel"/>
+    <w:tmpl w:val="F2008B34"/>
+    <w:lvl w:ilvl="0" w:tplc="04100001">
+      <w:start w:val="1"/>
+      <w:numFmt w:val="bullet"/>
+      <w:lvlText w:val=""/>
+      <w:lvlJc w:val="left"/>
+      <w:pPr>
+        <w:ind w:left="1080" w:hanging="360"/>
+      </w:pPr>
+      <w:rPr>
+        <w:rFonts w:ascii="Symbol" w:hAnsi="Symbol" w:hint="default"/>
+      </w:rPr>
+    </w:lvl>
+    <w:lvl w:ilvl="1" w:tplc="04100003">
+      <w:start w:val="1"/>
+      <w:numFmt w:val="bullet"/>
+      <w:lvlText w:val="o"/>
+      <w:lvlJc w:val="left"/>
+      <w:pPr>
+        <w:ind w:left="1800" w:hanging="360"/>
+      </w:pPr>
+      <w:rPr>
+        <w:rFonts w:ascii="Courier New" w:hAnsi="Courier New" w:cs="Courier New" w:hint="default"/>
+      </w:rPr>
+    </w:lvl>
+    <w:lvl w:ilvl="2" w:tplc="04100005" w:tentative="1">
+      <w:start w:val="1"/>
+      <w:numFmt w:val="bullet"/>
+      <w:lvlText w:val=""/>
+      <w:lvlJc w:val="left"/>
+      <w:pPr>
+        <w:ind w:left="2520" w:hanging="360"/>
+      </w:pPr>
+      <w:rPr>
+        <w:rFonts w:ascii="Wingdings" w:hAnsi="Wingdings" w:hint="default"/>
+      </w:rPr>
+    </w:lvl>
+    <w:lvl w:ilvl="3" w:tplc="04100001" w:tentative="1">
+      <w:start w:val="1"/>
+      <w:numFmt w:val="bullet"/>
+      <w:lvlText w:val=""/>
+      <w:lvlJc w:val="left"/>
+      <w:pPr>
+        <w:ind w:left="3240" w:hanging="360"/>
+      </w:pPr>
+      <w:rPr>
+        <w:rFonts w:ascii="Symbol" w:hAnsi="Symbol" w:hint="default"/>
+      </w:rPr>
+    </w:lvl>
+    <w:lvl w:ilvl="4" w:tplc="04100003" w:tentative="1">
+      <w:start w:val="1"/>
+      <w:numFmt w:val="bullet"/>
+      <w:lvlText w:val="o"/>
+      <w:lvlJc w:val="left"/>
+      <w:pPr>
+        <w:ind w:left="3960" w:hanging="360"/>
+      </w:pPr>
+      <w:rPr>
+        <w:rFonts w:ascii="Courier New" w:hAnsi="Courier New" w:cs="Courier New" w:hint="default"/>
+      </w:rPr>
+    </w:lvl>
+    <w:lvl w:ilvl="5" w:tplc="04100005" w:tentative="1">
+      <w:start w:val="1"/>
+      <w:numFmt w:val="bullet"/>
+      <w:lvlText w:val=""/>
+      <w:lvlJc w:val="left"/>
+      <w:pPr>
+        <w:ind w:left="4680" w:hanging="360"/>
+      </w:pPr>
+      <w:rPr>
+        <w:rFonts w:ascii="Wingdings" w:hAnsi="Wingdings" w:hint="default"/>
+      </w:rPr>
+    </w:lvl>
+    <w:lvl w:ilvl="6" w:tplc="04100001" w:tentative="1">
+      <w:start w:val="1"/>
+      <w:numFmt w:val="bullet"/>
+      <w:lvlText w:val=""/>
+      <w:lvlJc w:val="left"/>
+      <w:pPr>
+        <w:ind w:left="5400" w:hanging="360"/>
+      </w:pPr>
+      <w:rPr>
+        <w:rFonts w:ascii="Symbol" w:hAnsi="Symbol" w:hint="default"/>
+      </w:rPr>
+    </w:lvl>
+    <w:lvl w:ilvl="7" w:tplc="04100003" w:tentative="1">
+      <w:start w:val="1"/>
+      <w:numFmt w:val="bullet"/>
+      <w:lvlText w:val="o"/>
+      <w:lvlJc w:val="left"/>
+      <w:pPr>
+        <w:ind w:left="6120" w:hanging="360"/>
+      </w:pPr>
+      <w:rPr>
+        <w:rFonts w:ascii="Courier New" w:hAnsi="Courier New" w:cs="Courier New" w:hint="default"/>
+      </w:rPr>
+    </w:lvl>
+    <w:lvl w:ilvl="8" w:tplc="04100005" w:tentative="1">
+      <w:start w:val="1"/>
+      <w:numFmt w:val="bullet"/>
+      <w:lvlText w:val=""/>
+      <w:lvlJc w:val="left"/>
+      <w:pPr>
+        <w:ind w:left="6840" w:hanging="360"/>
+      </w:pPr>
+      <w:rPr>
+        <w:rFonts w:ascii="Wingdings" w:hAnsi="Wingdings" w:hint="default"/>
+      </w:rPr>
+    </w:lvl>
+  </w:abstractNum>
+  <w:abstractNum w:abstractNumId="4">
     <w:nsid w:val="5CEF7F33"/>
     <w:multiLevelType w:val="hybridMultilevel"/>
     <w:tmpl w:val="131A16D8"/>
@@ -2925,7 +3942,7 @@
       </w:rPr>
     </w:lvl>
   </w:abstractNum>
-  <w:abstractNum w:abstractNumId="4">
+  <w:abstractNum w:abstractNumId="5">
     <w:nsid w:val="62F3403F"/>
     <w:multiLevelType w:val="hybridMultilevel"/>
     <w:tmpl w:val="080E6744"/>
@@ -3009,22 +4026,257 @@
       <w:pPr>
         <w:ind w:left="6840" w:hanging="180"/>
       </w:pPr>
+    </w:lvl>
+  </w:abstractNum>
+  <w:abstractNum w:abstractNumId="6">
+    <w:nsid w:val="69E71E35"/>
+    <w:multiLevelType w:val="hybridMultilevel"/>
+    <w:tmpl w:val="44249A32"/>
+    <w:lvl w:ilvl="0" w:tplc="04100005">
+      <w:start w:val="1"/>
+      <w:numFmt w:val="bullet"/>
+      <w:lvlText w:val=""/>
+      <w:lvlJc w:val="left"/>
+      <w:pPr>
+        <w:ind w:left="720" w:hanging="360"/>
+      </w:pPr>
+      <w:rPr>
+        <w:rFonts w:ascii="Wingdings" w:hAnsi="Wingdings" w:hint="default"/>
+      </w:rPr>
+    </w:lvl>
+    <w:lvl w:ilvl="1" w:tplc="04100003">
+      <w:start w:val="1"/>
+      <w:numFmt w:val="bullet"/>
+      <w:lvlText w:val="o"/>
+      <w:lvlJc w:val="left"/>
+      <w:pPr>
+        <w:ind w:left="1440" w:hanging="360"/>
+      </w:pPr>
+      <w:rPr>
+        <w:rFonts w:ascii="Courier New" w:hAnsi="Courier New" w:cs="Courier New" w:hint="default"/>
+      </w:rPr>
+    </w:lvl>
+    <w:lvl w:ilvl="2" w:tplc="04100005">
+      <w:start w:val="1"/>
+      <w:numFmt w:val="bullet"/>
+      <w:lvlText w:val=""/>
+      <w:lvlJc w:val="left"/>
+      <w:pPr>
+        <w:ind w:left="2160" w:hanging="360"/>
+      </w:pPr>
+      <w:rPr>
+        <w:rFonts w:ascii="Wingdings" w:hAnsi="Wingdings" w:hint="default"/>
+      </w:rPr>
+    </w:lvl>
+    <w:lvl w:ilvl="3" w:tplc="04100001" w:tentative="1">
+      <w:start w:val="1"/>
+      <w:numFmt w:val="bullet"/>
+      <w:lvlText w:val=""/>
+      <w:lvlJc w:val="left"/>
+      <w:pPr>
+        <w:ind w:left="2880" w:hanging="360"/>
+      </w:pPr>
+      <w:rPr>
+        <w:rFonts w:ascii="Symbol" w:hAnsi="Symbol" w:hint="default"/>
+      </w:rPr>
+    </w:lvl>
+    <w:lvl w:ilvl="4" w:tplc="04100003" w:tentative="1">
+      <w:start w:val="1"/>
+      <w:numFmt w:val="bullet"/>
+      <w:lvlText w:val="o"/>
+      <w:lvlJc w:val="left"/>
+      <w:pPr>
+        <w:ind w:left="3600" w:hanging="360"/>
+      </w:pPr>
+      <w:rPr>
+        <w:rFonts w:ascii="Courier New" w:hAnsi="Courier New" w:cs="Courier New" w:hint="default"/>
+      </w:rPr>
+    </w:lvl>
+    <w:lvl w:ilvl="5" w:tplc="04100005" w:tentative="1">
+      <w:start w:val="1"/>
+      <w:numFmt w:val="bullet"/>
+      <w:lvlText w:val=""/>
+      <w:lvlJc w:val="left"/>
+      <w:pPr>
+        <w:ind w:left="4320" w:hanging="360"/>
+      </w:pPr>
+      <w:rPr>
+        <w:rFonts w:ascii="Wingdings" w:hAnsi="Wingdings" w:hint="default"/>
+      </w:rPr>
+    </w:lvl>
+    <w:lvl w:ilvl="6" w:tplc="04100001" w:tentative="1">
+      <w:start w:val="1"/>
+      <w:numFmt w:val="bullet"/>
+      <w:lvlText w:val=""/>
+      <w:lvlJc w:val="left"/>
+      <w:pPr>
+        <w:ind w:left="5040" w:hanging="360"/>
+      </w:pPr>
+      <w:rPr>
+        <w:rFonts w:ascii="Symbol" w:hAnsi="Symbol" w:hint="default"/>
+      </w:rPr>
+    </w:lvl>
+    <w:lvl w:ilvl="7" w:tplc="04100003" w:tentative="1">
+      <w:start w:val="1"/>
+      <w:numFmt w:val="bullet"/>
+      <w:lvlText w:val="o"/>
+      <w:lvlJc w:val="left"/>
+      <w:pPr>
+        <w:ind w:left="5760" w:hanging="360"/>
+      </w:pPr>
+      <w:rPr>
+        <w:rFonts w:ascii="Courier New" w:hAnsi="Courier New" w:cs="Courier New" w:hint="default"/>
+      </w:rPr>
+    </w:lvl>
+    <w:lvl w:ilvl="8" w:tplc="04100005" w:tentative="1">
+      <w:start w:val="1"/>
+      <w:numFmt w:val="bullet"/>
+      <w:lvlText w:val=""/>
+      <w:lvlJc w:val="left"/>
+      <w:pPr>
+        <w:ind w:left="6480" w:hanging="360"/>
+      </w:pPr>
+      <w:rPr>
+        <w:rFonts w:ascii="Wingdings" w:hAnsi="Wingdings" w:hint="default"/>
+      </w:rPr>
+    </w:lvl>
+  </w:abstractNum>
+  <w:abstractNum w:abstractNumId="7">
+    <w:nsid w:val="6CED14DD"/>
+    <w:multiLevelType w:val="hybridMultilevel"/>
+    <w:tmpl w:val="4DB6AEAC"/>
+    <w:lvl w:ilvl="0" w:tplc="04100001">
+      <w:start w:val="1"/>
+      <w:numFmt w:val="bullet"/>
+      <w:lvlText w:val=""/>
+      <w:lvlJc w:val="left"/>
+      <w:pPr>
+        <w:ind w:left="1080" w:hanging="360"/>
+      </w:pPr>
+      <w:rPr>
+        <w:rFonts w:ascii="Symbol" w:hAnsi="Symbol" w:hint="default"/>
+      </w:rPr>
+    </w:lvl>
+    <w:lvl w:ilvl="1" w:tplc="04100003">
+      <w:start w:val="1"/>
+      <w:numFmt w:val="bullet"/>
+      <w:lvlText w:val="o"/>
+      <w:lvlJc w:val="left"/>
+      <w:pPr>
+        <w:ind w:left="1800" w:hanging="360"/>
+      </w:pPr>
+      <w:rPr>
+        <w:rFonts w:ascii="Courier New" w:hAnsi="Courier New" w:cs="Courier New" w:hint="default"/>
+      </w:rPr>
+    </w:lvl>
+    <w:lvl w:ilvl="2" w:tplc="04100005" w:tentative="1">
+      <w:start w:val="1"/>
+      <w:numFmt w:val="bullet"/>
+      <w:lvlText w:val=""/>
+      <w:lvlJc w:val="left"/>
+      <w:pPr>
+        <w:ind w:left="2520" w:hanging="360"/>
+      </w:pPr>
+      <w:rPr>
+        <w:rFonts w:ascii="Wingdings" w:hAnsi="Wingdings" w:hint="default"/>
+      </w:rPr>
+    </w:lvl>
+    <w:lvl w:ilvl="3" w:tplc="04100001" w:tentative="1">
+      <w:start w:val="1"/>
+      <w:numFmt w:val="bullet"/>
+      <w:lvlText w:val=""/>
+      <w:lvlJc w:val="left"/>
+      <w:pPr>
+        <w:ind w:left="3240" w:hanging="360"/>
+      </w:pPr>
+      <w:rPr>
+        <w:rFonts w:ascii="Symbol" w:hAnsi="Symbol" w:hint="default"/>
+      </w:rPr>
+    </w:lvl>
+    <w:lvl w:ilvl="4" w:tplc="04100003" w:tentative="1">
+      <w:start w:val="1"/>
+      <w:numFmt w:val="bullet"/>
+      <w:lvlText w:val="o"/>
+      <w:lvlJc w:val="left"/>
+      <w:pPr>
+        <w:ind w:left="3960" w:hanging="360"/>
+      </w:pPr>
+      <w:rPr>
+        <w:rFonts w:ascii="Courier New" w:hAnsi="Courier New" w:cs="Courier New" w:hint="default"/>
+      </w:rPr>
+    </w:lvl>
+    <w:lvl w:ilvl="5" w:tplc="04100005" w:tentative="1">
+      <w:start w:val="1"/>
+      <w:numFmt w:val="bullet"/>
+      <w:lvlText w:val=""/>
+      <w:lvlJc w:val="left"/>
+      <w:pPr>
+        <w:ind w:left="4680" w:hanging="360"/>
+      </w:pPr>
+      <w:rPr>
+        <w:rFonts w:ascii="Wingdings" w:hAnsi="Wingdings" w:hint="default"/>
+      </w:rPr>
+    </w:lvl>
+    <w:lvl w:ilvl="6" w:tplc="04100001" w:tentative="1">
+      <w:start w:val="1"/>
+      <w:numFmt w:val="bullet"/>
+      <w:lvlText w:val=""/>
+      <w:lvlJc w:val="left"/>
+      <w:pPr>
+        <w:ind w:left="5400" w:hanging="360"/>
+      </w:pPr>
+      <w:rPr>
+        <w:rFonts w:ascii="Symbol" w:hAnsi="Symbol" w:hint="default"/>
+      </w:rPr>
+    </w:lvl>
+    <w:lvl w:ilvl="7" w:tplc="04100003" w:tentative="1">
+      <w:start w:val="1"/>
+      <w:numFmt w:val="bullet"/>
+      <w:lvlText w:val="o"/>
+      <w:lvlJc w:val="left"/>
+      <w:pPr>
+        <w:ind w:left="6120" w:hanging="360"/>
+      </w:pPr>
+      <w:rPr>
+        <w:rFonts w:ascii="Courier New" w:hAnsi="Courier New" w:cs="Courier New" w:hint="default"/>
+      </w:rPr>
+    </w:lvl>
+    <w:lvl w:ilvl="8" w:tplc="04100005" w:tentative="1">
+      <w:start w:val="1"/>
+      <w:numFmt w:val="bullet"/>
+      <w:lvlText w:val=""/>
+      <w:lvlJc w:val="left"/>
+      <w:pPr>
+        <w:ind w:left="6840" w:hanging="360"/>
+      </w:pPr>
+      <w:rPr>
+        <w:rFonts w:ascii="Wingdings" w:hAnsi="Wingdings" w:hint="default"/>
+      </w:rPr>
     </w:lvl>
   </w:abstractNum>
   <w:num w:numId="1">
     <w:abstractNumId w:val="2"/>
   </w:num>
   <w:num w:numId="2">
-    <w:abstractNumId w:val="3"/>
+    <w:abstractNumId w:val="4"/>
   </w:num>
   <w:num w:numId="3">
     <w:abstractNumId w:val="0"/>
   </w:num>
   <w:num w:numId="4">
-    <w:abstractNumId w:val="4"/>
+    <w:abstractNumId w:val="5"/>
   </w:num>
   <w:num w:numId="5">
     <w:abstractNumId w:val="1"/>
+  </w:num>
+  <w:num w:numId="6">
+    <w:abstractNumId w:val="6"/>
+  </w:num>
+  <w:num w:numId="7">
+    <w:abstractNumId w:val="3"/>
+  </w:num>
+  <w:num w:numId="8">
+    <w:abstractNumId w:val="7"/>
   </w:num>
 </w:numbering>
 </file>
@@ -4262,7 +5514,7 @@
 </file>
 
 <file path=customXml/itemProps1.xml><?xml version="1.0" encoding="utf-8"?>
-<ds:datastoreItem xmlns:ds="http://schemas.openxmlformats.org/officeDocument/2006/customXml" ds:itemID="{CFFD9288-F216-41C0-983E-EA1CF1EA1C0B}">
+<ds:datastoreItem xmlns:ds="http://schemas.openxmlformats.org/officeDocument/2006/customXml" ds:itemID="{93F4A711-1772-4FA6-A226-FA965CC08D74}">
   <ds:schemaRefs>
     <ds:schemaRef ds:uri="http://schemas.openxmlformats.org/officeDocument/2006/bibliography"/>
   </ds:schemaRefs>

</xml_diff>

<commit_message>
Modificato il widget di ricerca. Ora è più seria la ricerca, in modo che usi tutti i campi dati possibili.
</commit_message>
<xml_diff>
--- a/relazione.docx
+++ b/relazione.docx
@@ -388,14 +388,34 @@
           <w:szCs w:val="20"/>
         </w:rPr>
       </w:pPr>
+      <w:proofErr w:type="spellStart"/>
       <w:r>
         <w:rPr>
           <w:i/>
           <w:sz w:val="20"/>
           <w:szCs w:val="20"/>
         </w:rPr>
-        <w:t>Audaces fortuna iuvat</w:t>
-      </w:r>
+        <w:t>Audaces</w:t>
+      </w:r>
+      <w:proofErr w:type="spellEnd"/>
+      <w:r>
+        <w:rPr>
+          <w:i/>
+          <w:sz w:val="20"/>
+          <w:szCs w:val="20"/>
+        </w:rPr>
+        <w:t xml:space="preserve"> fortuna </w:t>
+      </w:r>
+      <w:proofErr w:type="spellStart"/>
+      <w:r>
+        <w:rPr>
+          <w:i/>
+          <w:sz w:val="20"/>
+          <w:szCs w:val="20"/>
+        </w:rPr>
+        <w:t>iuvat</w:t>
+      </w:r>
+      <w:proofErr w:type="spellEnd"/>
     </w:p>
     <w:p>
       <w:pPr>
@@ -1769,6 +1789,7 @@
           <w:lang w:val="en-US"/>
         </w:rPr>
       </w:pPr>
+      <w:proofErr w:type="spellStart"/>
       <w:r>
         <w:rPr>
           <w:b/>
@@ -1776,6 +1797,7 @@
         </w:rPr>
         <w:t>Sistema</w:t>
       </w:r>
+      <w:proofErr w:type="spellEnd"/>
       <w:r>
         <w:rPr>
           <w:b/>
@@ -1783,6 +1805,7 @@
         </w:rPr>
         <w:t xml:space="preserve"> </w:t>
       </w:r>
+      <w:proofErr w:type="spellStart"/>
       <w:r>
         <w:rPr>
           <w:b/>
@@ -1790,6 +1813,7 @@
         </w:rPr>
         <w:t>operativo</w:t>
       </w:r>
+      <w:proofErr w:type="spellEnd"/>
       <w:r>
         <w:rPr>
           <w:b/>
@@ -1950,8 +1974,13 @@
         </w:numPr>
       </w:pPr>
       <w:r>
-        <w:t>Username: root</w:t>
-      </w:r>
+        <w:t xml:space="preserve">Username: </w:t>
+      </w:r>
+      <w:proofErr w:type="spellStart"/>
+      <w:r>
+        <w:t>root</w:t>
+      </w:r>
+      <w:proofErr w:type="spellEnd"/>
     </w:p>
     <w:p>
       <w:pPr>
@@ -1968,7 +1997,35 @@
         <w:rPr>
           <w:lang w:val="en-US"/>
         </w:rPr>
-        <w:t>Password: “there is no password” (senza virgolette)</w:t>
+        <w:t>Password: “there is no password” (</w:t>
+      </w:r>
+      <w:proofErr w:type="spellStart"/>
+      <w:r>
+        <w:rPr>
+          <w:lang w:val="en-US"/>
+        </w:rPr>
+        <w:t>senza</w:t>
+      </w:r>
+      <w:proofErr w:type="spellEnd"/>
+      <w:r>
+        <w:rPr>
+          <w:lang w:val="en-US"/>
+        </w:rPr>
+        <w:t xml:space="preserve"> </w:t>
+      </w:r>
+      <w:proofErr w:type="spellStart"/>
+      <w:r>
+        <w:rPr>
+          <w:lang w:val="en-US"/>
+        </w:rPr>
+        <w:t>virgolette</w:t>
+      </w:r>
+      <w:proofErr w:type="spellEnd"/>
+      <w:r>
+        <w:rPr>
+          <w:lang w:val="en-US"/>
+        </w:rPr>
+        <w:t>)</w:t>
       </w:r>
     </w:p>
     <w:p>
@@ -1982,18 +2039,22 @@
       <w:r>
         <w:t>La cartella “</w:t>
       </w:r>
+      <w:proofErr w:type="spellStart"/>
       <w:r>
         <w:rPr>
           <w:i/>
         </w:rPr>
         <w:t>lib</w:t>
       </w:r>
+      <w:proofErr w:type="spellEnd"/>
       <w:r>
         <w:t xml:space="preserve">” contiene i file </w:t>
       </w:r>
+      <w:proofErr w:type="spellStart"/>
       <w:r>
         <w:t>header</w:t>
       </w:r>
+      <w:proofErr w:type="spellEnd"/>
       <w:r>
         <w:t xml:space="preserve"> e i sorgenti della parte logica del programma, ovvero tutte quelle classi che si occupano della gestione vera e propria delle informazioni e dei dati</w:t>
       </w:r>
@@ -2009,18 +2070,22 @@
       <w:r>
         <w:t>La cartella “</w:t>
       </w:r>
+      <w:proofErr w:type="spellStart"/>
       <w:r>
         <w:rPr>
           <w:i/>
         </w:rPr>
         <w:t>gui</w:t>
       </w:r>
+      <w:proofErr w:type="spellEnd"/>
       <w:r>
         <w:t xml:space="preserve">” contiene i file </w:t>
       </w:r>
+      <w:proofErr w:type="spellStart"/>
       <w:r>
         <w:t>header</w:t>
       </w:r>
+      <w:proofErr w:type="spellEnd"/>
       <w:r>
         <w:t xml:space="preserve"> e i file sorgenti della parte grafica del programma, mera </w:t>
       </w:r>
@@ -2042,12 +2107,14 @@
       <w:r>
         <w:t>La cartella “</w:t>
       </w:r>
+      <w:proofErr w:type="spellStart"/>
       <w:r>
         <w:rPr>
           <w:i/>
         </w:rPr>
         <w:t>translation</w:t>
       </w:r>
+      <w:proofErr w:type="spellEnd"/>
       <w:r>
         <w:t>” contiene i file di traduzione del programma.</w:t>
       </w:r>
@@ -2110,71 +2177,91 @@
         </w:rPr>
         <w:t xml:space="preserve"> utilizzando il comando “</w:t>
       </w:r>
+      <w:proofErr w:type="spellStart"/>
       <w:r>
         <w:rPr>
           <w:rFonts w:cs="Arial"/>
           <w:i/>
         </w:rPr>
-        <w:t>qmake –project</w:t>
-      </w:r>
-      <w:r>
-        <w:rPr>
-          <w:rFonts w:cs="Arial"/>
-        </w:rPr>
-        <w:t>”, si</w:t>
-      </w:r>
-      <w:r>
-        <w:rPr>
-          <w:rFonts w:cs="Arial"/>
-        </w:rPr>
-        <w:t xml:space="preserve"> dovrà aggiungere la stringa “</w:t>
-      </w:r>
+        <w:t>qmake</w:t>
+      </w:r>
+      <w:proofErr w:type="spellEnd"/>
       <w:r>
         <w:rPr>
           <w:rFonts w:cs="Arial"/>
           <w:i/>
         </w:rPr>
-        <w:t>QT += xml</w:t>
-      </w:r>
-      <w:r>
-        <w:rPr>
-          <w:rFonts w:cs="Arial"/>
-        </w:rPr>
-        <w:t>” in quanto, diversamente, non verrebbero incluse le librerie Qt responsabili della gestione dei</w:t>
-      </w:r>
-      <w:r>
-        <w:rPr>
-          <w:rFonts w:cs="Arial"/>
-        </w:rPr>
-        <w:t xml:space="preserve"> file xml e quindi il programma risulterebbe non compilante</w:t>
-      </w:r>
-      <w:r>
-        <w:rPr>
-          <w:rFonts w:cs="Arial"/>
-        </w:rPr>
-        <w:t>.</w:t>
-      </w:r>
-    </w:p>
-    <w:p>
-      <w:r>
-        <w:rPr>
-          <w:rFonts w:cs="Arial"/>
-        </w:rPr>
-        <w:t>Inoltre la car</w:t>
-      </w:r>
-      <w:r>
-        <w:rPr>
-          <w:rFonts w:cs="Arial"/>
-        </w:rPr>
-        <w:t>tella “</w:t>
-      </w:r>
+        <w:t xml:space="preserve"> –</w:t>
+      </w:r>
+      <w:proofErr w:type="spellStart"/>
       <w:r>
         <w:rPr>
           <w:rFonts w:cs="Arial"/>
           <w:i/>
         </w:rPr>
+        <w:t>project</w:t>
+      </w:r>
+      <w:proofErr w:type="spellEnd"/>
+      <w:r>
+        <w:rPr>
+          <w:rFonts w:cs="Arial"/>
+        </w:rPr>
+        <w:t>”, si</w:t>
+      </w:r>
+      <w:r>
+        <w:rPr>
+          <w:rFonts w:cs="Arial"/>
+        </w:rPr>
+        <w:t xml:space="preserve"> dovrà aggiungere la stringa “</w:t>
+      </w:r>
+      <w:r>
+        <w:rPr>
+          <w:rFonts w:cs="Arial"/>
+          <w:i/>
+        </w:rPr>
+        <w:t>QT += xml</w:t>
+      </w:r>
+      <w:r>
+        <w:rPr>
+          <w:rFonts w:cs="Arial"/>
+        </w:rPr>
+        <w:t>” in quanto, diversamente, non verrebbero incluse le librerie Qt responsabili della gestione dei</w:t>
+      </w:r>
+      <w:r>
+        <w:rPr>
+          <w:rFonts w:cs="Arial"/>
+        </w:rPr>
+        <w:t xml:space="preserve"> file xml e quindi il programma risulterebbe non compilante</w:t>
+      </w:r>
+      <w:r>
+        <w:rPr>
+          <w:rFonts w:cs="Arial"/>
+        </w:rPr>
+        <w:t>.</w:t>
+      </w:r>
+    </w:p>
+    <w:p>
+      <w:r>
+        <w:rPr>
+          <w:rFonts w:cs="Arial"/>
+        </w:rPr>
+        <w:t>Inoltre la car</w:t>
+      </w:r>
+      <w:r>
+        <w:rPr>
+          <w:rFonts w:cs="Arial"/>
+        </w:rPr>
+        <w:t>tella “</w:t>
+      </w:r>
+      <w:proofErr w:type="spellStart"/>
+      <w:r>
+        <w:rPr>
+          <w:rFonts w:cs="Arial"/>
+          <w:i/>
+        </w:rPr>
         <w:t>translation</w:t>
       </w:r>
+      <w:proofErr w:type="spellEnd"/>
       <w:r>
         <w:rPr>
           <w:rFonts w:cs="Arial"/>
@@ -2255,7 +2342,21 @@
         <w:rPr>
           <w:i/>
         </w:rPr>
-        <w:t>./lib/</w:t>
+        <w:t>./</w:t>
+      </w:r>
+      <w:proofErr w:type="spellStart"/>
+      <w:r>
+        <w:rPr>
+          <w:i/>
+        </w:rPr>
+        <w:t>lib</w:t>
+      </w:r>
+      <w:proofErr w:type="spellEnd"/>
+      <w:r>
+        <w:rPr>
+          <w:i/>
+        </w:rPr>
+        <w:t>/</w:t>
       </w:r>
       <w:r>
         <w:t xml:space="preserve"> della cartella di progetto ed è strutturata in 13 classi.</w:t>
@@ -2263,7 +2364,15 @@
     </w:p>
     <w:p>
       <w:r>
-        <w:t>L’idea che è stata seguita è divergente rispetto a quanto proposto dal Prof. Ranzato, in quanto non segue minimamente le specifiche min</w:t>
+        <w:t xml:space="preserve">L’idea che è stata seguita è divergente rispetto a quanto proposto dal Prof. </w:t>
+      </w:r>
+      <w:proofErr w:type="spellStart"/>
+      <w:r>
+        <w:t>Ranzato</w:t>
+      </w:r>
+      <w:proofErr w:type="spellEnd"/>
+      <w:r>
+        <w:t>, in quanto non segue minimamente le specifiche min</w:t>
       </w:r>
       <w:r>
         <w:t>ime richieste, anche se riprendono</w:t>
@@ -2286,7 +2395,23 @@
         <w:t>ho reimplementato la struttura di base affinché rispecchiasse</w:t>
       </w:r>
       <w:r>
-        <w:t xml:space="preserve"> la mia idea di questo programma che mi sono fatto basandomi sui già esistenti social network Linkedin e Twitter.</w:t>
+        <w:t xml:space="preserve"> la mia idea di questo programma che mi sono fatto basandomi sui già esistenti social network </w:t>
+      </w:r>
+      <w:proofErr w:type="spellStart"/>
+      <w:r>
+        <w:t>Linkedin</w:t>
+      </w:r>
+      <w:proofErr w:type="spellEnd"/>
+      <w:r>
+        <w:t xml:space="preserve"> e </w:t>
+      </w:r>
+      <w:proofErr w:type="spellStart"/>
+      <w:r>
+        <w:t>Twitter</w:t>
+      </w:r>
+      <w:proofErr w:type="spellEnd"/>
+      <w:r>
+        <w:t>.</w:t>
       </w:r>
     </w:p>
     <w:p>
@@ -2335,6 +2460,7 @@
         <w:ind w:left="360"/>
       </w:pPr>
       <w:bookmarkStart w:id="6" w:name="_Toc304036162"/>
+      <w:proofErr w:type="spellStart"/>
       <w:r>
         <w:rPr>
           <w:rStyle w:val="Titolo3Carattere"/>
@@ -2342,12 +2468,18 @@
         <w:t>Loader</w:t>
       </w:r>
       <w:bookmarkEnd w:id="6"/>
+      <w:proofErr w:type="spellEnd"/>
       <w:r>
         <w:t>:</w:t>
       </w:r>
       <w:r>
-        <w:t xml:space="preserve"> questa classe si occupa della lettura e scrittura del database in un file xml. È stata scelta questa implementazione del database perché più semplice rispetto ad un database vero e proprio realizzato in SQLite</w:t>
-      </w:r>
+        <w:t xml:space="preserve"> questa classe si occupa della lettura e scrittura del database in un file xml. È stata scelta questa implementazione del database perché più semplice rispetto ad un database vero e proprio realizzato in </w:t>
+      </w:r>
+      <w:proofErr w:type="spellStart"/>
+      <w:r>
+        <w:t>SQLite</w:t>
+      </w:r>
+      <w:proofErr w:type="spellEnd"/>
       <w:r>
         <w:t>, in quanto più ampiamente documentato</w:t>
       </w:r>
@@ -2367,9 +2499,31 @@
         <w:rPr>
           <w:rStyle w:val="Titolo3Carattere"/>
         </w:rPr>
-        <w:t>Account / CompanyAccount / UserAccount</w:t>
+        <w:t xml:space="preserve">Account / </w:t>
+      </w:r>
+      <w:proofErr w:type="spellStart"/>
+      <w:r>
+        <w:rPr>
+          <w:rStyle w:val="Titolo3Carattere"/>
+        </w:rPr>
+        <w:t>CompanyAccount</w:t>
+      </w:r>
+      <w:proofErr w:type="spellEnd"/>
+      <w:r>
+        <w:rPr>
+          <w:rStyle w:val="Titolo3Carattere"/>
+        </w:rPr>
+        <w:t xml:space="preserve"> / </w:t>
+      </w:r>
+      <w:proofErr w:type="spellStart"/>
+      <w:r>
+        <w:rPr>
+          <w:rStyle w:val="Titolo3Carattere"/>
+        </w:rPr>
+        <w:t>UserAccount</w:t>
       </w:r>
       <w:bookmarkEnd w:id="7"/>
+      <w:proofErr w:type="spellEnd"/>
       <w:r>
         <w:rPr>
           <w:b/>
@@ -2386,7 +2540,15 @@
         <w:t>account utente</w:t>
       </w:r>
       <w:r>
-        <w:t xml:space="preserve"> (UserAccount)è l’account che viene creato da un qualsiasi utente generico, mentre l’</w:t>
+        <w:t xml:space="preserve"> (</w:t>
+      </w:r>
+      <w:proofErr w:type="spellStart"/>
+      <w:r>
+        <w:t>UserAccount</w:t>
+      </w:r>
+      <w:proofErr w:type="spellEnd"/>
+      <w:r>
+        <w:t>)è l’account che viene creato da un qualsiasi utente generico, mentre l’</w:t>
       </w:r>
       <w:r>
         <w:rPr>
@@ -2395,24 +2557,50 @@
         <w:t>account aziendale</w:t>
       </w:r>
       <w:r>
-        <w:t xml:space="preserve"> (CompanyAccount) è </w:t>
+        <w:t xml:space="preserve"> (</w:t>
+      </w:r>
+      <w:proofErr w:type="spellStart"/>
+      <w:r>
+        <w:t>CompanyAccount</w:t>
+      </w:r>
+      <w:proofErr w:type="spellEnd"/>
+      <w:r>
+        <w:t xml:space="preserve">) è </w:t>
       </w:r>
       <w:r>
         <w:t>un account che viene creato, generalmente, dalla sezione “Marketing” di un'azienda che vuole creare un profilo dell'azienda stessa all'interno del portale.</w:t>
       </w:r>
       <w:r>
-        <w:t xml:space="preserve"> La classe Account è una classe virtuale pura che serve come classe base per CompanyAccount e UserAccount. </w:t>
+        <w:t xml:space="preserve"> La classe Account è una classe virtuale pura che serve come classe base per </w:t>
+      </w:r>
+      <w:proofErr w:type="spellStart"/>
+      <w:r>
+        <w:t>CompanyAccount</w:t>
+      </w:r>
+      <w:proofErr w:type="spellEnd"/>
+      <w:r>
+        <w:t xml:space="preserve"> e </w:t>
+      </w:r>
+      <w:proofErr w:type="spellStart"/>
+      <w:r>
+        <w:t>UserAccount</w:t>
+      </w:r>
+      <w:proofErr w:type="spellEnd"/>
+      <w:r>
+        <w:t xml:space="preserve">. </w:t>
       </w:r>
       <w:r>
         <w:br/>
         <w:t xml:space="preserve">Gli </w:t>
       </w:r>
+      <w:proofErr w:type="spellStart"/>
       <w:r>
         <w:rPr>
           <w:i/>
         </w:rPr>
         <w:t>amminstratori</w:t>
       </w:r>
+      <w:proofErr w:type="spellEnd"/>
       <w:r>
         <w:t xml:space="preserve"> di Legami</w:t>
       </w:r>
@@ -2426,7 +2614,15 @@
         <w:t>©</w:t>
       </w:r>
       <w:r>
-        <w:t>, invece che essere degli account a parte, sono semplicemente degli UserAccount con un campo dati che indica il fatto che sono amministratori di Legami</w:t>
+        <w:t xml:space="preserve">, invece che essere degli account a parte, sono semplicemente degli </w:t>
+      </w:r>
+      <w:proofErr w:type="spellStart"/>
+      <w:r>
+        <w:t>UserAccount</w:t>
+      </w:r>
+      <w:proofErr w:type="spellEnd"/>
+      <w:r>
+        <w:t xml:space="preserve"> con un campo dati che indica il fatto che sono amministratori di Legami</w:t>
       </w:r>
       <w:r>
         <w:rPr>
@@ -2455,13 +2651,29 @@
         <w:ind w:left="360"/>
       </w:pPr>
       <w:bookmarkStart w:id="8" w:name="_Toc304036164"/>
+      <w:proofErr w:type="spellStart"/>
       <w:r>
         <w:rPr>
           <w:rStyle w:val="Titolo3Carattere"/>
         </w:rPr>
-        <w:t>CompanyInfo / UserInfo</w:t>
+        <w:t>CompanyInfo</w:t>
+      </w:r>
+      <w:proofErr w:type="spellEnd"/>
+      <w:r>
+        <w:rPr>
+          <w:rStyle w:val="Titolo3Carattere"/>
+        </w:rPr>
+        <w:t xml:space="preserve"> / </w:t>
+      </w:r>
+      <w:proofErr w:type="spellStart"/>
+      <w:r>
+        <w:rPr>
+          <w:rStyle w:val="Titolo3Carattere"/>
+        </w:rPr>
+        <w:t>UserInfo</w:t>
       </w:r>
       <w:bookmarkEnd w:id="8"/>
+      <w:proofErr w:type="spellEnd"/>
       <w:r>
         <w:rPr>
           <w:b/>
@@ -2480,11 +2692,19 @@
           <w:numId w:val="7"/>
         </w:numPr>
       </w:pPr>
+      <w:proofErr w:type="spellStart"/>
       <w:r>
         <w:rPr>
           <w:b/>
         </w:rPr>
-        <w:t>Companyinfo:</w:t>
+        <w:t>Companyinfo</w:t>
+      </w:r>
+      <w:proofErr w:type="spellEnd"/>
+      <w:r>
+        <w:rPr>
+          <w:b/>
+        </w:rPr>
+        <w:t>:</w:t>
       </w:r>
     </w:p>
     <w:p>
@@ -2532,7 +2752,15 @@
         <w:t xml:space="preserve"> </w:t>
       </w:r>
       <w:r>
-        <w:t>è possibile inserire dei “tag” che identificano un’azienda (ex. Un’azienda informatica inserirà “informatica” nell’elenco delle sue tipologie)</w:t>
+        <w:t>è possibile inserire dei “</w:t>
+      </w:r>
+      <w:proofErr w:type="spellStart"/>
+      <w:r>
+        <w:t>tag</w:t>
+      </w:r>
+      <w:proofErr w:type="spellEnd"/>
+      <w:r>
+        <w:t>” che identificano un’azienda (ex. Un’azienda informatica inserirà “informatica” nell’elenco delle sue tipologie)</w:t>
       </w:r>
     </w:p>
     <w:p>
@@ -2543,11 +2771,19 @@
           <w:numId w:val="7"/>
         </w:numPr>
       </w:pPr>
+      <w:proofErr w:type="spellStart"/>
       <w:r>
         <w:rPr>
           <w:b/>
         </w:rPr>
-        <w:t>UserInfo:</w:t>
+        <w:t>UserInfo</w:t>
+      </w:r>
+      <w:proofErr w:type="spellEnd"/>
+      <w:r>
+        <w:rPr>
+          <w:b/>
+        </w:rPr>
+        <w:t>:</w:t>
       </w:r>
     </w:p>
     <w:p>
@@ -2812,7 +3048,23 @@
         <w:t>collezione</w:t>
       </w:r>
       <w:r>
-        <w:t xml:space="preserve"> di utenti sotto un medesimo nome e sotto una medesima descrizione. All’atto di creazione di un nuovo gruppo, l’account che l’ha creato ne diventa l’amminstratore, però è possibile che esistano gruppi senza alcun amminstratore. In questo caso solo un amministratore di Legami</w:t>
+        <w:t xml:space="preserve"> di utenti sotto un medesimo nome e sotto una medesima descrizione. All’atto di creazione di un nuovo gruppo, l’account che l’ha creato ne diventa l’</w:t>
+      </w:r>
+      <w:proofErr w:type="spellStart"/>
+      <w:r>
+        <w:t>amminstratore</w:t>
+      </w:r>
+      <w:proofErr w:type="spellEnd"/>
+      <w:r>
+        <w:t xml:space="preserve">, però è possibile che esistano gruppi senza alcun </w:t>
+      </w:r>
+      <w:proofErr w:type="spellStart"/>
+      <w:r>
+        <w:t>amminstratore</w:t>
+      </w:r>
+      <w:proofErr w:type="spellEnd"/>
+      <w:r>
+        <w:t>. In questo caso solo un amministratore di Legami</w:t>
       </w:r>
       <w:r>
         <w:rPr>
@@ -2836,7 +3088,15 @@
         <w:t xml:space="preserve">potrà effettuarvi modifiche, tramite </w:t>
       </w:r>
       <w:r>
-        <w:t>il pannello di amminstrazione.</w:t>
+        <w:t xml:space="preserve">il pannello di </w:t>
+      </w:r>
+      <w:proofErr w:type="spellStart"/>
+      <w:r>
+        <w:t>amminstrazione</w:t>
+      </w:r>
+      <w:proofErr w:type="spellEnd"/>
+      <w:r>
+        <w:t>.</w:t>
       </w:r>
     </w:p>
     <w:p>
@@ -3025,6 +3285,7 @@
     </w:p>
     <w:p>
       <w:bookmarkStart w:id="13" w:name="_Toc304036169"/>
+      <w:proofErr w:type="spellStart"/>
       <w:r>
         <w:rPr>
           <w:rStyle w:val="Titolo3Carattere"/>
@@ -3032,6 +3293,7 @@
         <w:t>Payment</w:t>
       </w:r>
       <w:bookmarkEnd w:id="13"/>
+      <w:proofErr w:type="spellEnd"/>
       <w:r>
         <w:t>: rappresenta una “richiesta di upgrade”. Infatti il sistema non permette l’upgrade automatico di un account, ma richiede che sia un amministratore ad autorizzare l’upgrade.</w:t>
       </w:r>
@@ -3048,12 +3310,14 @@
           <w:b/>
         </w:rPr>
       </w:pPr>
+      <w:proofErr w:type="spellStart"/>
       <w:r>
         <w:rPr>
           <w:b/>
         </w:rPr>
         <w:t>Payment</w:t>
       </w:r>
+      <w:proofErr w:type="spellEnd"/>
       <w:r>
         <w:rPr>
           <w:b/>
@@ -3157,22 +3421,54 @@
           <w:rFonts w:ascii="OCR A Extended" w:hAnsi="OCR A Extended"/>
           <w:lang w:val="en-US"/>
         </w:rPr>
-        <w:t>&lt;!DOCTYPE legami&gt;</w:t>
-      </w:r>
-    </w:p>
-    <w:p>
-      <w:pPr>
-        <w:rPr>
-          <w:rFonts w:ascii="OCR A Extended" w:hAnsi="OCR A Extended"/>
-          <w:lang w:val="en-US"/>
-        </w:rPr>
-      </w:pPr>
-      <w:r>
-        <w:rPr>
-          <w:rFonts w:ascii="OCR A Extended" w:hAnsi="OCR A Extended"/>
-          <w:lang w:val="en-US"/>
-        </w:rPr>
-        <w:t>&lt;legami&gt;</w:t>
+        <w:t xml:space="preserve">&lt;!DOCTYPE </w:t>
+      </w:r>
+      <w:proofErr w:type="spellStart"/>
+      <w:r>
+        <w:rPr>
+          <w:rFonts w:ascii="OCR A Extended" w:hAnsi="OCR A Extended"/>
+          <w:lang w:val="en-US"/>
+        </w:rPr>
+        <w:t>legami</w:t>
+      </w:r>
+      <w:proofErr w:type="spellEnd"/>
+      <w:r>
+        <w:rPr>
+          <w:rFonts w:ascii="OCR A Extended" w:hAnsi="OCR A Extended"/>
+          <w:lang w:val="en-US"/>
+        </w:rPr>
+        <w:t>&gt;</w:t>
+      </w:r>
+    </w:p>
+    <w:p>
+      <w:pPr>
+        <w:rPr>
+          <w:rFonts w:ascii="OCR A Extended" w:hAnsi="OCR A Extended"/>
+          <w:lang w:val="en-US"/>
+        </w:rPr>
+      </w:pPr>
+      <w:r>
+        <w:rPr>
+          <w:rFonts w:ascii="OCR A Extended" w:hAnsi="OCR A Extended"/>
+          <w:lang w:val="en-US"/>
+        </w:rPr>
+        <w:t>&lt;</w:t>
+      </w:r>
+      <w:proofErr w:type="spellStart"/>
+      <w:r>
+        <w:rPr>
+          <w:rFonts w:ascii="OCR A Extended" w:hAnsi="OCR A Extended"/>
+          <w:lang w:val="en-US"/>
+        </w:rPr>
+        <w:t>legami</w:t>
+      </w:r>
+      <w:proofErr w:type="spellEnd"/>
+      <w:r>
+        <w:rPr>
+          <w:rFonts w:ascii="OCR A Extended" w:hAnsi="OCR A Extended"/>
+          <w:lang w:val="en-US"/>
+        </w:rPr>
+        <w:t>&gt;</w:t>
       </w:r>
     </w:p>
     <w:p>
@@ -3214,22 +3510,52 @@
         <w:rPr>
           <w:lang w:val="en-US"/>
         </w:rPr>
-        <w:t>(UserAcccount)</w:t>
-      </w:r>
-    </w:p>
-    <w:p>
-      <w:pPr>
-        <w:rPr>
-          <w:rFonts w:ascii="OCR A Extended" w:hAnsi="OCR A Extended"/>
-          <w:lang w:val="en-US"/>
-        </w:rPr>
-      </w:pPr>
-      <w:r>
-        <w:rPr>
-          <w:rFonts w:ascii="OCR A Extended" w:hAnsi="OCR A Extended"/>
-          <w:lang w:val="en-US"/>
-        </w:rPr>
-        <w:t xml:space="preserve">   &lt;userdata&gt;</w:t>
+        <w:t>(</w:t>
+      </w:r>
+      <w:proofErr w:type="spellStart"/>
+      <w:r>
+        <w:rPr>
+          <w:lang w:val="en-US"/>
+        </w:rPr>
+        <w:t>UserAcccount</w:t>
+      </w:r>
+      <w:proofErr w:type="spellEnd"/>
+      <w:r>
+        <w:rPr>
+          <w:lang w:val="en-US"/>
+        </w:rPr>
+        <w:t>)</w:t>
+      </w:r>
+    </w:p>
+    <w:p>
+      <w:pPr>
+        <w:rPr>
+          <w:rFonts w:ascii="OCR A Extended" w:hAnsi="OCR A Extended"/>
+          <w:lang w:val="en-US"/>
+        </w:rPr>
+      </w:pPr>
+      <w:r>
+        <w:rPr>
+          <w:rFonts w:ascii="OCR A Extended" w:hAnsi="OCR A Extended"/>
+          <w:lang w:val="en-US"/>
+        </w:rPr>
+        <w:t xml:space="preserve">   &lt;</w:t>
+      </w:r>
+      <w:proofErr w:type="spellStart"/>
+      <w:r>
+        <w:rPr>
+          <w:rFonts w:ascii="OCR A Extended" w:hAnsi="OCR A Extended"/>
+          <w:lang w:val="en-US"/>
+        </w:rPr>
+        <w:t>userdata</w:t>
+      </w:r>
+      <w:proofErr w:type="spellEnd"/>
+      <w:r>
+        <w:rPr>
+          <w:rFonts w:ascii="OCR A Extended" w:hAnsi="OCR A Extended"/>
+          <w:lang w:val="en-US"/>
+        </w:rPr>
+        <w:t>&gt;</w:t>
       </w:r>
     </w:p>
     <w:p>
@@ -3303,7 +3629,39 @@
           <w:rFonts w:ascii="OCR A Extended" w:hAnsi="OCR A Extended"/>
           <w:lang w:val="en-US"/>
         </w:rPr>
-        <w:t xml:space="preserve">    &lt;acctype&gt;&lt;/acctype&gt;</w:t>
+        <w:t xml:space="preserve">    &lt;</w:t>
+      </w:r>
+      <w:proofErr w:type="spellStart"/>
+      <w:r>
+        <w:rPr>
+          <w:rFonts w:ascii="OCR A Extended" w:hAnsi="OCR A Extended"/>
+          <w:lang w:val="en-US"/>
+        </w:rPr>
+        <w:t>acctype</w:t>
+      </w:r>
+      <w:proofErr w:type="spellEnd"/>
+      <w:r>
+        <w:rPr>
+          <w:rFonts w:ascii="OCR A Extended" w:hAnsi="OCR A Extended"/>
+          <w:lang w:val="en-US"/>
+        </w:rPr>
+        <w:t>&gt;&lt;/</w:t>
+      </w:r>
+      <w:proofErr w:type="spellStart"/>
+      <w:r>
+        <w:rPr>
+          <w:rFonts w:ascii="OCR A Extended" w:hAnsi="OCR A Extended"/>
+          <w:lang w:val="en-US"/>
+        </w:rPr>
+        <w:t>acctype</w:t>
+      </w:r>
+      <w:proofErr w:type="spellEnd"/>
+      <w:r>
+        <w:rPr>
+          <w:rFonts w:ascii="OCR A Extended" w:hAnsi="OCR A Extended"/>
+          <w:lang w:val="en-US"/>
+        </w:rPr>
+        <w:t>&gt;</w:t>
       </w:r>
     </w:p>
     <w:p>
@@ -3340,22 +3698,54 @@
           <w:rFonts w:ascii="OCR A Extended" w:hAnsi="OCR A Extended"/>
           <w:lang w:val="en-US"/>
         </w:rPr>
-        <w:t xml:space="preserve">   &lt;/userdata&gt;</w:t>
-      </w:r>
-    </w:p>
-    <w:p>
-      <w:pPr>
-        <w:rPr>
-          <w:rFonts w:ascii="OCR A Extended" w:hAnsi="OCR A Extended"/>
-          <w:lang w:val="en-US"/>
-        </w:rPr>
-      </w:pPr>
-      <w:r>
-        <w:rPr>
-          <w:rFonts w:ascii="OCR A Extended" w:hAnsi="OCR A Extended"/>
-          <w:lang w:val="en-US"/>
-        </w:rPr>
-        <w:t xml:space="preserve">   &lt;infos&gt;</w:t>
+        <w:t xml:space="preserve">   &lt;/</w:t>
+      </w:r>
+      <w:proofErr w:type="spellStart"/>
+      <w:r>
+        <w:rPr>
+          <w:rFonts w:ascii="OCR A Extended" w:hAnsi="OCR A Extended"/>
+          <w:lang w:val="en-US"/>
+        </w:rPr>
+        <w:t>userdata</w:t>
+      </w:r>
+      <w:proofErr w:type="spellEnd"/>
+      <w:r>
+        <w:rPr>
+          <w:rFonts w:ascii="OCR A Extended" w:hAnsi="OCR A Extended"/>
+          <w:lang w:val="en-US"/>
+        </w:rPr>
+        <w:t>&gt;</w:t>
+      </w:r>
+    </w:p>
+    <w:p>
+      <w:pPr>
+        <w:rPr>
+          <w:rFonts w:ascii="OCR A Extended" w:hAnsi="OCR A Extended"/>
+          <w:lang w:val="en-US"/>
+        </w:rPr>
+      </w:pPr>
+      <w:r>
+        <w:rPr>
+          <w:rFonts w:ascii="OCR A Extended" w:hAnsi="OCR A Extended"/>
+          <w:lang w:val="en-US"/>
+        </w:rPr>
+        <w:t xml:space="preserve">   &lt;</w:t>
+      </w:r>
+      <w:proofErr w:type="spellStart"/>
+      <w:r>
+        <w:rPr>
+          <w:rFonts w:ascii="OCR A Extended" w:hAnsi="OCR A Extended"/>
+          <w:lang w:val="en-US"/>
+        </w:rPr>
+        <w:t>infos</w:t>
+      </w:r>
+      <w:proofErr w:type="spellEnd"/>
+      <w:r>
+        <w:rPr>
+          <w:rFonts w:ascii="OCR A Extended" w:hAnsi="OCR A Extended"/>
+          <w:lang w:val="en-US"/>
+        </w:rPr>
+        <w:t>&gt;</w:t>
       </w:r>
     </w:p>
     <w:p>
@@ -3400,58 +3790,154 @@
           <w:rFonts w:ascii="OCR A Extended" w:hAnsi="OCR A Extended"/>
           <w:lang w:val="en-US"/>
         </w:rPr>
-        <w:t xml:space="preserve">    &lt;daybirth&gt;</w:t>
-      </w:r>
-      <w:r>
-        <w:rPr>
-          <w:rFonts w:ascii="OCR A Extended" w:hAnsi="OCR A Extended"/>
-          <w:lang w:val="en-US"/>
-        </w:rPr>
-        <w:t>&lt;/daybirth&gt;</w:t>
-      </w:r>
-    </w:p>
-    <w:p>
-      <w:pPr>
-        <w:rPr>
-          <w:rFonts w:ascii="OCR A Extended" w:hAnsi="OCR A Extended"/>
-          <w:lang w:val="en-US"/>
-        </w:rPr>
-      </w:pPr>
-      <w:r>
-        <w:rPr>
-          <w:rFonts w:ascii="OCR A Extended" w:hAnsi="OCR A Extended"/>
-          <w:lang w:val="en-US"/>
-        </w:rPr>
-        <w:t xml:space="preserve">    &lt;monthbirth&gt;</w:t>
-      </w:r>
-      <w:r>
-        <w:rPr>
-          <w:rFonts w:ascii="OCR A Extended" w:hAnsi="OCR A Extended"/>
-          <w:lang w:val="en-US"/>
-        </w:rPr>
-        <w:t>&lt;/monthbirth&gt;</w:t>
-      </w:r>
-    </w:p>
-    <w:p>
-      <w:pPr>
-        <w:rPr>
-          <w:rFonts w:ascii="OCR A Extended" w:hAnsi="OCR A Extended"/>
-          <w:lang w:val="en-US"/>
-        </w:rPr>
-      </w:pPr>
-      <w:r>
-        <w:rPr>
-          <w:rFonts w:ascii="OCR A Extended" w:hAnsi="OCR A Extended"/>
-          <w:lang w:val="en-US"/>
-        </w:rPr>
-        <w:t xml:space="preserve">    &lt;yearbirth&gt;</w:t>
-      </w:r>
-      <w:r>
-        <w:rPr>
-          <w:rFonts w:ascii="OCR A Extended" w:hAnsi="OCR A Extended"/>
-          <w:lang w:val="en-US"/>
-        </w:rPr>
-        <w:t>&lt;/yearbirth&gt;</w:t>
+        <w:t xml:space="preserve">    &lt;</w:t>
+      </w:r>
+      <w:proofErr w:type="spellStart"/>
+      <w:r>
+        <w:rPr>
+          <w:rFonts w:ascii="OCR A Extended" w:hAnsi="OCR A Extended"/>
+          <w:lang w:val="en-US"/>
+        </w:rPr>
+        <w:t>daybirth</w:t>
+      </w:r>
+      <w:proofErr w:type="spellEnd"/>
+      <w:r>
+        <w:rPr>
+          <w:rFonts w:ascii="OCR A Extended" w:hAnsi="OCR A Extended"/>
+          <w:lang w:val="en-US"/>
+        </w:rPr>
+        <w:t>&gt;</w:t>
+      </w:r>
+      <w:r>
+        <w:rPr>
+          <w:rFonts w:ascii="OCR A Extended" w:hAnsi="OCR A Extended"/>
+          <w:lang w:val="en-US"/>
+        </w:rPr>
+        <w:t>&lt;/</w:t>
+      </w:r>
+      <w:proofErr w:type="spellStart"/>
+      <w:r>
+        <w:rPr>
+          <w:rFonts w:ascii="OCR A Extended" w:hAnsi="OCR A Extended"/>
+          <w:lang w:val="en-US"/>
+        </w:rPr>
+        <w:t>daybirth</w:t>
+      </w:r>
+      <w:proofErr w:type="spellEnd"/>
+      <w:r>
+        <w:rPr>
+          <w:rFonts w:ascii="OCR A Extended" w:hAnsi="OCR A Extended"/>
+          <w:lang w:val="en-US"/>
+        </w:rPr>
+        <w:t>&gt;</w:t>
+      </w:r>
+    </w:p>
+    <w:p>
+      <w:pPr>
+        <w:rPr>
+          <w:rFonts w:ascii="OCR A Extended" w:hAnsi="OCR A Extended"/>
+          <w:lang w:val="en-US"/>
+        </w:rPr>
+      </w:pPr>
+      <w:r>
+        <w:rPr>
+          <w:rFonts w:ascii="OCR A Extended" w:hAnsi="OCR A Extended"/>
+          <w:lang w:val="en-US"/>
+        </w:rPr>
+        <w:t xml:space="preserve">    &lt;</w:t>
+      </w:r>
+      <w:proofErr w:type="spellStart"/>
+      <w:r>
+        <w:rPr>
+          <w:rFonts w:ascii="OCR A Extended" w:hAnsi="OCR A Extended"/>
+          <w:lang w:val="en-US"/>
+        </w:rPr>
+        <w:t>monthbirth</w:t>
+      </w:r>
+      <w:proofErr w:type="spellEnd"/>
+      <w:r>
+        <w:rPr>
+          <w:rFonts w:ascii="OCR A Extended" w:hAnsi="OCR A Extended"/>
+          <w:lang w:val="en-US"/>
+        </w:rPr>
+        <w:t>&gt;</w:t>
+      </w:r>
+      <w:r>
+        <w:rPr>
+          <w:rFonts w:ascii="OCR A Extended" w:hAnsi="OCR A Extended"/>
+          <w:lang w:val="en-US"/>
+        </w:rPr>
+        <w:t>&lt;/</w:t>
+      </w:r>
+      <w:proofErr w:type="spellStart"/>
+      <w:r>
+        <w:rPr>
+          <w:rFonts w:ascii="OCR A Extended" w:hAnsi="OCR A Extended"/>
+          <w:lang w:val="en-US"/>
+        </w:rPr>
+        <w:t>monthbirth</w:t>
+      </w:r>
+      <w:proofErr w:type="spellEnd"/>
+      <w:r>
+        <w:rPr>
+          <w:rFonts w:ascii="OCR A Extended" w:hAnsi="OCR A Extended"/>
+          <w:lang w:val="en-US"/>
+        </w:rPr>
+        <w:t>&gt;</w:t>
+      </w:r>
+    </w:p>
+    <w:p>
+      <w:pPr>
+        <w:rPr>
+          <w:rFonts w:ascii="OCR A Extended" w:hAnsi="OCR A Extended"/>
+          <w:lang w:val="en-US"/>
+        </w:rPr>
+      </w:pPr>
+      <w:r>
+        <w:rPr>
+          <w:rFonts w:ascii="OCR A Extended" w:hAnsi="OCR A Extended"/>
+          <w:lang w:val="en-US"/>
+        </w:rPr>
+        <w:t xml:space="preserve">    &lt;</w:t>
+      </w:r>
+      <w:proofErr w:type="spellStart"/>
+      <w:r>
+        <w:rPr>
+          <w:rFonts w:ascii="OCR A Extended" w:hAnsi="OCR A Extended"/>
+          <w:lang w:val="en-US"/>
+        </w:rPr>
+        <w:t>yearbirth</w:t>
+      </w:r>
+      <w:proofErr w:type="spellEnd"/>
+      <w:r>
+        <w:rPr>
+          <w:rFonts w:ascii="OCR A Extended" w:hAnsi="OCR A Extended"/>
+          <w:lang w:val="en-US"/>
+        </w:rPr>
+        <w:t>&gt;</w:t>
+      </w:r>
+      <w:r>
+        <w:rPr>
+          <w:rFonts w:ascii="OCR A Extended" w:hAnsi="OCR A Extended"/>
+          <w:lang w:val="en-US"/>
+        </w:rPr>
+        <w:t>&lt;/</w:t>
+      </w:r>
+      <w:proofErr w:type="spellStart"/>
+      <w:r>
+        <w:rPr>
+          <w:rFonts w:ascii="OCR A Extended" w:hAnsi="OCR A Extended"/>
+          <w:lang w:val="en-US"/>
+        </w:rPr>
+        <w:t>yearbirth</w:t>
+      </w:r>
+      <w:proofErr w:type="spellEnd"/>
+      <w:r>
+        <w:rPr>
+          <w:rFonts w:ascii="OCR A Extended" w:hAnsi="OCR A Extended"/>
+          <w:lang w:val="en-US"/>
+        </w:rPr>
+        <w:t>&gt;</w:t>
       </w:r>
     </w:p>
     <w:p>
@@ -3481,7 +3967,39 @@
           <w:rFonts w:ascii="OCR A Extended" w:hAnsi="OCR A Extended"/>
           <w:lang w:val="en-US"/>
         </w:rPr>
-        <w:t xml:space="preserve">    &lt;telnum&gt;&lt;/telnum&gt;</w:t>
+        <w:t xml:space="preserve">    &lt;</w:t>
+      </w:r>
+      <w:proofErr w:type="spellStart"/>
+      <w:r>
+        <w:rPr>
+          <w:rFonts w:ascii="OCR A Extended" w:hAnsi="OCR A Extended"/>
+          <w:lang w:val="en-US"/>
+        </w:rPr>
+        <w:t>telnum</w:t>
+      </w:r>
+      <w:proofErr w:type="spellEnd"/>
+      <w:r>
+        <w:rPr>
+          <w:rFonts w:ascii="OCR A Extended" w:hAnsi="OCR A Extended"/>
+          <w:lang w:val="en-US"/>
+        </w:rPr>
+        <w:t>&gt;&lt;/</w:t>
+      </w:r>
+      <w:proofErr w:type="spellStart"/>
+      <w:r>
+        <w:rPr>
+          <w:rFonts w:ascii="OCR A Extended" w:hAnsi="OCR A Extended"/>
+          <w:lang w:val="en-US"/>
+        </w:rPr>
+        <w:t>telnum</w:t>
+      </w:r>
+      <w:proofErr w:type="spellEnd"/>
+      <w:r>
+        <w:rPr>
+          <w:rFonts w:ascii="OCR A Extended" w:hAnsi="OCR A Extended"/>
+          <w:lang w:val="en-US"/>
+        </w:rPr>
+        <w:t>&gt;</w:t>
       </w:r>
     </w:p>
     <w:p>
@@ -3511,7 +4029,23 @@
           <w:rFonts w:ascii="OCR A Extended" w:hAnsi="OCR A Extended"/>
           <w:lang w:val="en-US"/>
         </w:rPr>
-        <w:t xml:space="preserve">   &lt;/infos&gt;</w:t>
+        <w:t xml:space="preserve">   &lt;/</w:t>
+      </w:r>
+      <w:proofErr w:type="spellStart"/>
+      <w:r>
+        <w:rPr>
+          <w:rFonts w:ascii="OCR A Extended" w:hAnsi="OCR A Extended"/>
+          <w:lang w:val="en-US"/>
+        </w:rPr>
+        <w:t>infos</w:t>
+      </w:r>
+      <w:proofErr w:type="spellEnd"/>
+      <w:r>
+        <w:rPr>
+          <w:rFonts w:ascii="OCR A Extended" w:hAnsi="OCR A Extended"/>
+          <w:lang w:val="en-US"/>
+        </w:rPr>
+        <w:t>&gt;</w:t>
       </w:r>
     </w:p>
     <w:p>
@@ -3556,110 +4090,302 @@
           <w:rFonts w:ascii="OCR A Extended" w:hAnsi="OCR A Extended"/>
           <w:lang w:val="en-US"/>
         </w:rPr>
-        <w:t xml:space="preserve">     &lt;exptype&gt;</w:t>
-      </w:r>
-      <w:r>
-        <w:rPr>
-          <w:rFonts w:ascii="OCR A Extended" w:hAnsi="OCR A Extended"/>
-          <w:lang w:val="en-US"/>
-        </w:rPr>
-        <w:t>&lt;/exptype&gt;</w:t>
-      </w:r>
-    </w:p>
-    <w:p>
-      <w:pPr>
-        <w:rPr>
-          <w:rFonts w:ascii="OCR A Extended" w:hAnsi="OCR A Extended"/>
-          <w:lang w:val="en-US"/>
-        </w:rPr>
-      </w:pPr>
-      <w:r>
-        <w:rPr>
-          <w:rFonts w:ascii="OCR A Extended" w:hAnsi="OCR A Extended"/>
-          <w:lang w:val="en-US"/>
-        </w:rPr>
-        <w:t xml:space="preserve">     &lt;expname&gt;&lt;/expname&gt;</w:t>
-      </w:r>
-    </w:p>
-    <w:p>
-      <w:pPr>
-        <w:rPr>
-          <w:rFonts w:ascii="OCR A Extended" w:hAnsi="OCR A Extended"/>
-          <w:lang w:val="en-US"/>
-        </w:rPr>
-      </w:pPr>
-      <w:r>
-        <w:rPr>
-          <w:rFonts w:ascii="OCR A Extended" w:hAnsi="OCR A Extended"/>
-          <w:lang w:val="en-US"/>
-        </w:rPr>
-        <w:t xml:space="preserve">     &lt;dayexp&gt;</w:t>
-      </w:r>
-      <w:r>
-        <w:rPr>
-          <w:rFonts w:ascii="OCR A Extended" w:hAnsi="OCR A Extended"/>
-          <w:lang w:val="en-US"/>
-        </w:rPr>
-        <w:t>&lt;/dayexp&gt;</w:t>
-      </w:r>
-    </w:p>
-    <w:p>
-      <w:pPr>
-        <w:rPr>
-          <w:rFonts w:ascii="OCR A Extended" w:hAnsi="OCR A Extended"/>
-          <w:lang w:val="en-US"/>
-        </w:rPr>
-      </w:pPr>
-      <w:r>
-        <w:rPr>
-          <w:rFonts w:ascii="OCR A Extended" w:hAnsi="OCR A Extended"/>
-          <w:lang w:val="en-US"/>
-        </w:rPr>
-        <w:t xml:space="preserve">     &lt;monthexp&gt;</w:t>
-      </w:r>
-      <w:r>
-        <w:rPr>
-          <w:rFonts w:ascii="OCR A Extended" w:hAnsi="OCR A Extended"/>
-          <w:lang w:val="en-US"/>
-        </w:rPr>
-        <w:t>&lt;/monthexp&gt;</w:t>
-      </w:r>
-    </w:p>
-    <w:p>
-      <w:pPr>
-        <w:rPr>
-          <w:rFonts w:ascii="OCR A Extended" w:hAnsi="OCR A Extended"/>
-          <w:lang w:val="en-US"/>
-        </w:rPr>
-      </w:pPr>
-      <w:r>
-        <w:rPr>
-          <w:rFonts w:ascii="OCR A Extended" w:hAnsi="OCR A Extended"/>
-          <w:lang w:val="en-US"/>
-        </w:rPr>
-        <w:t xml:space="preserve">     &lt;yearexp&gt;</w:t>
-      </w:r>
-      <w:r>
-        <w:rPr>
-          <w:rFonts w:ascii="OCR A Extended" w:hAnsi="OCR A Extended"/>
-          <w:lang w:val="en-US"/>
-        </w:rPr>
-        <w:t>&lt;/yearexp&gt;</w:t>
-      </w:r>
-    </w:p>
-    <w:p>
-      <w:pPr>
-        <w:rPr>
-          <w:rFonts w:ascii="OCR A Extended" w:hAnsi="OCR A Extended"/>
-          <w:lang w:val="en-US"/>
-        </w:rPr>
-      </w:pPr>
-      <w:r>
-        <w:rPr>
-          <w:rFonts w:ascii="OCR A Extended" w:hAnsi="OCR A Extended"/>
-          <w:lang w:val="en-US"/>
-        </w:rPr>
-        <w:t xml:space="preserve">     &lt;expdescr&gt;&lt;/expdescr&gt;</w:t>
+        <w:t xml:space="preserve">     &lt;</w:t>
+      </w:r>
+      <w:proofErr w:type="spellStart"/>
+      <w:r>
+        <w:rPr>
+          <w:rFonts w:ascii="OCR A Extended" w:hAnsi="OCR A Extended"/>
+          <w:lang w:val="en-US"/>
+        </w:rPr>
+        <w:t>exptype</w:t>
+      </w:r>
+      <w:proofErr w:type="spellEnd"/>
+      <w:r>
+        <w:rPr>
+          <w:rFonts w:ascii="OCR A Extended" w:hAnsi="OCR A Extended"/>
+          <w:lang w:val="en-US"/>
+        </w:rPr>
+        <w:t>&gt;</w:t>
+      </w:r>
+      <w:r>
+        <w:rPr>
+          <w:rFonts w:ascii="OCR A Extended" w:hAnsi="OCR A Extended"/>
+          <w:lang w:val="en-US"/>
+        </w:rPr>
+        <w:t>&lt;/</w:t>
+      </w:r>
+      <w:proofErr w:type="spellStart"/>
+      <w:r>
+        <w:rPr>
+          <w:rFonts w:ascii="OCR A Extended" w:hAnsi="OCR A Extended"/>
+          <w:lang w:val="en-US"/>
+        </w:rPr>
+        <w:t>exptype</w:t>
+      </w:r>
+      <w:proofErr w:type="spellEnd"/>
+      <w:r>
+        <w:rPr>
+          <w:rFonts w:ascii="OCR A Extended" w:hAnsi="OCR A Extended"/>
+          <w:lang w:val="en-US"/>
+        </w:rPr>
+        <w:t>&gt;</w:t>
+      </w:r>
+    </w:p>
+    <w:p>
+      <w:pPr>
+        <w:rPr>
+          <w:rFonts w:ascii="OCR A Extended" w:hAnsi="OCR A Extended"/>
+          <w:lang w:val="en-US"/>
+        </w:rPr>
+      </w:pPr>
+      <w:r>
+        <w:rPr>
+          <w:rFonts w:ascii="OCR A Extended" w:hAnsi="OCR A Extended"/>
+          <w:lang w:val="en-US"/>
+        </w:rPr>
+        <w:t xml:space="preserve">     &lt;</w:t>
+      </w:r>
+      <w:proofErr w:type="spellStart"/>
+      <w:r>
+        <w:rPr>
+          <w:rFonts w:ascii="OCR A Extended" w:hAnsi="OCR A Extended"/>
+          <w:lang w:val="en-US"/>
+        </w:rPr>
+        <w:t>expname</w:t>
+      </w:r>
+      <w:proofErr w:type="spellEnd"/>
+      <w:r>
+        <w:rPr>
+          <w:rFonts w:ascii="OCR A Extended" w:hAnsi="OCR A Extended"/>
+          <w:lang w:val="en-US"/>
+        </w:rPr>
+        <w:t>&gt;&lt;/</w:t>
+      </w:r>
+      <w:proofErr w:type="spellStart"/>
+      <w:r>
+        <w:rPr>
+          <w:rFonts w:ascii="OCR A Extended" w:hAnsi="OCR A Extended"/>
+          <w:lang w:val="en-US"/>
+        </w:rPr>
+        <w:t>expname</w:t>
+      </w:r>
+      <w:proofErr w:type="spellEnd"/>
+      <w:r>
+        <w:rPr>
+          <w:rFonts w:ascii="OCR A Extended" w:hAnsi="OCR A Extended"/>
+          <w:lang w:val="en-US"/>
+        </w:rPr>
+        <w:t>&gt;</w:t>
+      </w:r>
+    </w:p>
+    <w:p>
+      <w:pPr>
+        <w:rPr>
+          <w:rFonts w:ascii="OCR A Extended" w:hAnsi="OCR A Extended"/>
+          <w:lang w:val="en-US"/>
+        </w:rPr>
+      </w:pPr>
+      <w:r>
+        <w:rPr>
+          <w:rFonts w:ascii="OCR A Extended" w:hAnsi="OCR A Extended"/>
+          <w:lang w:val="en-US"/>
+        </w:rPr>
+        <w:t xml:space="preserve">     &lt;</w:t>
+      </w:r>
+      <w:proofErr w:type="spellStart"/>
+      <w:r>
+        <w:rPr>
+          <w:rFonts w:ascii="OCR A Extended" w:hAnsi="OCR A Extended"/>
+          <w:lang w:val="en-US"/>
+        </w:rPr>
+        <w:t>dayexp</w:t>
+      </w:r>
+      <w:proofErr w:type="spellEnd"/>
+      <w:r>
+        <w:rPr>
+          <w:rFonts w:ascii="OCR A Extended" w:hAnsi="OCR A Extended"/>
+          <w:lang w:val="en-US"/>
+        </w:rPr>
+        <w:t>&gt;</w:t>
+      </w:r>
+      <w:r>
+        <w:rPr>
+          <w:rFonts w:ascii="OCR A Extended" w:hAnsi="OCR A Extended"/>
+          <w:lang w:val="en-US"/>
+        </w:rPr>
+        <w:t>&lt;/</w:t>
+      </w:r>
+      <w:proofErr w:type="spellStart"/>
+      <w:r>
+        <w:rPr>
+          <w:rFonts w:ascii="OCR A Extended" w:hAnsi="OCR A Extended"/>
+          <w:lang w:val="en-US"/>
+        </w:rPr>
+        <w:t>dayexp</w:t>
+      </w:r>
+      <w:proofErr w:type="spellEnd"/>
+      <w:r>
+        <w:rPr>
+          <w:rFonts w:ascii="OCR A Extended" w:hAnsi="OCR A Extended"/>
+          <w:lang w:val="en-US"/>
+        </w:rPr>
+        <w:t>&gt;</w:t>
+      </w:r>
+    </w:p>
+    <w:p>
+      <w:pPr>
+        <w:rPr>
+          <w:rFonts w:ascii="OCR A Extended" w:hAnsi="OCR A Extended"/>
+          <w:lang w:val="en-US"/>
+        </w:rPr>
+      </w:pPr>
+      <w:r>
+        <w:rPr>
+          <w:rFonts w:ascii="OCR A Extended" w:hAnsi="OCR A Extended"/>
+          <w:lang w:val="en-US"/>
+        </w:rPr>
+        <w:t xml:space="preserve">     &lt;</w:t>
+      </w:r>
+      <w:proofErr w:type="spellStart"/>
+      <w:r>
+        <w:rPr>
+          <w:rFonts w:ascii="OCR A Extended" w:hAnsi="OCR A Extended"/>
+          <w:lang w:val="en-US"/>
+        </w:rPr>
+        <w:t>monthexp</w:t>
+      </w:r>
+      <w:proofErr w:type="spellEnd"/>
+      <w:r>
+        <w:rPr>
+          <w:rFonts w:ascii="OCR A Extended" w:hAnsi="OCR A Extended"/>
+          <w:lang w:val="en-US"/>
+        </w:rPr>
+        <w:t>&gt;</w:t>
+      </w:r>
+      <w:r>
+        <w:rPr>
+          <w:rFonts w:ascii="OCR A Extended" w:hAnsi="OCR A Extended"/>
+          <w:lang w:val="en-US"/>
+        </w:rPr>
+        <w:t>&lt;/</w:t>
+      </w:r>
+      <w:proofErr w:type="spellStart"/>
+      <w:r>
+        <w:rPr>
+          <w:rFonts w:ascii="OCR A Extended" w:hAnsi="OCR A Extended"/>
+          <w:lang w:val="en-US"/>
+        </w:rPr>
+        <w:t>monthexp</w:t>
+      </w:r>
+      <w:proofErr w:type="spellEnd"/>
+      <w:r>
+        <w:rPr>
+          <w:rFonts w:ascii="OCR A Extended" w:hAnsi="OCR A Extended"/>
+          <w:lang w:val="en-US"/>
+        </w:rPr>
+        <w:t>&gt;</w:t>
+      </w:r>
+    </w:p>
+    <w:p>
+      <w:pPr>
+        <w:rPr>
+          <w:rFonts w:ascii="OCR A Extended" w:hAnsi="OCR A Extended"/>
+          <w:lang w:val="en-US"/>
+        </w:rPr>
+      </w:pPr>
+      <w:r>
+        <w:rPr>
+          <w:rFonts w:ascii="OCR A Extended" w:hAnsi="OCR A Extended"/>
+          <w:lang w:val="en-US"/>
+        </w:rPr>
+        <w:t xml:space="preserve">     &lt;</w:t>
+      </w:r>
+      <w:proofErr w:type="spellStart"/>
+      <w:r>
+        <w:rPr>
+          <w:rFonts w:ascii="OCR A Extended" w:hAnsi="OCR A Extended"/>
+          <w:lang w:val="en-US"/>
+        </w:rPr>
+        <w:t>yearexp</w:t>
+      </w:r>
+      <w:proofErr w:type="spellEnd"/>
+      <w:r>
+        <w:rPr>
+          <w:rFonts w:ascii="OCR A Extended" w:hAnsi="OCR A Extended"/>
+          <w:lang w:val="en-US"/>
+        </w:rPr>
+        <w:t>&gt;</w:t>
+      </w:r>
+      <w:r>
+        <w:rPr>
+          <w:rFonts w:ascii="OCR A Extended" w:hAnsi="OCR A Extended"/>
+          <w:lang w:val="en-US"/>
+        </w:rPr>
+        <w:t>&lt;/</w:t>
+      </w:r>
+      <w:proofErr w:type="spellStart"/>
+      <w:r>
+        <w:rPr>
+          <w:rFonts w:ascii="OCR A Extended" w:hAnsi="OCR A Extended"/>
+          <w:lang w:val="en-US"/>
+        </w:rPr>
+        <w:t>yearexp</w:t>
+      </w:r>
+      <w:proofErr w:type="spellEnd"/>
+      <w:r>
+        <w:rPr>
+          <w:rFonts w:ascii="OCR A Extended" w:hAnsi="OCR A Extended"/>
+          <w:lang w:val="en-US"/>
+        </w:rPr>
+        <w:t>&gt;</w:t>
+      </w:r>
+    </w:p>
+    <w:p>
+      <w:pPr>
+        <w:rPr>
+          <w:rFonts w:ascii="OCR A Extended" w:hAnsi="OCR A Extended"/>
+          <w:lang w:val="en-US"/>
+        </w:rPr>
+      </w:pPr>
+      <w:r>
+        <w:rPr>
+          <w:rFonts w:ascii="OCR A Extended" w:hAnsi="OCR A Extended"/>
+          <w:lang w:val="en-US"/>
+        </w:rPr>
+        <w:t xml:space="preserve">     &lt;</w:t>
+      </w:r>
+      <w:proofErr w:type="spellStart"/>
+      <w:r>
+        <w:rPr>
+          <w:rFonts w:ascii="OCR A Extended" w:hAnsi="OCR A Extended"/>
+          <w:lang w:val="en-US"/>
+        </w:rPr>
+        <w:t>expdescr</w:t>
+      </w:r>
+      <w:proofErr w:type="spellEnd"/>
+      <w:r>
+        <w:rPr>
+          <w:rFonts w:ascii="OCR A Extended" w:hAnsi="OCR A Extended"/>
+          <w:lang w:val="en-US"/>
+        </w:rPr>
+        <w:t>&gt;&lt;/</w:t>
+      </w:r>
+      <w:proofErr w:type="spellStart"/>
+      <w:r>
+        <w:rPr>
+          <w:rFonts w:ascii="OCR A Extended" w:hAnsi="OCR A Extended"/>
+          <w:lang w:val="en-US"/>
+        </w:rPr>
+        <w:t>expdescr</w:t>
+      </w:r>
+      <w:proofErr w:type="spellEnd"/>
+      <w:r>
+        <w:rPr>
+          <w:rFonts w:ascii="OCR A Extended" w:hAnsi="OCR A Extended"/>
+          <w:lang w:val="en-US"/>
+        </w:rPr>
+        <w:t>&gt;</w:t>
       </w:r>
     </w:p>
     <w:p>
@@ -3731,22 +4457,52 @@
         <w:rPr>
           <w:lang w:val="en-US"/>
         </w:rPr>
-        <w:t>(CompanyAccount)</w:t>
-      </w:r>
-    </w:p>
-    <w:p>
-      <w:pPr>
-        <w:rPr>
-          <w:rFonts w:ascii="OCR A Extended" w:hAnsi="OCR A Extended"/>
-          <w:lang w:val="en-US"/>
-        </w:rPr>
-      </w:pPr>
-      <w:r>
-        <w:rPr>
-          <w:rFonts w:ascii="OCR A Extended" w:hAnsi="OCR A Extended"/>
-          <w:lang w:val="en-US"/>
-        </w:rPr>
-        <w:t xml:space="preserve">   &lt;userdata&gt;</w:t>
+        <w:t>(</w:t>
+      </w:r>
+      <w:proofErr w:type="spellStart"/>
+      <w:r>
+        <w:rPr>
+          <w:lang w:val="en-US"/>
+        </w:rPr>
+        <w:t>CompanyAccount</w:t>
+      </w:r>
+      <w:proofErr w:type="spellEnd"/>
+      <w:r>
+        <w:rPr>
+          <w:lang w:val="en-US"/>
+        </w:rPr>
+        <w:t>)</w:t>
+      </w:r>
+    </w:p>
+    <w:p>
+      <w:pPr>
+        <w:rPr>
+          <w:rFonts w:ascii="OCR A Extended" w:hAnsi="OCR A Extended"/>
+          <w:lang w:val="en-US"/>
+        </w:rPr>
+      </w:pPr>
+      <w:r>
+        <w:rPr>
+          <w:rFonts w:ascii="OCR A Extended" w:hAnsi="OCR A Extended"/>
+          <w:lang w:val="en-US"/>
+        </w:rPr>
+        <w:t xml:space="preserve">   &lt;</w:t>
+      </w:r>
+      <w:proofErr w:type="spellStart"/>
+      <w:r>
+        <w:rPr>
+          <w:rFonts w:ascii="OCR A Extended" w:hAnsi="OCR A Extended"/>
+          <w:lang w:val="en-US"/>
+        </w:rPr>
+        <w:t>userdata</w:t>
+      </w:r>
+      <w:proofErr w:type="spellEnd"/>
+      <w:r>
+        <w:rPr>
+          <w:rFonts w:ascii="OCR A Extended" w:hAnsi="OCR A Extended"/>
+          <w:lang w:val="en-US"/>
+        </w:rPr>
+        <w:t>&gt;</w:t>
       </w:r>
     </w:p>
     <w:p>
@@ -3813,37 +4569,101 @@
           <w:rFonts w:ascii="OCR A Extended" w:hAnsi="OCR A Extended"/>
           <w:lang w:val="en-US"/>
         </w:rPr>
-        <w:t xml:space="preserve">    &lt;acctype&gt;&lt;/acctype&gt;</w:t>
-      </w:r>
-    </w:p>
-    <w:p>
-      <w:pPr>
-        <w:rPr>
-          <w:rFonts w:ascii="OCR A Extended" w:hAnsi="OCR A Extended"/>
-          <w:lang w:val="en-US"/>
-        </w:rPr>
-      </w:pPr>
-      <w:r>
-        <w:rPr>
-          <w:rFonts w:ascii="OCR A Extended" w:hAnsi="OCR A Extended"/>
-          <w:lang w:val="en-US"/>
-        </w:rPr>
-        <w:t xml:space="preserve">   &lt;/userdata&gt;</w:t>
-      </w:r>
-    </w:p>
-    <w:p>
-      <w:pPr>
-        <w:rPr>
-          <w:rFonts w:ascii="OCR A Extended" w:hAnsi="OCR A Extended"/>
-          <w:lang w:val="en-US"/>
-        </w:rPr>
-      </w:pPr>
-      <w:r>
-        <w:rPr>
-          <w:rFonts w:ascii="OCR A Extended" w:hAnsi="OCR A Extended"/>
-          <w:lang w:val="en-US"/>
-        </w:rPr>
-        <w:t xml:space="preserve">   &lt;companydata&gt;</w:t>
+        <w:t xml:space="preserve">    &lt;</w:t>
+      </w:r>
+      <w:proofErr w:type="spellStart"/>
+      <w:r>
+        <w:rPr>
+          <w:rFonts w:ascii="OCR A Extended" w:hAnsi="OCR A Extended"/>
+          <w:lang w:val="en-US"/>
+        </w:rPr>
+        <w:t>acctype</w:t>
+      </w:r>
+      <w:proofErr w:type="spellEnd"/>
+      <w:r>
+        <w:rPr>
+          <w:rFonts w:ascii="OCR A Extended" w:hAnsi="OCR A Extended"/>
+          <w:lang w:val="en-US"/>
+        </w:rPr>
+        <w:t>&gt;&lt;/</w:t>
+      </w:r>
+      <w:proofErr w:type="spellStart"/>
+      <w:r>
+        <w:rPr>
+          <w:rFonts w:ascii="OCR A Extended" w:hAnsi="OCR A Extended"/>
+          <w:lang w:val="en-US"/>
+        </w:rPr>
+        <w:t>acctype</w:t>
+      </w:r>
+      <w:proofErr w:type="spellEnd"/>
+      <w:r>
+        <w:rPr>
+          <w:rFonts w:ascii="OCR A Extended" w:hAnsi="OCR A Extended"/>
+          <w:lang w:val="en-US"/>
+        </w:rPr>
+        <w:t>&gt;</w:t>
+      </w:r>
+    </w:p>
+    <w:p>
+      <w:pPr>
+        <w:rPr>
+          <w:rFonts w:ascii="OCR A Extended" w:hAnsi="OCR A Extended"/>
+          <w:lang w:val="en-US"/>
+        </w:rPr>
+      </w:pPr>
+      <w:r>
+        <w:rPr>
+          <w:rFonts w:ascii="OCR A Extended" w:hAnsi="OCR A Extended"/>
+          <w:lang w:val="en-US"/>
+        </w:rPr>
+        <w:t xml:space="preserve">   &lt;/</w:t>
+      </w:r>
+      <w:proofErr w:type="spellStart"/>
+      <w:r>
+        <w:rPr>
+          <w:rFonts w:ascii="OCR A Extended" w:hAnsi="OCR A Extended"/>
+          <w:lang w:val="en-US"/>
+        </w:rPr>
+        <w:t>userdata</w:t>
+      </w:r>
+      <w:proofErr w:type="spellEnd"/>
+      <w:r>
+        <w:rPr>
+          <w:rFonts w:ascii="OCR A Extended" w:hAnsi="OCR A Extended"/>
+          <w:lang w:val="en-US"/>
+        </w:rPr>
+        <w:t>&gt;</w:t>
+      </w:r>
+    </w:p>
+    <w:p>
+      <w:pPr>
+        <w:rPr>
+          <w:rFonts w:ascii="OCR A Extended" w:hAnsi="OCR A Extended"/>
+          <w:lang w:val="en-US"/>
+        </w:rPr>
+      </w:pPr>
+      <w:r>
+        <w:rPr>
+          <w:rFonts w:ascii="OCR A Extended" w:hAnsi="OCR A Extended"/>
+          <w:lang w:val="en-US"/>
+        </w:rPr>
+        <w:t xml:space="preserve">   &lt;</w:t>
+      </w:r>
+      <w:proofErr w:type="spellStart"/>
+      <w:r>
+        <w:rPr>
+          <w:rFonts w:ascii="OCR A Extended" w:hAnsi="OCR A Extended"/>
+          <w:lang w:val="en-US"/>
+        </w:rPr>
+        <w:t>companydata</w:t>
+      </w:r>
+      <w:proofErr w:type="spellEnd"/>
+      <w:r>
+        <w:rPr>
+          <w:rFonts w:ascii="OCR A Extended" w:hAnsi="OCR A Extended"/>
+          <w:lang w:val="en-US"/>
+        </w:rPr>
+        <w:t>&gt;</w:t>
       </w:r>
     </w:p>
     <w:p>
@@ -3888,22 +4708,70 @@
           <w:rFonts w:ascii="OCR A Extended" w:hAnsi="OCR A Extended"/>
           <w:lang w:val="en-US"/>
         </w:rPr>
-        <w:t xml:space="preserve">    &lt;cotype&gt;&lt;/cotype&gt;</w:t>
-      </w:r>
-    </w:p>
-    <w:p>
-      <w:pPr>
-        <w:rPr>
-          <w:rFonts w:ascii="OCR A Extended" w:hAnsi="OCR A Extended"/>
-          <w:lang w:val="en-US"/>
-        </w:rPr>
-      </w:pPr>
-      <w:r>
-        <w:rPr>
-          <w:rFonts w:ascii="OCR A Extended" w:hAnsi="OCR A Extended"/>
-          <w:lang w:val="en-US"/>
-        </w:rPr>
-        <w:t xml:space="preserve">   &lt;/companydata&gt;</w:t>
+        <w:t xml:space="preserve">    &lt;</w:t>
+      </w:r>
+      <w:proofErr w:type="spellStart"/>
+      <w:r>
+        <w:rPr>
+          <w:rFonts w:ascii="OCR A Extended" w:hAnsi="OCR A Extended"/>
+          <w:lang w:val="en-US"/>
+        </w:rPr>
+        <w:t>cotype</w:t>
+      </w:r>
+      <w:proofErr w:type="spellEnd"/>
+      <w:r>
+        <w:rPr>
+          <w:rFonts w:ascii="OCR A Extended" w:hAnsi="OCR A Extended"/>
+          <w:lang w:val="en-US"/>
+        </w:rPr>
+        <w:t>&gt;&lt;/</w:t>
+      </w:r>
+      <w:proofErr w:type="spellStart"/>
+      <w:r>
+        <w:rPr>
+          <w:rFonts w:ascii="OCR A Extended" w:hAnsi="OCR A Extended"/>
+          <w:lang w:val="en-US"/>
+        </w:rPr>
+        <w:t>cotype</w:t>
+      </w:r>
+      <w:proofErr w:type="spellEnd"/>
+      <w:r>
+        <w:rPr>
+          <w:rFonts w:ascii="OCR A Extended" w:hAnsi="OCR A Extended"/>
+          <w:lang w:val="en-US"/>
+        </w:rPr>
+        <w:t>&gt;</w:t>
+      </w:r>
+    </w:p>
+    <w:p>
+      <w:pPr>
+        <w:rPr>
+          <w:rFonts w:ascii="OCR A Extended" w:hAnsi="OCR A Extended"/>
+          <w:lang w:val="en-US"/>
+        </w:rPr>
+      </w:pPr>
+      <w:r>
+        <w:rPr>
+          <w:rFonts w:ascii="OCR A Extended" w:hAnsi="OCR A Extended"/>
+          <w:lang w:val="en-US"/>
+        </w:rPr>
+        <w:t xml:space="preserve">   &lt;/</w:t>
+      </w:r>
+      <w:proofErr w:type="spellStart"/>
+      <w:r>
+        <w:rPr>
+          <w:rFonts w:ascii="OCR A Extended" w:hAnsi="OCR A Extended"/>
+          <w:lang w:val="en-US"/>
+        </w:rPr>
+        <w:t>companydata</w:t>
+      </w:r>
+      <w:proofErr w:type="spellEnd"/>
+      <w:r>
+        <w:rPr>
+          <w:rFonts w:ascii="OCR A Extended" w:hAnsi="OCR A Extended"/>
+          <w:lang w:val="en-US"/>
+        </w:rPr>
+        <w:t>&gt;</w:t>
       </w:r>
     </w:p>
     <w:p>
@@ -4158,7 +5026,39 @@
           <w:rFonts w:ascii="OCR A Extended" w:hAnsi="OCR A Extended"/>
           <w:lang w:val="en-US"/>
         </w:rPr>
-        <w:t xml:space="preserve">   &lt;descr&gt;&lt;/descr&gt;</w:t>
+        <w:t xml:space="preserve">   &lt;</w:t>
+      </w:r>
+      <w:proofErr w:type="spellStart"/>
+      <w:r>
+        <w:rPr>
+          <w:rFonts w:ascii="OCR A Extended" w:hAnsi="OCR A Extended"/>
+          <w:lang w:val="en-US"/>
+        </w:rPr>
+        <w:t>descr</w:t>
+      </w:r>
+      <w:proofErr w:type="spellEnd"/>
+      <w:r>
+        <w:rPr>
+          <w:rFonts w:ascii="OCR A Extended" w:hAnsi="OCR A Extended"/>
+          <w:lang w:val="en-US"/>
+        </w:rPr>
+        <w:t>&gt;&lt;/</w:t>
+      </w:r>
+      <w:proofErr w:type="spellStart"/>
+      <w:r>
+        <w:rPr>
+          <w:rFonts w:ascii="OCR A Extended" w:hAnsi="OCR A Extended"/>
+          <w:lang w:val="en-US"/>
+        </w:rPr>
+        <w:t>descr</w:t>
+      </w:r>
+      <w:proofErr w:type="spellEnd"/>
+      <w:r>
+        <w:rPr>
+          <w:rFonts w:ascii="OCR A Extended" w:hAnsi="OCR A Extended"/>
+          <w:lang w:val="en-US"/>
+        </w:rPr>
+        <w:t>&gt;</w:t>
       </w:r>
     </w:p>
     <w:p>
@@ -4345,7 +5245,39 @@
           <w:rFonts w:ascii="OCR A Extended" w:hAnsi="OCR A Extended"/>
           <w:lang w:val="en-US"/>
         </w:rPr>
-        <w:t xml:space="preserve">   &lt;recever&gt;&lt;/recever&gt;</w:t>
+        <w:t xml:space="preserve">   &lt;</w:t>
+      </w:r>
+      <w:proofErr w:type="spellStart"/>
+      <w:r>
+        <w:rPr>
+          <w:rFonts w:ascii="OCR A Extended" w:hAnsi="OCR A Extended"/>
+          <w:lang w:val="en-US"/>
+        </w:rPr>
+        <w:t>recever</w:t>
+      </w:r>
+      <w:proofErr w:type="spellEnd"/>
+      <w:r>
+        <w:rPr>
+          <w:rFonts w:ascii="OCR A Extended" w:hAnsi="OCR A Extended"/>
+          <w:lang w:val="en-US"/>
+        </w:rPr>
+        <w:t>&gt;&lt;/</w:t>
+      </w:r>
+      <w:proofErr w:type="spellStart"/>
+      <w:r>
+        <w:rPr>
+          <w:rFonts w:ascii="OCR A Extended" w:hAnsi="OCR A Extended"/>
+          <w:lang w:val="en-US"/>
+        </w:rPr>
+        <w:t>recever</w:t>
+      </w:r>
+      <w:proofErr w:type="spellEnd"/>
+      <w:r>
+        <w:rPr>
+          <w:rFonts w:ascii="OCR A Extended" w:hAnsi="OCR A Extended"/>
+          <w:lang w:val="en-US"/>
+        </w:rPr>
+        <w:t>&gt;</w:t>
       </w:r>
     </w:p>
     <w:p>
@@ -4480,66 +5412,194 @@
           <w:rFonts w:ascii="OCR A Extended" w:hAnsi="OCR A Extended"/>
           <w:lang w:val="en-US"/>
         </w:rPr>
-        <w:t xml:space="preserve">   &lt;typerequested&gt;&lt;/typerequested&gt;</w:t>
-      </w:r>
-    </w:p>
-    <w:p>
-      <w:pPr>
-        <w:rPr>
-          <w:rFonts w:ascii="OCR A Extended" w:hAnsi="OCR A Extended"/>
-          <w:lang w:val="en-US"/>
-        </w:rPr>
-      </w:pPr>
-      <w:r>
-        <w:rPr>
-          <w:rFonts w:ascii="OCR A Extended" w:hAnsi="OCR A Extended"/>
-          <w:lang w:val="en-US"/>
-        </w:rPr>
-        <w:t xml:space="preserve">   &lt;dayrequest&gt;</w:t>
-      </w:r>
-      <w:r>
-        <w:rPr>
-          <w:rFonts w:ascii="OCR A Extended" w:hAnsi="OCR A Extended"/>
-          <w:lang w:val="en-US"/>
-        </w:rPr>
-        <w:t>&lt;/dayrequest&gt;</w:t>
-      </w:r>
-    </w:p>
-    <w:p>
-      <w:pPr>
-        <w:rPr>
-          <w:rFonts w:ascii="OCR A Extended" w:hAnsi="OCR A Extended"/>
-          <w:lang w:val="en-US"/>
-        </w:rPr>
-      </w:pPr>
-      <w:r>
-        <w:rPr>
-          <w:rFonts w:ascii="OCR A Extended" w:hAnsi="OCR A Extended"/>
-          <w:lang w:val="en-US"/>
-        </w:rPr>
-        <w:t xml:space="preserve">   &lt;monthrequest&gt;&lt;/monthrequest&gt;</w:t>
-      </w:r>
-    </w:p>
-    <w:p>
-      <w:pPr>
-        <w:rPr>
-          <w:rFonts w:ascii="OCR A Extended" w:hAnsi="OCR A Extended"/>
-          <w:lang w:val="en-US"/>
-        </w:rPr>
-      </w:pPr>
-      <w:r>
-        <w:rPr>
-          <w:rFonts w:ascii="OCR A Extended" w:hAnsi="OCR A Extended"/>
-          <w:lang w:val="en-US"/>
-        </w:rPr>
-        <w:t xml:space="preserve">   &lt;yearrequest&gt;</w:t>
-      </w:r>
-      <w:r>
-        <w:rPr>
-          <w:rFonts w:ascii="OCR A Extended" w:hAnsi="OCR A Extended"/>
-          <w:lang w:val="en-US"/>
-        </w:rPr>
-        <w:t>&lt;/yearrequest&gt;</w:t>
+        <w:t xml:space="preserve">   &lt;</w:t>
+      </w:r>
+      <w:proofErr w:type="spellStart"/>
+      <w:r>
+        <w:rPr>
+          <w:rFonts w:ascii="OCR A Extended" w:hAnsi="OCR A Extended"/>
+          <w:lang w:val="en-US"/>
+        </w:rPr>
+        <w:t>typerequested</w:t>
+      </w:r>
+      <w:proofErr w:type="spellEnd"/>
+      <w:r>
+        <w:rPr>
+          <w:rFonts w:ascii="OCR A Extended" w:hAnsi="OCR A Extended"/>
+          <w:lang w:val="en-US"/>
+        </w:rPr>
+        <w:t>&gt;&lt;/</w:t>
+      </w:r>
+      <w:proofErr w:type="spellStart"/>
+      <w:r>
+        <w:rPr>
+          <w:rFonts w:ascii="OCR A Extended" w:hAnsi="OCR A Extended"/>
+          <w:lang w:val="en-US"/>
+        </w:rPr>
+        <w:t>typerequested</w:t>
+      </w:r>
+      <w:proofErr w:type="spellEnd"/>
+      <w:r>
+        <w:rPr>
+          <w:rFonts w:ascii="OCR A Extended" w:hAnsi="OCR A Extended"/>
+          <w:lang w:val="en-US"/>
+        </w:rPr>
+        <w:t>&gt;</w:t>
+      </w:r>
+    </w:p>
+    <w:p>
+      <w:pPr>
+        <w:rPr>
+          <w:rFonts w:ascii="OCR A Extended" w:hAnsi="OCR A Extended"/>
+          <w:lang w:val="en-US"/>
+        </w:rPr>
+      </w:pPr>
+      <w:r>
+        <w:rPr>
+          <w:rFonts w:ascii="OCR A Extended" w:hAnsi="OCR A Extended"/>
+          <w:lang w:val="en-US"/>
+        </w:rPr>
+        <w:t xml:space="preserve">   &lt;</w:t>
+      </w:r>
+      <w:proofErr w:type="spellStart"/>
+      <w:r>
+        <w:rPr>
+          <w:rFonts w:ascii="OCR A Extended" w:hAnsi="OCR A Extended"/>
+          <w:lang w:val="en-US"/>
+        </w:rPr>
+        <w:t>dayrequest</w:t>
+      </w:r>
+      <w:proofErr w:type="spellEnd"/>
+      <w:r>
+        <w:rPr>
+          <w:rFonts w:ascii="OCR A Extended" w:hAnsi="OCR A Extended"/>
+          <w:lang w:val="en-US"/>
+        </w:rPr>
+        <w:t>&gt;</w:t>
+      </w:r>
+      <w:r>
+        <w:rPr>
+          <w:rFonts w:ascii="OCR A Extended" w:hAnsi="OCR A Extended"/>
+          <w:lang w:val="en-US"/>
+        </w:rPr>
+        <w:t>&lt;/</w:t>
+      </w:r>
+      <w:proofErr w:type="spellStart"/>
+      <w:r>
+        <w:rPr>
+          <w:rFonts w:ascii="OCR A Extended" w:hAnsi="OCR A Extended"/>
+          <w:lang w:val="en-US"/>
+        </w:rPr>
+        <w:t>dayrequest</w:t>
+      </w:r>
+      <w:proofErr w:type="spellEnd"/>
+      <w:r>
+        <w:rPr>
+          <w:rFonts w:ascii="OCR A Extended" w:hAnsi="OCR A Extended"/>
+          <w:lang w:val="en-US"/>
+        </w:rPr>
+        <w:t>&gt;</w:t>
+      </w:r>
+    </w:p>
+    <w:p>
+      <w:pPr>
+        <w:rPr>
+          <w:rFonts w:ascii="OCR A Extended" w:hAnsi="OCR A Extended"/>
+          <w:lang w:val="en-US"/>
+        </w:rPr>
+      </w:pPr>
+      <w:r>
+        <w:rPr>
+          <w:rFonts w:ascii="OCR A Extended" w:hAnsi="OCR A Extended"/>
+          <w:lang w:val="en-US"/>
+        </w:rPr>
+        <w:t xml:space="preserve">   &lt;</w:t>
+      </w:r>
+      <w:proofErr w:type="spellStart"/>
+      <w:r>
+        <w:rPr>
+          <w:rFonts w:ascii="OCR A Extended" w:hAnsi="OCR A Extended"/>
+          <w:lang w:val="en-US"/>
+        </w:rPr>
+        <w:t>monthrequest</w:t>
+      </w:r>
+      <w:proofErr w:type="spellEnd"/>
+      <w:r>
+        <w:rPr>
+          <w:rFonts w:ascii="OCR A Extended" w:hAnsi="OCR A Extended"/>
+          <w:lang w:val="en-US"/>
+        </w:rPr>
+        <w:t>&gt;&lt;/</w:t>
+      </w:r>
+      <w:proofErr w:type="spellStart"/>
+      <w:r>
+        <w:rPr>
+          <w:rFonts w:ascii="OCR A Extended" w:hAnsi="OCR A Extended"/>
+          <w:lang w:val="en-US"/>
+        </w:rPr>
+        <w:t>monthrequest</w:t>
+      </w:r>
+      <w:proofErr w:type="spellEnd"/>
+      <w:r>
+        <w:rPr>
+          <w:rFonts w:ascii="OCR A Extended" w:hAnsi="OCR A Extended"/>
+          <w:lang w:val="en-US"/>
+        </w:rPr>
+        <w:t>&gt;</w:t>
+      </w:r>
+    </w:p>
+    <w:p>
+      <w:pPr>
+        <w:rPr>
+          <w:rFonts w:ascii="OCR A Extended" w:hAnsi="OCR A Extended"/>
+          <w:lang w:val="en-US"/>
+        </w:rPr>
+      </w:pPr>
+      <w:r>
+        <w:rPr>
+          <w:rFonts w:ascii="OCR A Extended" w:hAnsi="OCR A Extended"/>
+          <w:lang w:val="en-US"/>
+        </w:rPr>
+        <w:t xml:space="preserve">   &lt;</w:t>
+      </w:r>
+      <w:proofErr w:type="spellStart"/>
+      <w:r>
+        <w:rPr>
+          <w:rFonts w:ascii="OCR A Extended" w:hAnsi="OCR A Extended"/>
+          <w:lang w:val="en-US"/>
+        </w:rPr>
+        <w:t>yearrequest</w:t>
+      </w:r>
+      <w:proofErr w:type="spellEnd"/>
+      <w:r>
+        <w:rPr>
+          <w:rFonts w:ascii="OCR A Extended" w:hAnsi="OCR A Extended"/>
+          <w:lang w:val="en-US"/>
+        </w:rPr>
+        <w:t>&gt;</w:t>
+      </w:r>
+      <w:r>
+        <w:rPr>
+          <w:rFonts w:ascii="OCR A Extended" w:hAnsi="OCR A Extended"/>
+          <w:lang w:val="en-US"/>
+        </w:rPr>
+        <w:t>&lt;/</w:t>
+      </w:r>
+      <w:proofErr w:type="spellStart"/>
+      <w:r>
+        <w:rPr>
+          <w:rFonts w:ascii="OCR A Extended" w:hAnsi="OCR A Extended"/>
+          <w:lang w:val="en-US"/>
+        </w:rPr>
+        <w:t>yearrequest</w:t>
+      </w:r>
+      <w:proofErr w:type="spellEnd"/>
+      <w:r>
+        <w:rPr>
+          <w:rFonts w:ascii="OCR A Extended" w:hAnsi="OCR A Extended"/>
+          <w:lang w:val="en-US"/>
+        </w:rPr>
+        <w:t>&gt;</w:t>
       </w:r>
     </w:p>
     <w:p>
@@ -4596,7 +5656,21 @@
         <w:rPr>
           <w:rFonts w:ascii="OCR A Extended" w:hAnsi="OCR A Extended"/>
         </w:rPr>
-        <w:t>&lt;/payments&gt;</w:t>
+        <w:t>&lt;/</w:t>
+      </w:r>
+      <w:proofErr w:type="spellStart"/>
+      <w:r>
+        <w:rPr>
+          <w:rFonts w:ascii="OCR A Extended" w:hAnsi="OCR A Extended"/>
+        </w:rPr>
+        <w:t>payments</w:t>
+      </w:r>
+      <w:proofErr w:type="spellEnd"/>
+      <w:r>
+        <w:rPr>
+          <w:rFonts w:ascii="OCR A Extended" w:hAnsi="OCR A Extended"/>
+        </w:rPr>
+        <w:t>&gt;</w:t>
       </w:r>
     </w:p>
     <w:p>
@@ -4668,6 +5742,9 @@
     <w:p>
       <w:r>
         <w:t xml:space="preserve">Ho scelto di </w:t>
+      </w:r>
+      <w:r>
+        <w:t xml:space="preserve">sviluppare il codice in modo tale da </w:t>
       </w:r>
       <w:bookmarkStart w:id="16" w:name="_GoBack"/>
       <w:bookmarkEnd w:id="16"/>
@@ -4875,7 +5952,7 @@
                       <a:effectLst/>
                       <a:extLst>
                         <a:ext uri="{C572A759-6A51-4108-AA02-DFA0A04FC94B}">
-                          <ma14:wrappingTextBoxFlag xmlns:ma14="http://schemas.microsoft.com/office/mac/drawingml/2011/main" xmlns:w="http://schemas.openxmlformats.org/wordprocessingml/2006/main" xmlns:w10="urn:schemas-microsoft-com:office:word" xmlns:v="urn:schemas-microsoft-com:vml" xmlns:o="urn:schemas-microsoft-com:office:office" xmlns:mv="urn:schemas-microsoft-com:mac:vml" xmlns:mo="http://schemas.microsoft.com/office/mac/office/2008/main" xmlns=""/>
+                          <ma14:wrappingTextBoxFlag xmlns="" xmlns:mo="http://schemas.microsoft.com/office/mac/office/2008/main" xmlns:mv="urn:schemas-microsoft-com:mac:vml" xmlns:o="urn:schemas-microsoft-com:office:office" xmlns:v="urn:schemas-microsoft-com:vml" xmlns:w10="urn:schemas-microsoft-com:office:word" xmlns:w="http://schemas.openxmlformats.org/wordprocessingml/2006/main" xmlns:ma14="http://schemas.microsoft.com/office/mac/drawingml/2011/main"/>
                         </a:ext>
                       </a:extLst>
                     </wps:spPr>
@@ -5066,7 +6143,7 @@
                       <a:effectLst/>
                       <a:extLst>
                         <a:ext uri="{C572A759-6A51-4108-AA02-DFA0A04FC94B}">
-                          <ma14:wrappingTextBoxFlag xmlns:ma14="http://schemas.microsoft.com/office/mac/drawingml/2011/main" xmlns:w="http://schemas.openxmlformats.org/wordprocessingml/2006/main" xmlns:w10="urn:schemas-microsoft-com:office:word" xmlns:v="urn:schemas-microsoft-com:vml" xmlns:o="urn:schemas-microsoft-com:office:office" xmlns:mv="urn:schemas-microsoft-com:mac:vml" xmlns:mo="http://schemas.microsoft.com/office/mac/office/2008/main" xmlns=""/>
+                          <ma14:wrappingTextBoxFlag xmlns="" xmlns:mo="http://schemas.microsoft.com/office/mac/office/2008/main" xmlns:mv="urn:schemas-microsoft-com:mac:vml" xmlns:o="urn:schemas-microsoft-com:office:office" xmlns:v="urn:schemas-microsoft-com:vml" xmlns:w10="urn:schemas-microsoft-com:office:word" xmlns:w="http://schemas.openxmlformats.org/wordprocessingml/2006/main" xmlns:ma14="http://schemas.microsoft.com/office/mac/drawingml/2011/main"/>
                         </a:ext>
                       </a:extLst>
                     </wps:spPr>
@@ -5255,7 +6332,7 @@
                       <a:effectLst/>
                       <a:extLst>
                         <a:ext uri="{C572A759-6A51-4108-AA02-DFA0A04FC94B}">
-                          <ma14:wrappingTextBoxFlag xmlns:ma14="http://schemas.microsoft.com/office/mac/drawingml/2011/main" xmlns:w="http://schemas.openxmlformats.org/wordprocessingml/2006/main" xmlns:w10="urn:schemas-microsoft-com:office:word" xmlns:v="urn:schemas-microsoft-com:vml" xmlns:o="urn:schemas-microsoft-com:office:office" xmlns:mv="urn:schemas-microsoft-com:mac:vml" xmlns:mo="http://schemas.microsoft.com/office/mac/office/2008/main" xmlns=""/>
+                          <ma14:wrappingTextBoxFlag xmlns="" xmlns:mo="http://schemas.microsoft.com/office/mac/office/2008/main" xmlns:mv="urn:schemas-microsoft-com:mac:vml" xmlns:o="urn:schemas-microsoft-com:office:office" xmlns:v="urn:schemas-microsoft-com:vml" xmlns:w10="urn:schemas-microsoft-com:office:word" xmlns:w="http://schemas.openxmlformats.org/wordprocessingml/2006/main" xmlns:ma14="http://schemas.microsoft.com/office/mac/drawingml/2011/main"/>
                         </a:ext>
                       </a:extLst>
                     </wps:spPr>
@@ -5446,7 +6523,7 @@
                       <a:effectLst/>
                       <a:extLst>
                         <a:ext uri="{C572A759-6A51-4108-AA02-DFA0A04FC94B}">
-                          <ma14:wrappingTextBoxFlag xmlns:ma14="http://schemas.microsoft.com/office/mac/drawingml/2011/main" xmlns:w="http://schemas.openxmlformats.org/wordprocessingml/2006/main" xmlns:w10="urn:schemas-microsoft-com:office:word" xmlns:v="urn:schemas-microsoft-com:vml" xmlns:o="urn:schemas-microsoft-com:office:office" xmlns:mv="urn:schemas-microsoft-com:mac:vml" xmlns:mo="http://schemas.microsoft.com/office/mac/office/2008/main" xmlns=""/>
+                          <ma14:wrappingTextBoxFlag xmlns="" xmlns:mo="http://schemas.microsoft.com/office/mac/office/2008/main" xmlns:mv="urn:schemas-microsoft-com:mac:vml" xmlns:o="urn:schemas-microsoft-com:office:office" xmlns:v="urn:schemas-microsoft-com:vml" xmlns:w10="urn:schemas-microsoft-com:office:word" xmlns:w="http://schemas.openxmlformats.org/wordprocessingml/2006/main" xmlns:ma14="http://schemas.microsoft.com/office/mac/drawingml/2011/main"/>
                         </a:ext>
                       </a:extLst>
                     </wps:spPr>
@@ -7822,7 +8899,7 @@
 </file>
 
 <file path=customXml/itemProps1.xml><?xml version="1.0" encoding="utf-8"?>
-<ds:datastoreItem xmlns:ds="http://schemas.openxmlformats.org/officeDocument/2006/customXml" ds:itemID="{D8802551-23D8-4315-A76A-AC5CBFEA73A8}">
+<ds:datastoreItem xmlns:ds="http://schemas.openxmlformats.org/officeDocument/2006/customXml" ds:itemID="{59B6AF9E-AC2E-4E3A-9E7C-D07ADB3857E3}">
   <ds:schemaRefs>
     <ds:schemaRef ds:uri="http://schemas.openxmlformats.org/officeDocument/2006/bibliography"/>
   </ds:schemaRefs>

</xml_diff>